<commit_message>
redundant files are removed
</commit_message>
<xml_diff>
--- a/790CWSDReport(Michael Braverman).docx
+++ b/790CWSDReport(Michael Braverman).docx
@@ -568,6 +568,26 @@
     </w:p>
     <w:p>
       <w:pPr>
+        <w:rPr>
+          <w:lang w:val="en-US"/>
+        </w:rPr>
+      </w:pPr>
+      <w:r>
+        <w:rPr>
+          <w:lang w:val="en-US"/>
+        </w:rPr>
+        <w:t>The application is supporting tool for a person who takes learning language serious. This is private dictionary for learning words and nothing more than that. You can add new words you learnt with translation and learn it afterwards by memorization game: you will have the word and 3 options to choose. You can change direction: from native to foreign and vice versa. You can make a mistake for two times only, after the third mistake – game will be over. You will win if you guess all words in the list.  Instead of creation of huge bunch of words (the game will be for hours), there is the option to create as much lists as you want.</w:t>
+      </w:r>
+    </w:p>
+    <w:p>
+      <w:pPr>
+        <w:rPr>
+          <w:lang w:val="en-US"/>
+        </w:rPr>
+      </w:pPr>
+    </w:p>
+    <w:p>
+      <w:pPr>
         <w:pStyle w:val="Heading1"/>
         <w:rPr>
           <w:b/>
@@ -716,41 +736,14 @@
         <w:rPr>
           <w:lang w:val="en-US"/>
         </w:rPr>
-        <w:t xml:space="preserve">I also figured out that in New Zealand between 60 and 80% of the all jobs are .NET </w:t>
-      </w:r>
-      <w:commentRangeStart w:id="1"/>
+        <w:t xml:space="preserve">I also figured out that in New Zealand between 60 and 80% of the all jobs are .NET jobs. Most of these jobs require knowledge in ASP.NET. Most in-demand DB technology (about 80%) is MS SQL Server. </w:t>
+      </w:r>
       <w:r>
         <w:rPr>
           <w:lang w:val="en-US"/>
         </w:rPr>
-        <w:t>jobs</w:t>
-      </w:r>
-      <w:commentRangeEnd w:id="1"/>
-      <w:r>
-        <w:rPr>
-          <w:rStyle w:val="CommentReference"/>
-        </w:rPr>
-        <w:commentReference w:id="1"/>
-      </w:r>
-      <w:r>
-        <w:rPr>
-          <w:lang w:val="en-US"/>
-        </w:rPr>
-        <w:t xml:space="preserve">. Most of these jobs require knowledge in ASP.NET. Most in-demand DB technology (about 80%) is MS SQL Server. </w:t>
-      </w:r>
-      <w:r>
-        <w:rPr>
-          <w:lang w:val="en-US"/>
-        </w:rPr>
         <w:t>I did not make exact calculation and this is my subjection perception of the situation. Together with information from HR agencies I believe that choosing these technologies it is a right decision.</w:t>
       </w:r>
-    </w:p>
-    <w:p>
-      <w:pPr>
-        <w:rPr>
-          <w:lang w:val="en-US"/>
-        </w:rPr>
-      </w:pPr>
     </w:p>
     <w:p>
       <w:pPr>
@@ -1276,20 +1269,26 @@
         <w:rPr>
           <w:iCs/>
         </w:rPr>
+        <w:t xml:space="preserve">Through your </w:t>
+      </w:r>
+      <w:r>
+        <w:rPr>
+          <w:iCs/>
+        </w:rPr>
+        <w:t>configuration,</w:t>
+      </w:r>
+      <w:r>
+        <w:rPr>
+          <w:iCs/>
+        </w:rPr>
+        <w:t xml:space="preserve"> you can choose the game direction: from foreign language or from your native language. If you choose from foreign language – you will see the foreign word and three </w:t>
+      </w:r>
+      <w:r>
+        <w:rPr>
+          <w:iCs/>
+        </w:rPr>
         <w:lastRenderedPageBreak/>
-        <w:t xml:space="preserve">Through your </w:t>
-      </w:r>
-      <w:r>
-        <w:rPr>
-          <w:iCs/>
-        </w:rPr>
-        <w:t>configuration,</w:t>
-      </w:r>
-      <w:r>
-        <w:rPr>
-          <w:iCs/>
-        </w:rPr>
-        <w:t xml:space="preserve"> you can choose the game direction: from foreign language or from your native language. If you choose from foreign language – you will see the foreign word and three options for translations. If you select from native language – you will see translation and three options for foreign word.</w:t>
+        <w:t>options for translations. If you select from native language – you will see translation and three options for foreign word.</w:t>
       </w:r>
     </w:p>
     <w:p>
@@ -1484,7 +1483,7 @@
         </w:rPr>
         <w:t xml:space="preserve"> from </w:t>
       </w:r>
-      <w:hyperlink r:id="rId12" w:history="1">
+      <w:hyperlink r:id="rId10" w:history="1">
         <w:r>
           <w:rPr>
             <w:rStyle w:val="Hyperlink"/>
@@ -1773,7 +1772,7 @@
       <w:r>
         <w:t xml:space="preserve"> To prevent loosing of all code, I used </w:t>
       </w:r>
-      <w:hyperlink r:id="rId13" w:history="1">
+      <w:hyperlink r:id="rId11" w:history="1">
         <w:r>
           <w:rPr>
             <w:rStyle w:val="Hyperlink"/>
@@ -1787,7 +1786,7 @@
       <w:r>
         <w:t xml:space="preserve">. The </w:t>
       </w:r>
-      <w:hyperlink r:id="rId14" w:history="1">
+      <w:hyperlink r:id="rId12" w:history="1">
         <w:r>
           <w:rPr>
             <w:rStyle w:val="Hyperlink"/>
@@ -1866,32 +1865,6 @@
     </w:p>
     <w:p>
       <w:pPr>
-        <w:rPr>
-          <w:i/>
-        </w:rPr>
-      </w:pPr>
-      <w:r>
-        <w:rPr>
-          <w:i/>
-        </w:rPr>
-        <w:t>List what risks you anticipated and d</w:t>
-      </w:r>
-      <w:r>
-        <w:rPr>
-          <w:i/>
-        </w:rPr>
-        <w:t>escribe what you learned about managing risks to your project</w:t>
-      </w:r>
-    </w:p>
-    <w:p>
-      <w:pPr>
-        <w:rPr>
-          <w:iCs/>
-        </w:rPr>
-      </w:pPr>
-    </w:p>
-    <w:p>
-      <w:pPr>
         <w:pStyle w:val="Heading2"/>
         <w:jc w:val="both"/>
         <w:rPr>
@@ -1926,6 +1899,9 @@
       <w:r>
         <w:t xml:space="preserve">, consequently, words should be separated to independent lists about 100 records length. </w:t>
       </w:r>
+      <w:r>
+        <w:t>Moreover, I keep records in database instead of local file in client’s device. That is beneficial in the case the device, lost, broken of local file is corrupted.</w:t>
+      </w:r>
     </w:p>
     <w:p>
       <w:r>
@@ -1936,24 +1912,12 @@
       </w:r>
       <w:r>
         <w:t xml:space="preserve"> approaches to gather requirements:</w:t>
-      </w:r>
-    </w:p>
-    <w:p>
-      <w:pPr>
-        <w:pStyle w:val="ListParagraph"/>
-        <w:numPr>
-          <w:ilvl w:val="0"/>
-          <w:numId w:val="19"/>
-        </w:numPr>
-      </w:pPr>
-      <w:r>
-        <w:t>Use case</w:t>
       </w:r>
     </w:p>
     <w:tbl>
       <w:tblPr>
         <w:tblStyle w:val="GridTable4-Accent1"/>
-        <w:tblpPr w:leftFromText="180" w:rightFromText="180" w:vertAnchor="page" w:horzAnchor="page" w:tblpX="766" w:tblpY="4696"/>
+        <w:tblpPr w:leftFromText="180" w:rightFromText="180" w:vertAnchor="page" w:horzAnchor="margin" w:tblpXSpec="center" w:tblpY="4921"/>
         <w:tblW w:w="10632" w:type="dxa"/>
         <w:tblLook w:val="04A0" w:firstRow="1" w:lastRow="0" w:firstColumn="1" w:lastColumn="0" w:noHBand="0" w:noVBand="1"/>
       </w:tblPr>
@@ -2588,19 +2552,7 @@
               <w:rPr>
                 <w:lang w:val="en-US"/>
               </w:rPr>
-              <w:t>See label “</w:t>
-            </w:r>
-            <w:r>
-              <w:rPr>
-                <w:lang w:val="en-US"/>
-              </w:rPr>
-              <w:t>wrong</w:t>
-            </w:r>
-            <w:r>
-              <w:rPr>
-                <w:lang w:val="en-US"/>
-              </w:rPr>
-              <w:t>”</w:t>
+              <w:t>See label “wrong”</w:t>
             </w:r>
           </w:p>
         </w:tc>
@@ -2619,13 +2571,7 @@
               <w:rPr>
                 <w:lang w:val="en-US"/>
               </w:rPr>
-              <w:t xml:space="preserve">To have indication that user is </w:t>
-            </w:r>
-            <w:r>
-              <w:rPr>
-                <w:lang w:val="en-US"/>
-              </w:rPr>
-              <w:t>wrong</w:t>
+              <w:t>To have indication that user is wrong</w:t>
             </w:r>
           </w:p>
         </w:tc>
@@ -2687,13 +2633,7 @@
               <w:rPr>
                 <w:lang w:val="en-US"/>
               </w:rPr>
-              <w:t xml:space="preserve">To see approximately how long </w:t>
-            </w:r>
-            <w:r>
-              <w:rPr>
-                <w:lang w:val="en-US"/>
-              </w:rPr>
-              <w:t>he needs to play to finish the game</w:t>
+              <w:t>To see approximately how long he needs to play to finish the game</w:t>
             </w:r>
           </w:p>
         </w:tc>
@@ -2754,8 +2694,6 @@
               </w:rPr>
               <w:t>To aspire for improvements</w:t>
             </w:r>
-            <w:bookmarkStart w:id="2" w:name="_GoBack"/>
-            <w:bookmarkEnd w:id="2"/>
           </w:p>
         </w:tc>
       </w:tr>
@@ -2771,11 +2709,902 @@
       <w:r>
         <w:t>User story</w:t>
       </w:r>
+      <w:r>
+        <w:t xml:space="preserve"> </w:t>
+      </w:r>
+      <w:sdt>
+        <w:sdtPr>
+          <w:id w:val="942499307"/>
+          <w:citation/>
+        </w:sdtPr>
+        <w:sdtContent>
+          <w:r>
+            <w:fldChar w:fldCharType="begin"/>
+          </w:r>
+          <w:r>
+            <w:instrText xml:space="preserve">CITATION htt2 \l 5129 </w:instrText>
+          </w:r>
+          <w:r>
+            <w:fldChar w:fldCharType="separate"/>
+          </w:r>
+          <w:r>
+            <w:rPr>
+              <w:noProof/>
+            </w:rPr>
+            <w:t>(Vatoz Atozdevelopment, n.d.)</w:t>
+          </w:r>
+          <w:r>
+            <w:fldChar w:fldCharType="end"/>
+          </w:r>
+        </w:sdtContent>
+      </w:sdt>
+    </w:p>
+    <w:p>
+      <w:pPr>
+        <w:pStyle w:val="ListParagraph"/>
+        <w:numPr>
+          <w:ilvl w:val="0"/>
+          <w:numId w:val="19"/>
+        </w:numPr>
+      </w:pPr>
+      <w:r>
+        <w:t>Use case</w:t>
+      </w:r>
+      <w:r>
+        <w:t xml:space="preserve"> (</w:t>
+      </w:r>
+      <w:r>
+        <w:t>created by MS Visio)</w:t>
+      </w:r>
+    </w:p>
+    <w:p>
+      <w:r>
+        <w:object w:dxaOrig="12735" w:dyaOrig="9976" w14:anchorId="692B300E">
+          <v:shapetype id="_x0000_t75" coordsize="21600,21600" o:spt="75" o:preferrelative="t" path="m@4@5l@4@11@9@11@9@5xe" filled="f" stroked="f">
+            <v:stroke joinstyle="miter"/>
+            <v:formulas>
+              <v:f eqn="if lineDrawn pixelLineWidth 0"/>
+              <v:f eqn="sum @0 1 0"/>
+              <v:f eqn="sum 0 0 @1"/>
+              <v:f eqn="prod @2 1 2"/>
+              <v:f eqn="prod @3 21600 pixelWidth"/>
+              <v:f eqn="prod @3 21600 pixelHeight"/>
+              <v:f eqn="sum @0 0 1"/>
+              <v:f eqn="prod @6 1 2"/>
+              <v:f eqn="prod @7 21600 pixelWidth"/>
+              <v:f eqn="sum @8 21600 0"/>
+              <v:f eqn="prod @7 21600 pixelHeight"/>
+              <v:f eqn="sum @10 21600 0"/>
+            </v:formulas>
+            <v:path o:extrusionok="f" gradientshapeok="t" o:connecttype="rect"/>
+            <o:lock v:ext="edit" aspectratio="t"/>
+          </v:shapetype>
+          <v:shape id="_x0000_i1056" type="#_x0000_t75" style="width:450.75pt;height:353.25pt" o:ole="">
+            <v:imagedata r:id="rId13" o:title=""/>
+          </v:shape>
+          <o:OLEObject Type="Embed" ProgID="Visio.Drawing.15" ShapeID="_x0000_i1056" DrawAspect="Content" ObjectID="_1602499262" r:id="rId14"/>
+        </w:object>
+      </w:r>
+    </w:p>
+    <w:p/>
+    <w:p>
+      <w:r>
+        <w:object w:dxaOrig="10441" w:dyaOrig="6886" w14:anchorId="780C0F6A">
+          <v:shape id="_x0000_i1028" type="#_x0000_t75" style="width:450.75pt;height:297.75pt" o:ole="">
+            <v:imagedata r:id="rId15" o:title=""/>
+          </v:shape>
+          <o:OLEObject Type="Embed" ProgID="Visio.Drawing.15" ShapeID="_x0000_i1028" DrawAspect="Content" ObjectID="_1602499263" r:id="rId16"/>
+        </w:object>
+      </w:r>
+    </w:p>
+    <w:p>
+      <w:r>
+        <w:object w:dxaOrig="9796" w:dyaOrig="5011" w14:anchorId="4B819CD4">
+          <v:shape id="_x0000_i1031" type="#_x0000_t75" style="width:450.75pt;height:231pt" o:ole="">
+            <v:imagedata r:id="rId17" o:title=""/>
+          </v:shape>
+          <o:OLEObject Type="Embed" ProgID="Visio.Drawing.15" ShapeID="_x0000_i1031" DrawAspect="Content" ObjectID="_1602499264" r:id="rId18"/>
+        </w:object>
+      </w:r>
+    </w:p>
+    <w:p>
+      <w:r>
+        <w:object w:dxaOrig="15346" w:dyaOrig="13051" w14:anchorId="582869C2">
+          <v:shape id="_x0000_i1054" type="#_x0000_t75" style="width:451.5pt;height:384pt" o:ole="">
+            <v:imagedata r:id="rId19" o:title=""/>
+          </v:shape>
+          <o:OLEObject Type="Embed" ProgID="Visio.Drawing.15" ShapeID="_x0000_i1054" DrawAspect="Content" ObjectID="_1602499265" r:id="rId20"/>
+        </w:object>
+      </w:r>
+    </w:p>
+    <w:p>
+      <w:pPr>
+        <w:pStyle w:val="Heading1"/>
+      </w:pPr>
+      <w:r>
+        <w:lastRenderedPageBreak/>
+        <w:t>User Experience Design (UX)</w:t>
+      </w:r>
+    </w:p>
+    <w:p>
+      <w:r>
+        <w:t>Features to improve User Experience:</w:t>
+      </w:r>
+    </w:p>
+    <w:p>
+      <w:pPr>
+        <w:pStyle w:val="ListParagraph"/>
+        <w:numPr>
+          <w:ilvl w:val="0"/>
+          <w:numId w:val="20"/>
+        </w:numPr>
+      </w:pPr>
+      <w:r>
+        <w:t xml:space="preserve">I used </w:t>
+      </w:r>
+      <w:hyperlink r:id="rId21" w:history="1">
+        <w:r>
+          <w:rPr>
+            <w:rStyle w:val="Hyperlink"/>
+          </w:rPr>
+          <w:t>bootstrap</w:t>
+        </w:r>
+      </w:hyperlink>
+      <w:r>
+        <w:t xml:space="preserve"> for better look and feel</w:t>
+      </w:r>
+    </w:p>
+    <w:p>
+      <w:pPr>
+        <w:pStyle w:val="ListParagraph"/>
+        <w:numPr>
+          <w:ilvl w:val="0"/>
+          <w:numId w:val="20"/>
+        </w:numPr>
+      </w:pPr>
+      <w:r>
+        <w:t>I show different indications while memory game:</w:t>
+      </w:r>
+    </w:p>
+    <w:p>
+      <w:pPr>
+        <w:pStyle w:val="ListParagraph"/>
+        <w:numPr>
+          <w:ilvl w:val="1"/>
+          <w:numId w:val="20"/>
+        </w:numPr>
+      </w:pPr>
+      <w:r>
+        <w:t>The best personal record to stimulate adding new words and making a new record</w:t>
+      </w:r>
+    </w:p>
+    <w:p>
+      <w:pPr>
+        <w:pStyle w:val="ListParagraph"/>
+        <w:numPr>
+          <w:ilvl w:val="1"/>
+          <w:numId w:val="20"/>
+        </w:numPr>
+      </w:pPr>
+      <w:r>
+        <w:t xml:space="preserve"> Current score to indicate how many words are currently guessed</w:t>
+      </w:r>
+    </w:p>
+    <w:p>
+      <w:pPr>
+        <w:pStyle w:val="ListParagraph"/>
+        <w:numPr>
+          <w:ilvl w:val="1"/>
+          <w:numId w:val="20"/>
+        </w:numPr>
+      </w:pPr>
+      <w:r>
+        <w:t>How many records are left to win</w:t>
+      </w:r>
+    </w:p>
+    <w:p>
+      <w:pPr>
+        <w:pStyle w:val="ListParagraph"/>
+        <w:numPr>
+          <w:ilvl w:val="1"/>
+          <w:numId w:val="20"/>
+        </w:numPr>
+      </w:pPr>
+      <w:r>
+        <w:t>How many lives are left (how many time user can make a wrong guess before the game is over)</w:t>
+      </w:r>
+    </w:p>
+    <w:p>
+      <w:pPr>
+        <w:pStyle w:val="ListParagraph"/>
+        <w:numPr>
+          <w:ilvl w:val="1"/>
+          <w:numId w:val="20"/>
+        </w:numPr>
+      </w:pPr>
+      <w:r>
+        <w:t>Indication that the user’s selection was correct</w:t>
+      </w:r>
+    </w:p>
+    <w:p>
+      <w:pPr>
+        <w:pStyle w:val="ListParagraph"/>
+        <w:numPr>
+          <w:ilvl w:val="1"/>
+          <w:numId w:val="20"/>
+        </w:numPr>
+      </w:pPr>
+      <w:r>
+        <w:t>Indication of a wrong selection</w:t>
+      </w:r>
+    </w:p>
+    <w:p>
+      <w:pPr>
+        <w:pStyle w:val="ListParagraph"/>
+        <w:numPr>
+          <w:ilvl w:val="0"/>
+          <w:numId w:val="20"/>
+        </w:numPr>
+      </w:pPr>
+      <w:r>
+        <w:t xml:space="preserve">Waiting 3 seconds after every selection to show to the user his guess </w:t>
+      </w:r>
+    </w:p>
+    <w:p>
+      <w:pPr>
+        <w:pStyle w:val="ListParagraph"/>
+        <w:numPr>
+          <w:ilvl w:val="0"/>
+          <w:numId w:val="20"/>
+        </w:numPr>
+      </w:pPr>
+      <w:r>
+        <w:t xml:space="preserve">All data is saved in remote </w:t>
+      </w:r>
+      <w:r>
+        <w:t>data base</w:t>
+      </w:r>
+      <w:r>
+        <w:t xml:space="preserve"> and user will never lose his data</w:t>
+      </w:r>
+    </w:p>
+    <w:p>
+      <w:pPr>
+        <w:pStyle w:val="ListParagraph"/>
+        <w:numPr>
+          <w:ilvl w:val="0"/>
+          <w:numId w:val="20"/>
+        </w:numPr>
+      </w:pPr>
+      <w:r>
+        <w:t>Search in records to comfort location of required record (update/remove)</w:t>
+      </w:r>
+    </w:p>
+    <w:p>
+      <w:pPr>
+        <w:pStyle w:val="Heading1"/>
+      </w:pPr>
+      <w:r>
+        <w:lastRenderedPageBreak/>
+        <w:t>Architecture and Design</w:t>
+      </w:r>
+    </w:p>
+    <w:p/>
+    <w:p>
+      <w:pPr>
+        <w:pStyle w:val="Heading2"/>
+      </w:pPr>
+      <w:r>
+        <w:t>Content</w:t>
+      </w:r>
+      <w:r>
+        <w:t xml:space="preserve"> structure</w:t>
+      </w:r>
+    </w:p>
+    <w:p>
+      <w:r>
+        <w:t>I separated navigation area from content to use the same tool bar and reload only content.</w:t>
+      </w:r>
+    </w:p>
+    <w:p>
+      <w:r>
+        <w:drawing>
+          <wp:inline distT="0" distB="0" distL="0" distR="0" wp14:anchorId="1E810C36" wp14:editId="4F23DC44">
+            <wp:extent cx="5731510" cy="3088005"/>
+            <wp:effectExtent l="0" t="0" r="2540" b="0"/>
+            <wp:docPr id="1" name="Picture 1"/>
+            <wp:cNvGraphicFramePr>
+              <a:graphicFrameLocks xmlns:a="http://schemas.openxmlformats.org/drawingml/2006/main" noChangeAspect="1"/>
+            </wp:cNvGraphicFramePr>
+            <a:graphic xmlns:a="http://schemas.openxmlformats.org/drawingml/2006/main">
+              <a:graphicData uri="http://schemas.openxmlformats.org/drawingml/2006/picture">
+                <pic:pic xmlns:pic="http://schemas.openxmlformats.org/drawingml/2006/picture">
+                  <pic:nvPicPr>
+                    <pic:cNvPr id="1" name=""/>
+                    <pic:cNvPicPr/>
+                  </pic:nvPicPr>
+                  <pic:blipFill>
+                    <a:blip r:embed="rId22"/>
+                    <a:stretch>
+                      <a:fillRect/>
+                    </a:stretch>
+                  </pic:blipFill>
+                  <pic:spPr>
+                    <a:xfrm>
+                      <a:off x="0" y="0"/>
+                      <a:ext cx="5731510" cy="3088005"/>
+                    </a:xfrm>
+                    <a:prstGeom prst="rect">
+                      <a:avLst/>
+                    </a:prstGeom>
+                  </pic:spPr>
+                </pic:pic>
+              </a:graphicData>
+            </a:graphic>
+          </wp:inline>
+        </w:drawing>
+      </w:r>
+    </w:p>
+    <w:p>
+      <w:r>
+        <w:drawing>
+          <wp:inline distT="0" distB="0" distL="0" distR="0" wp14:anchorId="30DFF2FC" wp14:editId="531CDE86">
+            <wp:extent cx="5731510" cy="1440180"/>
+            <wp:effectExtent l="0" t="0" r="2540" b="7620"/>
+            <wp:docPr id="3" name="Picture 3"/>
+            <wp:cNvGraphicFramePr>
+              <a:graphicFrameLocks xmlns:a="http://schemas.openxmlformats.org/drawingml/2006/main" noChangeAspect="1"/>
+            </wp:cNvGraphicFramePr>
+            <a:graphic xmlns:a="http://schemas.openxmlformats.org/drawingml/2006/main">
+              <a:graphicData uri="http://schemas.openxmlformats.org/drawingml/2006/picture">
+                <pic:pic xmlns:pic="http://schemas.openxmlformats.org/drawingml/2006/picture">
+                  <pic:nvPicPr>
+                    <pic:cNvPr id="1" name=""/>
+                    <pic:cNvPicPr/>
+                  </pic:nvPicPr>
+                  <pic:blipFill>
+                    <a:blip r:embed="rId23"/>
+                    <a:stretch>
+                      <a:fillRect/>
+                    </a:stretch>
+                  </pic:blipFill>
+                  <pic:spPr>
+                    <a:xfrm>
+                      <a:off x="0" y="0"/>
+                      <a:ext cx="5731510" cy="1440180"/>
+                    </a:xfrm>
+                    <a:prstGeom prst="rect">
+                      <a:avLst/>
+                    </a:prstGeom>
+                  </pic:spPr>
+                </pic:pic>
+              </a:graphicData>
+            </a:graphic>
+          </wp:inline>
+        </w:drawing>
+      </w:r>
+    </w:p>
+    <w:p>
+      <w:r>
+        <w:t>That reduces amount of code and support principle “don’t repeat yourself” (DRY).</w:t>
+      </w:r>
     </w:p>
     <w:p/>
     <w:p/>
     <w:p>
       <w:pPr>
+        <w:pStyle w:val="Heading2"/>
+      </w:pPr>
+      <w:r>
+        <w:t>Navigation</w:t>
+      </w:r>
+    </w:p>
+    <w:p>
+      <w:r>
+        <w:t>Here I found serious limitation of Razor Pages technology. Even though it is a part of .NET Core it is newer than MVC and has less support from the community. There is not enough information how to implement different requirements in Razor Pages. Moreover, when I asked Google how to implement required URL and folder structure, I found examples in MVC because it “old brother” technology. However, the implementation in MVC is so different that will not help to implement the same in Razor Pages.</w:t>
+      </w:r>
+      <w:r>
+        <w:t xml:space="preserve"> I even created the similar solution with </w:t>
+      </w:r>
+      <w:r>
+        <w:t xml:space="preserve">MVC instead of Razor </w:t>
+      </w:r>
+      <w:r>
+        <w:t>Pages;</w:t>
+      </w:r>
+      <w:r>
+        <w:t xml:space="preserve"> however, I found solution afterwards.</w:t>
+      </w:r>
+    </w:p>
+    <w:p>
+      <w:r>
+        <w:lastRenderedPageBreak/>
+        <w:t>I wanted to implement appropriate REST URL</w:t>
+      </w:r>
+      <w:r>
+        <w:t xml:space="preserve"> according to hierarchy of my classes: list has many records. </w:t>
+      </w:r>
+      <w:r>
+        <w:t xml:space="preserve"> MS .NET Core builds automatically URLs according to folder’s and page’s names</w:t>
+      </w:r>
+      <w:r>
+        <w:t>:</w:t>
+      </w:r>
+    </w:p>
+    <w:p>
+      <w:r>
+        <w:drawing>
+          <wp:inline distT="0" distB="0" distL="0" distR="0" wp14:anchorId="514843FC" wp14:editId="5C64FF79">
+            <wp:extent cx="3210373" cy="2391109"/>
+            <wp:effectExtent l="0" t="0" r="9525" b="9525"/>
+            <wp:docPr id="4" name="Picture 4"/>
+            <wp:cNvGraphicFramePr>
+              <a:graphicFrameLocks xmlns:a="http://schemas.openxmlformats.org/drawingml/2006/main" noChangeAspect="1"/>
+            </wp:cNvGraphicFramePr>
+            <a:graphic xmlns:a="http://schemas.openxmlformats.org/drawingml/2006/main">
+              <a:graphicData uri="http://schemas.openxmlformats.org/drawingml/2006/picture">
+                <pic:pic xmlns:pic="http://schemas.openxmlformats.org/drawingml/2006/picture">
+                  <pic:nvPicPr>
+                    <pic:cNvPr id="1" name=""/>
+                    <pic:cNvPicPr/>
+                  </pic:nvPicPr>
+                  <pic:blipFill>
+                    <a:blip r:embed="rId24"/>
+                    <a:stretch>
+                      <a:fillRect/>
+                    </a:stretch>
+                  </pic:blipFill>
+                  <pic:spPr>
+                    <a:xfrm>
+                      <a:off x="0" y="0"/>
+                      <a:ext cx="3210373" cy="2391109"/>
+                    </a:xfrm>
+                    <a:prstGeom prst="rect">
+                      <a:avLst/>
+                    </a:prstGeom>
+                  </pic:spPr>
+                </pic:pic>
+              </a:graphicData>
+            </a:graphic>
+          </wp:inline>
+        </w:drawing>
+      </w:r>
+    </w:p>
+    <w:p>
+      <w:r>
+        <w:t>Nevertheless, I did not know how can I change URL and insert there required list and record ids.</w:t>
+      </w:r>
+      <w:r>
+        <w:t xml:space="preserve"> </w:t>
+      </w:r>
+      <w:r>
+        <w:t>H</w:t>
+      </w:r>
+      <w:r>
+        <w:t>owever, that was not straight forward to implement.</w:t>
+      </w:r>
+      <w:r>
+        <w:t xml:space="preserve"> </w:t>
+      </w:r>
+      <w:r>
+        <w:t xml:space="preserve"> I wanted to see the URL like this:</w:t>
+      </w:r>
+    </w:p>
+    <w:p>
+      <w:r>
+        <w:drawing>
+          <wp:inline distT="0" distB="0" distL="0" distR="0" wp14:anchorId="505BE9B4" wp14:editId="18E8D545">
+            <wp:extent cx="5731510" cy="2928620"/>
+            <wp:effectExtent l="0" t="0" r="2540" b="5080"/>
+            <wp:docPr id="5" name="Picture 5"/>
+            <wp:cNvGraphicFramePr>
+              <a:graphicFrameLocks xmlns:a="http://schemas.openxmlformats.org/drawingml/2006/main" noChangeAspect="1"/>
+            </wp:cNvGraphicFramePr>
+            <a:graphic xmlns:a="http://schemas.openxmlformats.org/drawingml/2006/main">
+              <a:graphicData uri="http://schemas.openxmlformats.org/drawingml/2006/picture">
+                <pic:pic xmlns:pic="http://schemas.openxmlformats.org/drawingml/2006/picture">
+                  <pic:nvPicPr>
+                    <pic:cNvPr id="1" name=""/>
+                    <pic:cNvPicPr/>
+                  </pic:nvPicPr>
+                  <pic:blipFill>
+                    <a:blip r:embed="rId25"/>
+                    <a:stretch>
+                      <a:fillRect/>
+                    </a:stretch>
+                  </pic:blipFill>
+                  <pic:spPr>
+                    <a:xfrm>
+                      <a:off x="0" y="0"/>
+                      <a:ext cx="5731510" cy="2928620"/>
+                    </a:xfrm>
+                    <a:prstGeom prst="rect">
+                      <a:avLst/>
+                    </a:prstGeom>
+                  </pic:spPr>
+                </pic:pic>
+              </a:graphicData>
+            </a:graphic>
+          </wp:inline>
+        </w:drawing>
+      </w:r>
+    </w:p>
+    <w:p>
+      <w:r>
+        <w:t>In the case of records, I wanted to see the URL this way:</w:t>
+      </w:r>
+    </w:p>
+    <w:p>
+      <w:r>
+        <w:lastRenderedPageBreak/>
+        <w:drawing>
+          <wp:inline distT="0" distB="0" distL="0" distR="0" wp14:anchorId="4FAEB1B4" wp14:editId="7AF6FF1C">
+            <wp:extent cx="5731510" cy="3148965"/>
+            <wp:effectExtent l="0" t="0" r="2540" b="0"/>
+            <wp:docPr id="6" name="Picture 6"/>
+            <wp:cNvGraphicFramePr>
+              <a:graphicFrameLocks xmlns:a="http://schemas.openxmlformats.org/drawingml/2006/main" noChangeAspect="1"/>
+            </wp:cNvGraphicFramePr>
+            <a:graphic xmlns:a="http://schemas.openxmlformats.org/drawingml/2006/main">
+              <a:graphicData uri="http://schemas.openxmlformats.org/drawingml/2006/picture">
+                <pic:pic xmlns:pic="http://schemas.openxmlformats.org/drawingml/2006/picture">
+                  <pic:nvPicPr>
+                    <pic:cNvPr id="1" name=""/>
+                    <pic:cNvPicPr/>
+                  </pic:nvPicPr>
+                  <pic:blipFill>
+                    <a:blip r:embed="rId26"/>
+                    <a:stretch>
+                      <a:fillRect/>
+                    </a:stretch>
+                  </pic:blipFill>
+                  <pic:spPr>
+                    <a:xfrm>
+                      <a:off x="0" y="0"/>
+                      <a:ext cx="5731510" cy="3148965"/>
+                    </a:xfrm>
+                    <a:prstGeom prst="rect">
+                      <a:avLst/>
+                    </a:prstGeom>
+                  </pic:spPr>
+                </pic:pic>
+              </a:graphicData>
+            </a:graphic>
+          </wp:inline>
+        </w:drawing>
+      </w:r>
+    </w:p>
+    <w:p>
+      <w:r>
+        <w:t xml:space="preserve">After tries and </w:t>
+      </w:r>
+      <w:r>
+        <w:t>errors,</w:t>
+      </w:r>
+      <w:r>
+        <w:t xml:space="preserve"> I decided to place </w:t>
+      </w:r>
+      <w:r>
+        <w:t>questions</w:t>
+      </w:r>
+      <w:r>
+        <w:t xml:space="preserve"> in the biggest and most popular developer’s community in the world: </w:t>
+      </w:r>
+      <w:hyperlink r:id="rId27" w:history="1">
+        <w:r>
+          <w:rPr>
+            <w:rStyle w:val="Hyperlink"/>
+          </w:rPr>
+          <w:t>https://stackoverflow.com/</w:t>
+        </w:r>
+      </w:hyperlink>
+      <w:r>
+        <w:t>. It is not such simple as it sounds: ask a question</w:t>
+      </w:r>
+      <w:r>
+        <w:t>,</w:t>
+      </w:r>
+      <w:r>
+        <w:t xml:space="preserve"> and experienced developers compete between them who will give you the best and fastest answer. </w:t>
+      </w:r>
+      <w:r>
+        <w:t xml:space="preserve">The community rejects most of the questions. Moreover, if you want </w:t>
+      </w:r>
+      <w:r>
+        <w:t xml:space="preserve">to keep your reputation in this portal as I do, you’d better to ask only a clever question, </w:t>
+      </w:r>
+      <w:r>
+        <w:t>well-structured</w:t>
+      </w:r>
+      <w:r>
+        <w:t xml:space="preserve"> and logical.</w:t>
+      </w:r>
+      <w:r>
+        <w:t xml:space="preserve"> Otherwise, every “dislike” on your question will reduce your reputation</w:t>
+      </w:r>
+      <w:r>
+        <w:t xml:space="preserve"> and I do not want to do that.</w:t>
+      </w:r>
+      <w:r>
+        <w:t xml:space="preserve"> I asked</w:t>
+      </w:r>
+      <w:r>
+        <w:t xml:space="preserve"> </w:t>
+      </w:r>
+      <w:r>
+        <w:t>two different</w:t>
+      </w:r>
+      <w:r>
+        <w:t xml:space="preserve"> </w:t>
+      </w:r>
+      <w:r>
+        <w:t>question</w:t>
+      </w:r>
+      <w:r>
+        <w:t>s</w:t>
+      </w:r>
+      <w:r>
+        <w:t>:</w:t>
+      </w:r>
+      <w:r>
+        <w:t xml:space="preserve"> </w:t>
+      </w:r>
+    </w:p>
+    <w:p>
+      <w:pPr>
+        <w:pStyle w:val="ListParagraph"/>
+        <w:numPr>
+          <w:ilvl w:val="0"/>
+          <w:numId w:val="21"/>
+        </w:numPr>
+      </w:pPr>
+      <w:hyperlink r:id="rId28" w:history="1">
+        <w:r>
+          <w:rPr>
+            <w:rStyle w:val="Hyperlink"/>
+          </w:rPr>
+          <w:t>Razor Page Routing in the same way as in Web API</w:t>
+        </w:r>
+      </w:hyperlink>
+      <w:r>
+        <w:t xml:space="preserve"> </w:t>
+      </w:r>
+    </w:p>
+    <w:p>
+      <w:pPr>
+        <w:pStyle w:val="ListParagraph"/>
+        <w:numPr>
+          <w:ilvl w:val="0"/>
+          <w:numId w:val="21"/>
+        </w:numPr>
+      </w:pPr>
+      <w:hyperlink r:id="rId29" w:history="1">
+        <w:r>
+          <w:rPr>
+            <w:rStyle w:val="Hyperlink"/>
+          </w:rPr>
+          <w:t>Razor Pages: passing more than one parameter to while navigation OnGetAsync</w:t>
+        </w:r>
+      </w:hyperlink>
+    </w:p>
+    <w:p>
+      <w:pPr>
+        <w:pStyle w:val="ListParagraph"/>
+      </w:pPr>
+      <w:r>
+        <w:t xml:space="preserve">and received the </w:t>
+      </w:r>
+      <w:r>
+        <w:t>answers</w:t>
+      </w:r>
+      <w:r>
+        <w:t xml:space="preserve"> that did not helped me to resolve my issue but gave me the right direction.</w:t>
+      </w:r>
+    </w:p>
+    <w:p>
+      <w:r>
+        <w:t xml:space="preserve"> </w:t>
+      </w:r>
+      <w:r>
+        <w:t>I posted my final solution to the same questions, because it may be useful for other developers.</w:t>
+      </w:r>
+      <w:r>
+        <w:t xml:space="preserve"> To show all records in a list I built this URL:</w:t>
+      </w:r>
+      <w:r>
+        <w:br/>
+      </w:r>
+      <w:r>
+        <w:drawing>
+          <wp:inline distT="0" distB="0" distL="0" distR="0" wp14:anchorId="3240905B" wp14:editId="71EEC2DB">
+            <wp:extent cx="3753374" cy="371527"/>
+            <wp:effectExtent l="0" t="0" r="0" b="9525"/>
+            <wp:docPr id="7" name="Picture 7"/>
+            <wp:cNvGraphicFramePr>
+              <a:graphicFrameLocks xmlns:a="http://schemas.openxmlformats.org/drawingml/2006/main" noChangeAspect="1"/>
+            </wp:cNvGraphicFramePr>
+            <a:graphic xmlns:a="http://schemas.openxmlformats.org/drawingml/2006/main">
+              <a:graphicData uri="http://schemas.openxmlformats.org/drawingml/2006/picture">
+                <pic:pic xmlns:pic="http://schemas.openxmlformats.org/drawingml/2006/picture">
+                  <pic:nvPicPr>
+                    <pic:cNvPr id="1" name=""/>
+                    <pic:cNvPicPr/>
+                  </pic:nvPicPr>
+                  <pic:blipFill>
+                    <a:blip r:embed="rId30"/>
+                    <a:stretch>
+                      <a:fillRect/>
+                    </a:stretch>
+                  </pic:blipFill>
+                  <pic:spPr>
+                    <a:xfrm>
+                      <a:off x="0" y="0"/>
+                      <a:ext cx="3753374" cy="371527"/>
+                    </a:xfrm>
+                    <a:prstGeom prst="rect">
+                      <a:avLst/>
+                    </a:prstGeom>
+                  </pic:spPr>
+                </pic:pic>
+              </a:graphicData>
+            </a:graphic>
+          </wp:inline>
+        </w:drawing>
+      </w:r>
+      <w:r>
+        <w:t xml:space="preserve">where the number is List Id. I implemented that by recreation of my URL in Razor Page code: </w:t>
+      </w:r>
+      <w:r>
+        <w:drawing>
+          <wp:inline distT="0" distB="0" distL="0" distR="0" wp14:anchorId="02A2DE04" wp14:editId="3D2BE824">
+            <wp:extent cx="5677692" cy="619211"/>
+            <wp:effectExtent l="0" t="0" r="0" b="9525"/>
+            <wp:docPr id="8" name="Picture 8"/>
+            <wp:cNvGraphicFramePr>
+              <a:graphicFrameLocks xmlns:a="http://schemas.openxmlformats.org/drawingml/2006/main" noChangeAspect="1"/>
+            </wp:cNvGraphicFramePr>
+            <a:graphic xmlns:a="http://schemas.openxmlformats.org/drawingml/2006/main">
+              <a:graphicData uri="http://schemas.openxmlformats.org/drawingml/2006/picture">
+                <pic:pic xmlns:pic="http://schemas.openxmlformats.org/drawingml/2006/picture">
+                  <pic:nvPicPr>
+                    <pic:cNvPr id="1" name=""/>
+                    <pic:cNvPicPr/>
+                  </pic:nvPicPr>
+                  <pic:blipFill>
+                    <a:blip r:embed="rId31"/>
+                    <a:stretch>
+                      <a:fillRect/>
+                    </a:stretch>
+                  </pic:blipFill>
+                  <pic:spPr>
+                    <a:xfrm>
+                      <a:off x="0" y="0"/>
+                      <a:ext cx="5677692" cy="619211"/>
+                    </a:xfrm>
+                    <a:prstGeom prst="rect">
+                      <a:avLst/>
+                    </a:prstGeom>
+                  </pic:spPr>
+                </pic:pic>
+              </a:graphicData>
+            </a:graphic>
+          </wp:inline>
+        </w:drawing>
+      </w:r>
+    </w:p>
+    <w:p>
+      <w:r>
+        <w:t>Navigation from list to concreate record is built in this way:</w:t>
+      </w:r>
+    </w:p>
+    <w:p>
+      <w:r>
+        <w:lastRenderedPageBreak/>
+        <w:drawing>
+          <wp:inline distT="0" distB="0" distL="0" distR="0" wp14:anchorId="63A44D54" wp14:editId="47A893CC">
+            <wp:extent cx="5731510" cy="1835150"/>
+            <wp:effectExtent l="0" t="0" r="2540" b="0"/>
+            <wp:docPr id="10" name="Picture 10"/>
+            <wp:cNvGraphicFramePr>
+              <a:graphicFrameLocks xmlns:a="http://schemas.openxmlformats.org/drawingml/2006/main" noChangeAspect="1"/>
+            </wp:cNvGraphicFramePr>
+            <a:graphic xmlns:a="http://schemas.openxmlformats.org/drawingml/2006/main">
+              <a:graphicData uri="http://schemas.openxmlformats.org/drawingml/2006/picture">
+                <pic:pic xmlns:pic="http://schemas.openxmlformats.org/drawingml/2006/picture">
+                  <pic:nvPicPr>
+                    <pic:cNvPr id="1" name=""/>
+                    <pic:cNvPicPr/>
+                  </pic:nvPicPr>
+                  <pic:blipFill>
+                    <a:blip r:embed="rId32"/>
+                    <a:stretch>
+                      <a:fillRect/>
+                    </a:stretch>
+                  </pic:blipFill>
+                  <pic:spPr>
+                    <a:xfrm>
+                      <a:off x="0" y="0"/>
+                      <a:ext cx="5731510" cy="1835150"/>
+                    </a:xfrm>
+                    <a:prstGeom prst="rect">
+                      <a:avLst/>
+                    </a:prstGeom>
+                  </pic:spPr>
+                </pic:pic>
+              </a:graphicData>
+            </a:graphic>
+          </wp:inline>
+        </w:drawing>
+      </w:r>
+    </w:p>
+    <w:p>
+      <w:r>
+        <w:t xml:space="preserve">And </w:t>
+      </w:r>
+      <w:r>
+        <w:t>OnGetAsync</w:t>
+      </w:r>
+      <w:r>
+        <w:t xml:space="preserve"> method in receiving page:</w:t>
+      </w:r>
+    </w:p>
+    <w:p>
+      <w:r>
+        <w:drawing>
+          <wp:inline distT="0" distB="0" distL="0" distR="0" wp14:anchorId="57D10CD5" wp14:editId="09E62A23">
+            <wp:extent cx="5134692" cy="914528"/>
+            <wp:effectExtent l="0" t="0" r="0" b="0"/>
+            <wp:docPr id="11" name="Picture 11"/>
+            <wp:cNvGraphicFramePr>
+              <a:graphicFrameLocks xmlns:a="http://schemas.openxmlformats.org/drawingml/2006/main" noChangeAspect="1"/>
+            </wp:cNvGraphicFramePr>
+            <a:graphic xmlns:a="http://schemas.openxmlformats.org/drawingml/2006/main">
+              <a:graphicData uri="http://schemas.openxmlformats.org/drawingml/2006/picture">
+                <pic:pic xmlns:pic="http://schemas.openxmlformats.org/drawingml/2006/picture">
+                  <pic:nvPicPr>
+                    <pic:cNvPr id="1" name=""/>
+                    <pic:cNvPicPr/>
+                  </pic:nvPicPr>
+                  <pic:blipFill>
+                    <a:blip r:embed="rId33"/>
+                    <a:stretch>
+                      <a:fillRect/>
+                    </a:stretch>
+                  </pic:blipFill>
+                  <pic:spPr>
+                    <a:xfrm>
+                      <a:off x="0" y="0"/>
+                      <a:ext cx="5134692" cy="914528"/>
+                    </a:xfrm>
+                    <a:prstGeom prst="rect">
+                      <a:avLst/>
+                    </a:prstGeom>
+                  </pic:spPr>
+                </pic:pic>
+              </a:graphicData>
+            </a:graphic>
+          </wp:inline>
+        </w:drawing>
+      </w:r>
+    </w:p>
+    <w:p>
+      <w:r>
+        <w:tab/>
+      </w:r>
+      <w:bookmarkStart w:id="1" w:name="_GoBack"/>
+      <w:bookmarkEnd w:id="1"/>
+    </w:p>
+    <w:p/>
+    <w:p>
+      <w:pPr>
+        <w:pStyle w:val="Heading2"/>
+      </w:pPr>
+      <w:r>
+        <w:t>Functionality</w:t>
+      </w:r>
+    </w:p>
+    <w:p>
+      <w:pPr>
         <w:rPr>
           <w:i/>
         </w:rPr>
@@ -2784,51 +3613,35 @@
         <w:rPr>
           <w:i/>
         </w:rPr>
-        <w:t xml:space="preserve">Discuss your understanding of issues relating to managing software requirements. Describe any approaches or techniques you used for establishing and managing requirements in your project.  </w:t>
-      </w:r>
-    </w:p>
-    <w:p/>
-    <w:p>
-      <w:pPr>
-        <w:pStyle w:val="Heading1"/>
-      </w:pPr>
-      <w:r>
-        <w:lastRenderedPageBreak/>
-        <w:t>User Experience Design (UX)</w:t>
-      </w:r>
-    </w:p>
-    <w:p>
-      <w:pPr>
+        <w:t xml:space="preserve">Describe </w:t>
+      </w:r>
+      <w:r>
         <w:rPr>
           <w:i/>
         </w:rPr>
-      </w:pPr>
-      <w:r>
+        <w:t>the decisions you made about the functionality you will offer. For example, can the user work off-line; how much processing takes place on the server and how much in the client; how do you handle large quantities of data?</w:t>
+      </w:r>
+    </w:p>
+    <w:p>
+      <w:pPr>
         <w:rPr>
           <w:i/>
         </w:rPr>
-        <w:t>Discuss your understanding of issues relating to user experience in web applications. Describe any UX approaches or techniques you used in your project.</w:t>
-      </w:r>
-    </w:p>
-    <w:p>
-      <w:pPr>
-        <w:pStyle w:val="Heading1"/>
-      </w:pPr>
-      <w:r>
-        <w:lastRenderedPageBreak/>
-        <w:t>Architecture and Design</w:t>
-      </w:r>
-    </w:p>
-    <w:p/>
+      </w:pPr>
+    </w:p>
+    <w:p>
+      <w:pPr>
+        <w:rPr>
+          <w:i/>
+        </w:rPr>
+      </w:pPr>
+    </w:p>
     <w:p>
       <w:pPr>
         <w:pStyle w:val="Heading2"/>
       </w:pPr>
       <w:r>
-        <w:t>Content</w:t>
-      </w:r>
-      <w:r>
-        <w:t xml:space="preserve"> structure</w:t>
+        <w:t>Styling</w:t>
       </w:r>
     </w:p>
     <w:p>
@@ -2841,37 +3654,13 @@
         <w:rPr>
           <w:i/>
         </w:rPr>
-        <w:t xml:space="preserve">Describe </w:t>
+        <w:t>Discuss your appro</w:t>
       </w:r>
       <w:r>
         <w:rPr>
           <w:i/>
         </w:rPr>
-        <w:t xml:space="preserve">what you learned about how to structure </w:t>
-      </w:r>
-      <w:r>
-        <w:rPr>
-          <w:i/>
-        </w:rPr>
-        <w:t xml:space="preserve">your </w:t>
-      </w:r>
-      <w:r>
-        <w:rPr>
-          <w:i/>
-        </w:rPr>
-        <w:t xml:space="preserve">web </w:t>
-      </w:r>
-      <w:r>
-        <w:rPr>
-          <w:i/>
-        </w:rPr>
-        <w:t>content</w:t>
-      </w:r>
-      <w:r>
-        <w:rPr>
-          <w:i/>
-        </w:rPr>
-        <w:t>.</w:t>
+        <w:t>ach to decisions on styling.</w:t>
       </w:r>
     </w:p>
     <w:p/>
@@ -2881,26 +3670,15 @@
         <w:pStyle w:val="Heading2"/>
       </w:pPr>
       <w:r>
-        <w:t>Navigation</w:t>
-      </w:r>
-    </w:p>
-    <w:p>
-      <w:pPr>
+        <w:t>Accessibility</w:t>
+      </w:r>
+    </w:p>
+    <w:p>
+      <w:r>
         <w:rPr>
           <w:i/>
         </w:rPr>
-      </w:pPr>
-      <w:r>
-        <w:rPr>
-          <w:i/>
-        </w:rPr>
-        <w:t xml:space="preserve">Describe </w:t>
-      </w:r>
-      <w:r>
-        <w:rPr>
-          <w:i/>
-        </w:rPr>
-        <w:t>what you learned about helping the user to navigate your app.</w:t>
+        <w:t>Discuss your understanding about accessibility and explain how this relates to your application.</w:t>
       </w:r>
     </w:p>
     <w:p/>
@@ -2910,111 +3688,24 @@
         <w:pStyle w:val="Heading2"/>
       </w:pPr>
       <w:r>
-        <w:t>Functionality</w:t>
-      </w:r>
-    </w:p>
-    <w:p>
-      <w:pPr>
+        <w:t>Security</w:t>
+      </w:r>
+    </w:p>
+    <w:p>
+      <w:r>
         <w:rPr>
           <w:i/>
         </w:rPr>
-      </w:pPr>
-      <w:r>
-        <w:rPr>
-          <w:i/>
-        </w:rPr>
-        <w:t xml:space="preserve">Describe </w:t>
-      </w:r>
-      <w:r>
-        <w:rPr>
-          <w:i/>
-        </w:rPr>
-        <w:t>the decisions you made about the functionality you will offer. For example, can the user work off-line; how much processing takes place on the server and how much in the client; how do you handle large quantities of data?</w:t>
-      </w:r>
-    </w:p>
-    <w:p>
-      <w:pPr>
-        <w:rPr>
-          <w:i/>
-        </w:rPr>
-      </w:pPr>
-    </w:p>
-    <w:p>
-      <w:pPr>
-        <w:rPr>
-          <w:i/>
-        </w:rPr>
-      </w:pPr>
-    </w:p>
+        <w:t>Discuss the issues relating to web security and explain how this might affect your application.</w:t>
+      </w:r>
+    </w:p>
+    <w:p/>
     <w:p>
       <w:pPr>
         <w:pStyle w:val="Heading2"/>
       </w:pPr>
       <w:r>
-        <w:t>Styling</w:t>
-      </w:r>
-    </w:p>
-    <w:p>
-      <w:pPr>
-        <w:rPr>
-          <w:i/>
-        </w:rPr>
-      </w:pPr>
-      <w:r>
-        <w:rPr>
-          <w:i/>
-        </w:rPr>
-        <w:t>Discuss your appro</w:t>
-      </w:r>
-      <w:r>
-        <w:rPr>
-          <w:i/>
-        </w:rPr>
-        <w:t>ach to decisions on styling.</w:t>
-      </w:r>
-    </w:p>
-    <w:p/>
-    <w:p/>
-    <w:p>
-      <w:pPr>
-        <w:pStyle w:val="Heading2"/>
-      </w:pPr>
-      <w:r>
-        <w:t>Accessibility</w:t>
-      </w:r>
-    </w:p>
-    <w:p>
-      <w:r>
-        <w:rPr>
-          <w:i/>
-        </w:rPr>
-        <w:t>Discuss your understanding about accessibility and explain how this relates to your application.</w:t>
-      </w:r>
-    </w:p>
-    <w:p/>
-    <w:p/>
-    <w:p>
-      <w:pPr>
-        <w:pStyle w:val="Heading2"/>
-      </w:pPr>
-      <w:r>
-        <w:t>Security</w:t>
-      </w:r>
-    </w:p>
-    <w:p>
-      <w:r>
-        <w:rPr>
-          <w:i/>
-        </w:rPr>
-        <w:t>Discuss the issues relating to web security and explain how this might affect your application.</w:t>
-      </w:r>
-    </w:p>
-    <w:p/>
-    <w:p>
-      <w:pPr>
-        <w:pStyle w:val="Heading2"/>
-      </w:pPr>
-      <w:r>
+        <w:lastRenderedPageBreak/>
         <w:t>Reflection</w:t>
       </w:r>
     </w:p>
@@ -3534,71 +4225,6 @@
 </w:document>
 </file>
 
-<file path=word/comments.xml><?xml version="1.0" encoding="utf-8"?>
-<w:comments xmlns:wpc="http://schemas.microsoft.com/office/word/2010/wordprocessingCanvas" xmlns:cx="http://schemas.microsoft.com/office/drawing/2014/chartex" xmlns:cx1="http://schemas.microsoft.com/office/drawing/2015/9/8/chartex" xmlns:mc="http://schemas.openxmlformats.org/markup-compatibility/2006" xmlns:o="urn:schemas-microsoft-com:office:office" xmlns:r="http://schemas.openxmlformats.org/officeDocument/2006/relationships" xmlns:m="http://schemas.openxmlformats.org/officeDocument/2006/math" xmlns:v="urn:schemas-microsoft-com:vml" xmlns:wp14="http://schemas.microsoft.com/office/word/2010/wordprocessingDrawing" xmlns:wp="http://schemas.openxmlformats.org/drawingml/2006/wordprocessingDrawing" xmlns:w10="urn:schemas-microsoft-com:office:word" xmlns:w="http://schemas.openxmlformats.org/wordprocessingml/2006/main" xmlns:w14="http://schemas.microsoft.com/office/word/2010/wordml" xmlns:w15="http://schemas.microsoft.com/office/word/2012/wordml" xmlns:w16se="http://schemas.microsoft.com/office/word/2015/wordml/symex" xmlns:wpg="http://schemas.microsoft.com/office/word/2010/wordprocessingGroup" xmlns:wpi="http://schemas.microsoft.com/office/word/2010/wordprocessingInk" xmlns:wne="http://schemas.microsoft.com/office/word/2006/wordml" xmlns:wps="http://schemas.microsoft.com/office/word/2010/wordprocessingShape" mc:Ignorable="w14 w15 w16se wp14">
-  <w:comment w:id="1" w:author="Michael" w:date="2018-09-17T09:48:00Z" w:initials="M">
-    <w:p>
-      <w:pPr>
-        <w:pStyle w:val="CommentText"/>
-        <w:rPr>
-          <w:lang w:val="en-US"/>
-        </w:rPr>
-      </w:pPr>
-      <w:r>
-        <w:rPr>
-          <w:rStyle w:val="CommentReference"/>
-        </w:rPr>
-        <w:annotationRef/>
-      </w:r>
-      <w:r>
-        <w:rPr>
-          <w:lang w:val="en-US"/>
-        </w:rPr>
-        <w:t xml:space="preserve">Information was taken from job search through Seek, Indeed, etc. From face to face job interview with representative from </w:t>
-      </w:r>
-      <w:hyperlink r:id="rId1" w:history="1">
-        <w:r>
-          <w:rPr>
-            <w:rStyle w:val="Hyperlink"/>
-            <w:lang w:val="en-US"/>
-          </w:rPr>
-          <w:t>https://www.enterprise.co.nz/</w:t>
-        </w:r>
-      </w:hyperlink>
-      <w:r>
-        <w:rPr>
-          <w:lang w:val="en-US"/>
-        </w:rPr>
-        <w:t xml:space="preserve"> and </w:t>
-      </w:r>
-      <w:hyperlink r:id="rId2" w:history="1">
-        <w:r>
-          <w:rPr>
-            <w:rStyle w:val="Hyperlink"/>
-            <w:lang w:val="en-US"/>
-          </w:rPr>
-          <w:t>http://potentia.co.nz/</w:t>
-        </w:r>
-      </w:hyperlink>
-    </w:p>
-    <w:p>
-      <w:pPr>
-        <w:pStyle w:val="CommentText"/>
-        <w:rPr>
-          <w:lang w:val="en-US"/>
-        </w:rPr>
-      </w:pPr>
-    </w:p>
-  </w:comment>
-</w:comments>
-</file>
-
-<file path=word/commentsExtended.xml><?xml version="1.0" encoding="utf-8"?>
-<w15:commentsEx xmlns:wpc="http://schemas.microsoft.com/office/word/2010/wordprocessingCanvas" xmlns:cx="http://schemas.microsoft.com/office/drawing/2014/chartex" xmlns:cx1="http://schemas.microsoft.com/office/drawing/2015/9/8/chartex" xmlns:mc="http://schemas.openxmlformats.org/markup-compatibility/2006" xmlns:o="urn:schemas-microsoft-com:office:office" xmlns:r="http://schemas.openxmlformats.org/officeDocument/2006/relationships" xmlns:m="http://schemas.openxmlformats.org/officeDocument/2006/math" xmlns:v="urn:schemas-microsoft-com:vml" xmlns:wp14="http://schemas.microsoft.com/office/word/2010/wordprocessingDrawing" xmlns:wp="http://schemas.openxmlformats.org/drawingml/2006/wordprocessingDrawing" xmlns:w10="urn:schemas-microsoft-com:office:word" xmlns:w="http://schemas.openxmlformats.org/wordprocessingml/2006/main" xmlns:w14="http://schemas.microsoft.com/office/word/2010/wordml" xmlns:w15="http://schemas.microsoft.com/office/word/2012/wordml" xmlns:w16se="http://schemas.microsoft.com/office/word/2015/wordml/symex" xmlns:wpg="http://schemas.microsoft.com/office/word/2010/wordprocessingGroup" xmlns:wpi="http://schemas.microsoft.com/office/word/2010/wordprocessingInk" xmlns:wne="http://schemas.microsoft.com/office/word/2006/wordml" xmlns:wps="http://schemas.microsoft.com/office/word/2010/wordprocessingShape" mc:Ignorable="w14 w15 w16se wp14">
-  <w15:commentEx w15:paraId="56CBB4F6" w15:done="0"/>
-</w15:commentsEx>
-</file>
-
 <file path=word/numbering.xml><?xml version="1.0" encoding="utf-8"?>
 <w:numbering xmlns:wpc="http://schemas.microsoft.com/office/word/2010/wordprocessingCanvas" xmlns:cx="http://schemas.microsoft.com/office/drawing/2014/chartex" xmlns:cx1="http://schemas.microsoft.com/office/drawing/2015/9/8/chartex" xmlns:mc="http://schemas.openxmlformats.org/markup-compatibility/2006" xmlns:o="urn:schemas-microsoft-com:office:office" xmlns:r="http://schemas.openxmlformats.org/officeDocument/2006/relationships" xmlns:m="http://schemas.openxmlformats.org/officeDocument/2006/math" xmlns:v="urn:schemas-microsoft-com:vml" xmlns:wp14="http://schemas.microsoft.com/office/word/2010/wordprocessingDrawing" xmlns:wp="http://schemas.openxmlformats.org/drawingml/2006/wordprocessingDrawing" xmlns:w10="urn:schemas-microsoft-com:office:word" xmlns:w="http://schemas.openxmlformats.org/wordprocessingml/2006/main" xmlns:w14="http://schemas.microsoft.com/office/word/2010/wordml" xmlns:w15="http://schemas.microsoft.com/office/word/2012/wordml" xmlns:w16se="http://schemas.microsoft.com/office/word/2015/wordml/symex" xmlns:wpg="http://schemas.microsoft.com/office/word/2010/wordprocessingGroup" xmlns:wpi="http://schemas.microsoft.com/office/word/2010/wordprocessingInk" xmlns:wne="http://schemas.microsoft.com/office/word/2006/wordml" xmlns:wps="http://schemas.microsoft.com/office/word/2010/wordprocessingShape" mc:Ignorable="w14 w15 w16se wp14">
   <w:abstractNum w:abstractNumId="0" w15:restartNumberingAfterBreak="0">
@@ -4451,6 +5077,92 @@
     </w:lvl>
   </w:abstractNum>
   <w:abstractNum w:abstractNumId="9" w15:restartNumberingAfterBreak="0">
+    <w:nsid w:val="4F0237E0"/>
+    <w:multiLevelType w:val="hybridMultilevel"/>
+    <w:tmpl w:val="9BAA343C"/>
+    <w:lvl w:ilvl="0" w:tplc="1409000F">
+      <w:start w:val="1"/>
+      <w:numFmt w:val="decimal"/>
+      <w:lvlText w:val="%1."/>
+      <w:lvlJc w:val="left"/>
+      <w:pPr>
+        <w:ind w:left="720" w:hanging="360"/>
+      </w:pPr>
+    </w:lvl>
+    <w:lvl w:ilvl="1" w:tplc="14090019">
+      <w:start w:val="1"/>
+      <w:numFmt w:val="lowerLetter"/>
+      <w:lvlText w:val="%2."/>
+      <w:lvlJc w:val="left"/>
+      <w:pPr>
+        <w:ind w:left="1440" w:hanging="360"/>
+      </w:pPr>
+    </w:lvl>
+    <w:lvl w:ilvl="2" w:tplc="1409001B" w:tentative="1">
+      <w:start w:val="1"/>
+      <w:numFmt w:val="lowerRoman"/>
+      <w:lvlText w:val="%3."/>
+      <w:lvlJc w:val="right"/>
+      <w:pPr>
+        <w:ind w:left="2160" w:hanging="180"/>
+      </w:pPr>
+    </w:lvl>
+    <w:lvl w:ilvl="3" w:tplc="1409000F" w:tentative="1">
+      <w:start w:val="1"/>
+      <w:numFmt w:val="decimal"/>
+      <w:lvlText w:val="%4."/>
+      <w:lvlJc w:val="left"/>
+      <w:pPr>
+        <w:ind w:left="2880" w:hanging="360"/>
+      </w:pPr>
+    </w:lvl>
+    <w:lvl w:ilvl="4" w:tplc="14090019" w:tentative="1">
+      <w:start w:val="1"/>
+      <w:numFmt w:val="lowerLetter"/>
+      <w:lvlText w:val="%5."/>
+      <w:lvlJc w:val="left"/>
+      <w:pPr>
+        <w:ind w:left="3600" w:hanging="360"/>
+      </w:pPr>
+    </w:lvl>
+    <w:lvl w:ilvl="5" w:tplc="1409001B" w:tentative="1">
+      <w:start w:val="1"/>
+      <w:numFmt w:val="lowerRoman"/>
+      <w:lvlText w:val="%6."/>
+      <w:lvlJc w:val="right"/>
+      <w:pPr>
+        <w:ind w:left="4320" w:hanging="180"/>
+      </w:pPr>
+    </w:lvl>
+    <w:lvl w:ilvl="6" w:tplc="1409000F" w:tentative="1">
+      <w:start w:val="1"/>
+      <w:numFmt w:val="decimal"/>
+      <w:lvlText w:val="%7."/>
+      <w:lvlJc w:val="left"/>
+      <w:pPr>
+        <w:ind w:left="5040" w:hanging="360"/>
+      </w:pPr>
+    </w:lvl>
+    <w:lvl w:ilvl="7" w:tplc="14090019" w:tentative="1">
+      <w:start w:val="1"/>
+      <w:numFmt w:val="lowerLetter"/>
+      <w:lvlText w:val="%8."/>
+      <w:lvlJc w:val="left"/>
+      <w:pPr>
+        <w:ind w:left="5760" w:hanging="360"/>
+      </w:pPr>
+    </w:lvl>
+    <w:lvl w:ilvl="8" w:tplc="1409001B" w:tentative="1">
+      <w:start w:val="1"/>
+      <w:numFmt w:val="lowerRoman"/>
+      <w:lvlText w:val="%9."/>
+      <w:lvlJc w:val="right"/>
+      <w:pPr>
+        <w:ind w:left="6480" w:hanging="180"/>
+      </w:pPr>
+    </w:lvl>
+  </w:abstractNum>
+  <w:abstractNum w:abstractNumId="10" w15:restartNumberingAfterBreak="0">
     <w:nsid w:val="5065700D"/>
     <w:multiLevelType w:val="hybridMultilevel"/>
     <w:tmpl w:val="C9E02DE8"/>
@@ -4539,7 +5251,7 @@
       </w:pPr>
     </w:lvl>
   </w:abstractNum>
-  <w:abstractNum w:abstractNumId="10" w15:restartNumberingAfterBreak="0">
+  <w:abstractNum w:abstractNumId="11" w15:restartNumberingAfterBreak="0">
     <w:nsid w:val="56EA0A32"/>
     <w:multiLevelType w:val="hybridMultilevel"/>
     <w:tmpl w:val="C9E02DE8"/>
@@ -4628,7 +5340,7 @@
       </w:pPr>
     </w:lvl>
   </w:abstractNum>
-  <w:abstractNum w:abstractNumId="11" w15:restartNumberingAfterBreak="0">
+  <w:abstractNum w:abstractNumId="12" w15:restartNumberingAfterBreak="0">
     <w:nsid w:val="5E715E5C"/>
     <w:multiLevelType w:val="hybridMultilevel"/>
     <w:tmpl w:val="6380A718"/>
@@ -4714,7 +5426,7 @@
       </w:pPr>
     </w:lvl>
   </w:abstractNum>
-  <w:abstractNum w:abstractNumId="12" w15:restartNumberingAfterBreak="0">
+  <w:abstractNum w:abstractNumId="13" w15:restartNumberingAfterBreak="0">
     <w:nsid w:val="62691157"/>
     <w:multiLevelType w:val="hybridMultilevel"/>
     <w:tmpl w:val="AC9E9DCC"/>
@@ -4803,7 +5515,93 @@
       </w:pPr>
     </w:lvl>
   </w:abstractNum>
-  <w:abstractNum w:abstractNumId="13" w15:restartNumberingAfterBreak="0">
+  <w:abstractNum w:abstractNumId="14" w15:restartNumberingAfterBreak="0">
+    <w:nsid w:val="64D4648F"/>
+    <w:multiLevelType w:val="hybridMultilevel"/>
+    <w:tmpl w:val="1F30C3E8"/>
+    <w:lvl w:ilvl="0" w:tplc="1409000F">
+      <w:start w:val="1"/>
+      <w:numFmt w:val="decimal"/>
+      <w:lvlText w:val="%1."/>
+      <w:lvlJc w:val="left"/>
+      <w:pPr>
+        <w:ind w:left="720" w:hanging="360"/>
+      </w:pPr>
+    </w:lvl>
+    <w:lvl w:ilvl="1" w:tplc="14090019" w:tentative="1">
+      <w:start w:val="1"/>
+      <w:numFmt w:val="lowerLetter"/>
+      <w:lvlText w:val="%2."/>
+      <w:lvlJc w:val="left"/>
+      <w:pPr>
+        <w:ind w:left="1440" w:hanging="360"/>
+      </w:pPr>
+    </w:lvl>
+    <w:lvl w:ilvl="2" w:tplc="1409001B" w:tentative="1">
+      <w:start w:val="1"/>
+      <w:numFmt w:val="lowerRoman"/>
+      <w:lvlText w:val="%3."/>
+      <w:lvlJc w:val="right"/>
+      <w:pPr>
+        <w:ind w:left="2160" w:hanging="180"/>
+      </w:pPr>
+    </w:lvl>
+    <w:lvl w:ilvl="3" w:tplc="1409000F" w:tentative="1">
+      <w:start w:val="1"/>
+      <w:numFmt w:val="decimal"/>
+      <w:lvlText w:val="%4."/>
+      <w:lvlJc w:val="left"/>
+      <w:pPr>
+        <w:ind w:left="2880" w:hanging="360"/>
+      </w:pPr>
+    </w:lvl>
+    <w:lvl w:ilvl="4" w:tplc="14090019" w:tentative="1">
+      <w:start w:val="1"/>
+      <w:numFmt w:val="lowerLetter"/>
+      <w:lvlText w:val="%5."/>
+      <w:lvlJc w:val="left"/>
+      <w:pPr>
+        <w:ind w:left="3600" w:hanging="360"/>
+      </w:pPr>
+    </w:lvl>
+    <w:lvl w:ilvl="5" w:tplc="1409001B" w:tentative="1">
+      <w:start w:val="1"/>
+      <w:numFmt w:val="lowerRoman"/>
+      <w:lvlText w:val="%6."/>
+      <w:lvlJc w:val="right"/>
+      <w:pPr>
+        <w:ind w:left="4320" w:hanging="180"/>
+      </w:pPr>
+    </w:lvl>
+    <w:lvl w:ilvl="6" w:tplc="1409000F" w:tentative="1">
+      <w:start w:val="1"/>
+      <w:numFmt w:val="decimal"/>
+      <w:lvlText w:val="%7."/>
+      <w:lvlJc w:val="left"/>
+      <w:pPr>
+        <w:ind w:left="5040" w:hanging="360"/>
+      </w:pPr>
+    </w:lvl>
+    <w:lvl w:ilvl="7" w:tplc="14090019" w:tentative="1">
+      <w:start w:val="1"/>
+      <w:numFmt w:val="lowerLetter"/>
+      <w:lvlText w:val="%8."/>
+      <w:lvlJc w:val="left"/>
+      <w:pPr>
+        <w:ind w:left="5760" w:hanging="360"/>
+      </w:pPr>
+    </w:lvl>
+    <w:lvl w:ilvl="8" w:tplc="1409001B" w:tentative="1">
+      <w:start w:val="1"/>
+      <w:numFmt w:val="lowerRoman"/>
+      <w:lvlText w:val="%9."/>
+      <w:lvlJc w:val="right"/>
+      <w:pPr>
+        <w:ind w:left="6480" w:hanging="180"/>
+      </w:pPr>
+    </w:lvl>
+  </w:abstractNum>
+  <w:abstractNum w:abstractNumId="15" w15:restartNumberingAfterBreak="0">
     <w:nsid w:val="6EFB6B6B"/>
     <w:multiLevelType w:val="hybridMultilevel"/>
     <w:tmpl w:val="D3B416CE"/>
@@ -4892,7 +5690,7 @@
       </w:pPr>
     </w:lvl>
   </w:abstractNum>
-  <w:abstractNum w:abstractNumId="14" w15:restartNumberingAfterBreak="0">
+  <w:abstractNum w:abstractNumId="16" w15:restartNumberingAfterBreak="0">
     <w:nsid w:val="71173CA2"/>
     <w:multiLevelType w:val="hybridMultilevel"/>
     <w:tmpl w:val="90AC8656"/>
@@ -4978,7 +5776,7 @@
       </w:pPr>
     </w:lvl>
   </w:abstractNum>
-  <w:abstractNum w:abstractNumId="15" w15:restartNumberingAfterBreak="0">
+  <w:abstractNum w:abstractNumId="17" w15:restartNumberingAfterBreak="0">
     <w:nsid w:val="79FA448B"/>
     <w:multiLevelType w:val="hybridMultilevel"/>
     <w:tmpl w:val="0FE63B04"/>
@@ -5067,7 +5865,7 @@
       </w:pPr>
     </w:lvl>
   </w:abstractNum>
-  <w:abstractNum w:abstractNumId="16" w15:restartNumberingAfterBreak="0">
+  <w:abstractNum w:abstractNumId="18" w15:restartNumberingAfterBreak="0">
     <w:nsid w:val="7A625B08"/>
     <w:multiLevelType w:val="hybridMultilevel"/>
     <w:tmpl w:val="BEA2E4DC"/>
@@ -5156,7 +5954,7 @@
       </w:pPr>
     </w:lvl>
   </w:abstractNum>
-  <w:abstractNum w:abstractNumId="17" w15:restartNumberingAfterBreak="0">
+  <w:abstractNum w:abstractNumId="19" w15:restartNumberingAfterBreak="0">
     <w:nsid w:val="7BF23FA5"/>
     <w:multiLevelType w:val="hybridMultilevel"/>
     <w:tmpl w:val="712E5E82"/>
@@ -5245,7 +6043,7 @@
       </w:pPr>
     </w:lvl>
   </w:abstractNum>
-  <w:abstractNum w:abstractNumId="18" w15:restartNumberingAfterBreak="0">
+  <w:abstractNum w:abstractNumId="20" w15:restartNumberingAfterBreak="0">
     <w:nsid w:val="7F9E14A2"/>
     <w:multiLevelType w:val="hybridMultilevel"/>
     <w:tmpl w:val="9EAA857E"/>
@@ -5344,25 +6142,25 @@
     <w:abstractNumId w:val="8"/>
   </w:num>
   <w:num w:numId="5">
+    <w:abstractNumId w:val="11"/>
+  </w:num>
+  <w:num w:numId="6">
     <w:abstractNumId w:val="10"/>
   </w:num>
-  <w:num w:numId="6">
-    <w:abstractNumId w:val="9"/>
-  </w:num>
   <w:num w:numId="7">
-    <w:abstractNumId w:val="17"/>
+    <w:abstractNumId w:val="19"/>
   </w:num>
   <w:num w:numId="8">
-    <w:abstractNumId w:val="16"/>
+    <w:abstractNumId w:val="18"/>
   </w:num>
   <w:num w:numId="9">
-    <w:abstractNumId w:val="15"/>
+    <w:abstractNumId w:val="17"/>
   </w:num>
   <w:num w:numId="10">
     <w:abstractNumId w:val="0"/>
   </w:num>
   <w:num w:numId="11">
-    <w:abstractNumId w:val="13"/>
+    <w:abstractNumId w:val="15"/>
   </w:num>
   <w:num w:numId="12">
     <w:abstractNumId w:val="7"/>
@@ -5371,32 +6169,30 @@
     <w:abstractNumId w:val="1"/>
   </w:num>
   <w:num w:numId="14">
-    <w:abstractNumId w:val="12"/>
+    <w:abstractNumId w:val="13"/>
   </w:num>
   <w:num w:numId="15">
     <w:abstractNumId w:val="3"/>
   </w:num>
   <w:num w:numId="16">
-    <w:abstractNumId w:val="18"/>
+    <w:abstractNumId w:val="20"/>
   </w:num>
   <w:num w:numId="17">
     <w:abstractNumId w:val="6"/>
   </w:num>
   <w:num w:numId="18">
-    <w:abstractNumId w:val="11"/>
+    <w:abstractNumId w:val="12"/>
   </w:num>
   <w:num w:numId="19">
+    <w:abstractNumId w:val="16"/>
+  </w:num>
+  <w:num w:numId="20">
+    <w:abstractNumId w:val="9"/>
+  </w:num>
+  <w:num w:numId="21">
     <w:abstractNumId w:val="14"/>
   </w:num>
 </w:numbering>
-</file>
-
-<file path=word/people.xml><?xml version="1.0" encoding="utf-8"?>
-<w15:people xmlns:wpc="http://schemas.microsoft.com/office/word/2010/wordprocessingCanvas" xmlns:cx="http://schemas.microsoft.com/office/drawing/2014/chartex" xmlns:cx1="http://schemas.microsoft.com/office/drawing/2015/9/8/chartex" xmlns:mc="http://schemas.openxmlformats.org/markup-compatibility/2006" xmlns:o="urn:schemas-microsoft-com:office:office" xmlns:r="http://schemas.openxmlformats.org/officeDocument/2006/relationships" xmlns:m="http://schemas.openxmlformats.org/officeDocument/2006/math" xmlns:v="urn:schemas-microsoft-com:vml" xmlns:wp14="http://schemas.microsoft.com/office/word/2010/wordprocessingDrawing" xmlns:wp="http://schemas.openxmlformats.org/drawingml/2006/wordprocessingDrawing" xmlns:w10="urn:schemas-microsoft-com:office:word" xmlns:w="http://schemas.openxmlformats.org/wordprocessingml/2006/main" xmlns:w14="http://schemas.microsoft.com/office/word/2010/wordml" xmlns:w15="http://schemas.microsoft.com/office/word/2012/wordml" xmlns:w16se="http://schemas.microsoft.com/office/word/2015/wordml/symex" xmlns:wpg="http://schemas.microsoft.com/office/word/2010/wordprocessingGroup" xmlns:wpi="http://schemas.microsoft.com/office/word/2010/wordprocessingInk" xmlns:wne="http://schemas.microsoft.com/office/word/2006/wordml" xmlns:wps="http://schemas.microsoft.com/office/word/2010/wordprocessingShape" mc:Ignorable="w14 w15 w16se wp14">
-  <w15:person w15:author="Michael">
-    <w15:presenceInfo w15:providerId="None" w15:userId="Michael"/>
-  </w15:person>
-</w15:people>
 </file>
 
 <file path=word/styles.xml><?xml version="1.0" encoding="utf-8"?>
@@ -5843,7 +6639,6 @@
   <w:style w:type="character" w:default="1" w:styleId="DefaultParagraphFont">
     <w:name w:val="Default Paragraph Font"/>
     <w:uiPriority w:val="1"/>
-    <w:semiHidden/>
     <w:unhideWhenUsed/>
   </w:style>
   <w:style w:type="table" w:default="1" w:styleId="TableNormal">
@@ -6111,6 +6906,39 @@
         <w:shd w:val="clear" w:color="auto" w:fill="DBE5F1" w:themeFill="accent1" w:themeFillTint="33"/>
       </w:tcPr>
     </w:tblStylePr>
+  </w:style>
+  <w:style w:type="paragraph" w:styleId="CommentSubject">
+    <w:name w:val="annotation subject"/>
+    <w:basedOn w:val="CommentText"/>
+    <w:next w:val="CommentText"/>
+    <w:link w:val="CommentSubjectChar"/>
+    <w:uiPriority w:val="99"/>
+    <w:semiHidden/>
+    <w:unhideWhenUsed/>
+    <w:rsid w:val="0000127A"/>
+    <w:pPr>
+      <w:spacing w:after="200"/>
+    </w:pPr>
+    <w:rPr>
+      <w:b/>
+      <w:bCs/>
+      <w:lang w:val="en-NZ" w:bidi="ar-SA"/>
+    </w:rPr>
+  </w:style>
+  <w:style w:type="character" w:customStyle="1" w:styleId="CommentSubjectChar">
+    <w:name w:val="Comment Subject Char"/>
+    <w:basedOn w:val="CommentTextChar"/>
+    <w:link w:val="CommentSubject"/>
+    <w:uiPriority w:val="99"/>
+    <w:semiHidden/>
+    <w:rsid w:val="0000127A"/>
+    <w:rPr>
+      <w:b/>
+      <w:bCs/>
+      <w:sz w:val="20"/>
+      <w:szCs w:val="20"/>
+      <w:lang w:val="ru-RU" w:bidi="he-IL"/>
+    </w:rPr>
   </w:style>
 </w:styles>
 </file>
@@ -6401,11 +7229,25 @@
 </file>
 
 <file path=customXml/item1.xml><?xml version="1.0" encoding="utf-8"?>
-<b:Sources xmlns:b="http://schemas.openxmlformats.org/officeDocument/2006/bibliography" xmlns="http://schemas.openxmlformats.org/officeDocument/2006/bibliography" SelectedStyle="\APASixthEditionOfficeOnline.xsl" StyleName="APA" Version="6"/>
+<b:Sources xmlns:b="http://schemas.openxmlformats.org/officeDocument/2006/bibliography" xmlns="http://schemas.openxmlformats.org/officeDocument/2006/bibliography" SelectedStyle="\APASixthEditionOfficeOnline.xsl" StyleName="APA" Version="6">
+  <b:Source>
+    <b:Tag>htt2</b:Tag>
+    <b:SourceType>InternetSite</b:SourceType>
+    <b:Guid>{5A799455-561E-4FC0-8E4F-019DBF142DB8}</b:Guid>
+    <b:Title>https://www.google.co.nz/search?q=user+story++example&amp;source=lnms&amp;tbm=isch&amp;sa=X&amp;ved=0ahUKEwiLmdCHiMbdAhUSFogKHTfPBUQQ_AUIDigB&amp;biw=1366&amp;bih=626#imgrc=uUxOYyQ6_HQuYM:</b:Title>
+    <b:Author>
+      <b:Author>
+        <b:Corporate>Vatoz Atozdevelopment</b:Corporate>
+      </b:Author>
+    </b:Author>
+    <b:InternetSiteTitle>http://vatoz.atozdevelopment.co/user-story-template/</b:InternetSiteTitle>
+    <b:RefOrder>1</b:RefOrder>
+  </b:Source>
+</b:Sources>
 </file>
 
 <file path=customXml/itemProps1.xml><?xml version="1.0" encoding="utf-8"?>
-<ds:datastoreItem xmlns:ds="http://schemas.openxmlformats.org/officeDocument/2006/customXml" ds:itemID="{96134948-D190-4109-A115-8709742B686E}">
+<ds:datastoreItem xmlns:ds="http://schemas.openxmlformats.org/officeDocument/2006/customXml" ds:itemID="{2643A767-C520-4EC7-A069-524353F59ED9}">
   <ds:schemaRefs>
     <ds:schemaRef ds:uri="http://schemas.openxmlformats.org/officeDocument/2006/bibliography"/>
   </ds:schemaRefs>

</xml_diff>

<commit_message>
Code cleared up report updated
</commit_message>
<xml_diff>
--- a/790CWSDReport(Michael Braverman).docx
+++ b/790CWSDReport(Michael Braverman).docx
@@ -742,7 +742,19 @@
         <w:rPr>
           <w:lang w:val="en-US"/>
         </w:rPr>
-        <w:t>I did not make exact calculation and this is my subjection perception of the situation. Together with information from HR agencies I believe that choosing these technologies it is a right decision.</w:t>
+        <w:t xml:space="preserve">I did not make exact calculation and this is my subjection perception of the situation. Together with information from HR </w:t>
+      </w:r>
+      <w:r>
+        <w:rPr>
+          <w:lang w:val="en-US"/>
+        </w:rPr>
+        <w:t>agencies,</w:t>
+      </w:r>
+      <w:r>
+        <w:rPr>
+          <w:lang w:val="en-US"/>
+        </w:rPr>
+        <w:t xml:space="preserve"> I believe that choosing these technologies it is a right decision.</w:t>
       </w:r>
     </w:p>
     <w:p>
@@ -1291,60 +1303,6 @@
         <w:t>options for translations. If you select from native language – you will see translation and three options for foreign word.</w:t>
       </w:r>
     </w:p>
-    <w:p>
-      <w:pPr>
-        <w:rPr>
-          <w:iCs/>
-          <w:u w:val="single"/>
-        </w:rPr>
-      </w:pPr>
-    </w:p>
-    <w:p>
-      <w:pPr>
-        <w:rPr>
-          <w:iCs/>
-        </w:rPr>
-      </w:pPr>
-      <w:r>
-        <w:rPr>
-          <w:iCs/>
-        </w:rPr>
-        <w:t xml:space="preserve">List of feature </w:t>
-      </w:r>
-    </w:p>
-    <w:p>
-      <w:pPr>
-        <w:rPr>
-          <w:iCs/>
-        </w:rPr>
-      </w:pPr>
-      <w:r>
-        <w:rPr>
-          <w:iCs/>
-        </w:rPr>
-        <w:t xml:space="preserve">What app </w:t>
-      </w:r>
-      <w:r>
-        <w:rPr>
-          <w:iCs/>
-        </w:rPr>
-        <w:t>does?</w:t>
-      </w:r>
-    </w:p>
-    <w:p>
-      <w:pPr>
-        <w:rPr>
-          <w:iCs/>
-        </w:rPr>
-      </w:pPr>
-      <w:r>
-        <w:rPr>
-          <w:iCs/>
-        </w:rPr>
-        <w:t>No technology. What not how.</w:t>
-      </w:r>
-    </w:p>
-    <w:p/>
     <w:p>
       <w:pPr>
         <w:pStyle w:val="Heading2"/>
@@ -2782,7 +2740,7 @@
           <v:shape id="_x0000_i1056" type="#_x0000_t75" style="width:450.75pt;height:353.25pt" o:ole="">
             <v:imagedata r:id="rId13" o:title=""/>
           </v:shape>
-          <o:OLEObject Type="Embed" ProgID="Visio.Drawing.15" ShapeID="_x0000_i1056" DrawAspect="Content" ObjectID="_1602499262" r:id="rId14"/>
+          <o:OLEObject Type="Embed" ProgID="Visio.Drawing.15" ShapeID="_x0000_i1056" DrawAspect="Content" ObjectID="_1602507776" r:id="rId14"/>
         </w:object>
       </w:r>
     </w:p>
@@ -2793,7 +2751,7 @@
           <v:shape id="_x0000_i1028" type="#_x0000_t75" style="width:450.75pt;height:297.75pt" o:ole="">
             <v:imagedata r:id="rId15" o:title=""/>
           </v:shape>
-          <o:OLEObject Type="Embed" ProgID="Visio.Drawing.15" ShapeID="_x0000_i1028" DrawAspect="Content" ObjectID="_1602499263" r:id="rId16"/>
+          <o:OLEObject Type="Embed" ProgID="Visio.Drawing.15" ShapeID="_x0000_i1028" DrawAspect="Content" ObjectID="_1602507777" r:id="rId16"/>
         </w:object>
       </w:r>
     </w:p>
@@ -2803,7 +2761,7 @@
           <v:shape id="_x0000_i1031" type="#_x0000_t75" style="width:450.75pt;height:231pt" o:ole="">
             <v:imagedata r:id="rId17" o:title=""/>
           </v:shape>
-          <o:OLEObject Type="Embed" ProgID="Visio.Drawing.15" ShapeID="_x0000_i1031" DrawAspect="Content" ObjectID="_1602499264" r:id="rId18"/>
+          <o:OLEObject Type="Embed" ProgID="Visio.Drawing.15" ShapeID="_x0000_i1031" DrawAspect="Content" ObjectID="_1602507778" r:id="rId18"/>
         </w:object>
       </w:r>
     </w:p>
@@ -2813,7 +2771,7 @@
           <v:shape id="_x0000_i1054" type="#_x0000_t75" style="width:451.5pt;height:384pt" o:ole="">
             <v:imagedata r:id="rId19" o:title=""/>
           </v:shape>
-          <o:OLEObject Type="Embed" ProgID="Visio.Drawing.15" ShapeID="_x0000_i1054" DrawAspect="Content" ObjectID="_1602499265" r:id="rId20"/>
+          <o:OLEObject Type="Embed" ProgID="Visio.Drawing.15" ShapeID="_x0000_i1054" DrawAspect="Content" ObjectID="_1602507779" r:id="rId20"/>
         </w:object>
       </w:r>
     </w:p>
@@ -3591,8 +3549,121 @@
       <w:r>
         <w:tab/>
       </w:r>
-      <w:bookmarkStart w:id="1" w:name="_GoBack"/>
-      <w:bookmarkEnd w:id="1"/>
+    </w:p>
+    <w:p>
+      <w:pPr>
+        <w:pStyle w:val="Heading2"/>
+      </w:pPr>
+      <w:r>
+        <w:t>Functionality</w:t>
+      </w:r>
+    </w:p>
+    <w:p>
+      <w:pPr>
+        <w:rPr>
+          <w:i/>
+        </w:rPr>
+      </w:pPr>
+      <w:r>
+        <w:t xml:space="preserve">As was mentioned previously, I faced </w:t>
+      </w:r>
+      <w:r>
+        <w:t>fatal error: “HTTP Error 502.3 - Bad Gateway”</w:t>
+      </w:r>
+      <w:r>
+        <w:t xml:space="preserve"> </w:t>
+      </w:r>
+      <w:r>
+        <w:pict w14:anchorId="31A33F55">
+          <v:shape id="_x0000_i1083" type="#_x0000_t75" style="width:450.75pt;height:253.5pt">
+            <v:imagedata r:id="rId34" o:title="Untitled"/>
+          </v:shape>
+        </w:pict>
+      </w:r>
+      <w:r>
+        <w:t>when I implemented my BL in server side. I tried to call method POST every time when user selected his choice.</w:t>
+      </w:r>
+      <w:r>
+        <w:t xml:space="preserve"> IIS crashed after 6-7 POST methods.</w:t>
+      </w:r>
+      <w:r>
+        <w:t xml:space="preserve"> Consequently, I was forced to write all BL in client through JavaScript</w:t>
+      </w:r>
+      <w:r>
+        <w:t xml:space="preserve">. The result was serious improvement in performance: </w:t>
+      </w:r>
+      <w:r>
+        <w:t xml:space="preserve">game interaction </w:t>
+      </w:r>
+      <w:r>
+        <w:t>happened</w:t>
+      </w:r>
+      <w:r>
+        <w:t xml:space="preserve"> immediately!</w:t>
+      </w:r>
+      <w:r>
+        <w:t xml:space="preserve">  </w:t>
+      </w:r>
+      <w:r>
+        <w:t xml:space="preserve">Application takes care for all database communication in server side through </w:t>
+      </w:r>
+      <w:r>
+        <w:t>EF objects</w:t>
+      </w:r>
+      <w:r>
+        <w:t xml:space="preserve"> that deals successfully with big set of requests, but all computation of BL happens in client side.</w:t>
+      </w:r>
+    </w:p>
+    <w:p>
+      <w:pPr>
+        <w:pStyle w:val="Heading2"/>
+      </w:pPr>
+      <w:r>
+        <w:lastRenderedPageBreak/>
+        <w:t>Styling</w:t>
+      </w:r>
+    </w:p>
+    <w:p>
+      <w:r>
+        <w:t xml:space="preserve">I did not want to implement any css at the beginning, because I wanted to focus on learning Razor Page technology, however, usage of </w:t>
+      </w:r>
+      <w:hyperlink r:id="rId35" w:history="1">
+        <w:r>
+          <w:rPr>
+            <w:rStyle w:val="Hyperlink"/>
+          </w:rPr>
+          <w:t>bootstrap</w:t>
+        </w:r>
+      </w:hyperlink>
+      <w:r>
+        <w:t xml:space="preserve"> is very easy. I just needed to add some css and JavaScript files to my solution and use it.</w:t>
+      </w:r>
+      <w:r>
+        <w:t xml:space="preserve">  </w:t>
+      </w:r>
+      <w:r>
+        <w:t xml:space="preserve">All styles I applied by using </w:t>
+      </w:r>
+      <w:hyperlink r:id="rId36" w:history="1">
+        <w:r>
+          <w:rPr>
+            <w:rStyle w:val="Hyperlink"/>
+          </w:rPr>
+          <w:t>bootstrap</w:t>
+        </w:r>
+      </w:hyperlink>
+      <w:r>
+        <w:t>. I also added a couple of mine css styles to implement special behaviour. For instance, I used css to create table layout with div element.</w:t>
+      </w:r>
+      <w:r>
+        <w:t xml:space="preserve"> All my styles are located in file </w:t>
+      </w:r>
+      <w:r>
+        <w:t>local.css</w:t>
+      </w:r>
+      <w:r>
+        <w:t>.</w:t>
+      </w:r>
     </w:p>
     <w:p/>
     <w:p>
@@ -3600,126 +3671,378 @@
         <w:pStyle w:val="Heading2"/>
       </w:pPr>
       <w:r>
-        <w:t>Functionality</w:t>
-      </w:r>
-    </w:p>
-    <w:p>
-      <w:pPr>
-        <w:rPr>
-          <w:i/>
-        </w:rPr>
-      </w:pPr>
-      <w:r>
-        <w:rPr>
-          <w:i/>
-        </w:rPr>
-        <w:t xml:space="preserve">Describe </w:t>
-      </w:r>
-      <w:r>
-        <w:rPr>
-          <w:i/>
-        </w:rPr>
-        <w:t>the decisions you made about the functionality you will offer. For example, can the user work off-line; how much processing takes place on the server and how much in the client; how do you handle large quantities of data?</w:t>
-      </w:r>
-    </w:p>
-    <w:p>
-      <w:pPr>
-        <w:rPr>
-          <w:i/>
-        </w:rPr>
-      </w:pPr>
-    </w:p>
-    <w:p>
-      <w:pPr>
-        <w:rPr>
-          <w:i/>
-        </w:rPr>
-      </w:pPr>
-    </w:p>
+        <w:t>Accessibility</w:t>
+      </w:r>
+    </w:p>
+    <w:p>
+      <w:r>
+        <w:t>“</w:t>
+      </w:r>
+      <w:r>
+        <w:t>Accessibility is the design of products, devices, services, or environments for people with disabilitie</w:t>
+      </w:r>
+      <w:r>
+        <w:t xml:space="preserve">s. </w:t>
+      </w:r>
+      <w:r>
+        <w:t xml:space="preserve">The concept of accessible design and practice of accessible development ensures both "direct access" (i.e. unassisted) and "indirect access" meaning compatibility with a </w:t>
+      </w:r>
+      <w:r>
+        <w:t>person's assistive technology</w:t>
+      </w:r>
+      <w:r>
+        <w:t xml:space="preserve"> (for example, computer screen readers).</w:t>
+      </w:r>
+      <w:r>
+        <w:t>” – Wikipedia.</w:t>
+      </w:r>
+      <w:r>
+        <w:t xml:space="preserve"> </w:t>
+      </w:r>
+      <w:sdt>
+        <w:sdtPr>
+          <w:id w:val="-1046904086"/>
+          <w:citation/>
+        </w:sdtPr>
+        <w:sdtContent>
+          <w:r>
+            <w:fldChar w:fldCharType="begin"/>
+          </w:r>
+          <w:r>
+            <w:instrText xml:space="preserve"> CITATION Wik \l 5129 </w:instrText>
+          </w:r>
+          <w:r>
+            <w:fldChar w:fldCharType="separate"/>
+          </w:r>
+          <w:r>
+            <w:rPr>
+              <w:noProof/>
+            </w:rPr>
+            <w:t>(Wikipedia, n.d.)</w:t>
+          </w:r>
+          <w:r>
+            <w:fldChar w:fldCharType="end"/>
+          </w:r>
+        </w:sdtContent>
+      </w:sdt>
+      <w:r>
+        <w:t>.</w:t>
+      </w:r>
+    </w:p>
+    <w:p>
+      <w:r>
+        <w:t>It is impossible to play this game or use the application for blind people for example.</w:t>
+      </w:r>
+      <w:r>
+        <w:t xml:space="preserve"> However, colours-blind people can play the memory game without problems, because colours do not matter while playing:</w:t>
+      </w:r>
+    </w:p>
+    <w:p>
+      <w:r>
+        <w:drawing>
+          <wp:inline distT="0" distB="0" distL="0" distR="0" wp14:anchorId="0EB43070" wp14:editId="6B2FE392">
+            <wp:extent cx="5731510" cy="1986280"/>
+            <wp:effectExtent l="0" t="0" r="2540" b="0"/>
+            <wp:docPr id="13" name="Picture 13"/>
+            <wp:cNvGraphicFramePr>
+              <a:graphicFrameLocks xmlns:a="http://schemas.openxmlformats.org/drawingml/2006/main" noChangeAspect="1"/>
+            </wp:cNvGraphicFramePr>
+            <a:graphic xmlns:a="http://schemas.openxmlformats.org/drawingml/2006/main">
+              <a:graphicData uri="http://schemas.openxmlformats.org/drawingml/2006/picture">
+                <pic:pic xmlns:pic="http://schemas.openxmlformats.org/drawingml/2006/picture">
+                  <pic:nvPicPr>
+                    <pic:cNvPr id="1" name=""/>
+                    <pic:cNvPicPr/>
+                  </pic:nvPicPr>
+                  <pic:blipFill>
+                    <a:blip r:embed="rId37"/>
+                    <a:stretch>
+                      <a:fillRect/>
+                    </a:stretch>
+                  </pic:blipFill>
+                  <pic:spPr>
+                    <a:xfrm>
+                      <a:off x="0" y="0"/>
+                      <a:ext cx="5731510" cy="1986280"/>
+                    </a:xfrm>
+                    <a:prstGeom prst="rect">
+                      <a:avLst/>
+                    </a:prstGeom>
+                  </pic:spPr>
+                </pic:pic>
+              </a:graphicData>
+            </a:graphic>
+          </wp:inline>
+        </w:drawing>
+      </w:r>
+    </w:p>
+    <w:p>
+      <w:r>
+        <w:drawing>
+          <wp:inline distT="0" distB="0" distL="0" distR="0" wp14:anchorId="4C70CEF2" wp14:editId="068F48D3">
+            <wp:extent cx="5731510" cy="1625600"/>
+            <wp:effectExtent l="0" t="0" r="2540" b="0"/>
+            <wp:docPr id="15" name="Picture 15"/>
+            <wp:cNvGraphicFramePr>
+              <a:graphicFrameLocks xmlns:a="http://schemas.openxmlformats.org/drawingml/2006/main" noChangeAspect="1"/>
+            </wp:cNvGraphicFramePr>
+            <a:graphic xmlns:a="http://schemas.openxmlformats.org/drawingml/2006/main">
+              <a:graphicData uri="http://schemas.openxmlformats.org/drawingml/2006/picture">
+                <pic:pic xmlns:pic="http://schemas.openxmlformats.org/drawingml/2006/picture">
+                  <pic:nvPicPr>
+                    <pic:cNvPr id="1" name=""/>
+                    <pic:cNvPicPr/>
+                  </pic:nvPicPr>
+                  <pic:blipFill>
+                    <a:blip r:embed="rId38"/>
+                    <a:stretch>
+                      <a:fillRect/>
+                    </a:stretch>
+                  </pic:blipFill>
+                  <pic:spPr>
+                    <a:xfrm>
+                      <a:off x="0" y="0"/>
+                      <a:ext cx="5731510" cy="1625600"/>
+                    </a:xfrm>
+                    <a:prstGeom prst="rect">
+                      <a:avLst/>
+                    </a:prstGeom>
+                  </pic:spPr>
+                </pic:pic>
+              </a:graphicData>
+            </a:graphic>
+          </wp:inline>
+        </w:drawing>
+      </w:r>
+    </w:p>
+    <w:p>
+      <w:r>
+        <w:t xml:space="preserve">Even though green and red </w:t>
+      </w:r>
+      <w:r>
+        <w:t xml:space="preserve">colours </w:t>
+      </w:r>
+      <w:r>
+        <w:t xml:space="preserve">indicate correct and wrong answers respectively, </w:t>
+      </w:r>
+      <w:r>
+        <w:t xml:space="preserve">you can see “correct” and “wrong” labels </w:t>
+      </w:r>
+      <w:r>
+        <w:t xml:space="preserve">with happy or unhappy </w:t>
+      </w:r>
+      <w:r>
+        <w:t>emojis.</w:t>
+      </w:r>
+      <w:r>
+        <w:t xml:space="preserve"> </w:t>
+      </w:r>
+    </w:p>
+    <w:p/>
     <w:p>
       <w:pPr>
         <w:pStyle w:val="Heading2"/>
       </w:pPr>
       <w:r>
-        <w:t>Styling</w:t>
-      </w:r>
-    </w:p>
-    <w:p>
-      <w:pPr>
-        <w:rPr>
-          <w:i/>
-        </w:rPr>
-      </w:pPr>
-      <w:r>
-        <w:rPr>
-          <w:i/>
-        </w:rPr>
-        <w:t>Discuss your appro</w:t>
-      </w:r>
-      <w:r>
-        <w:rPr>
-          <w:i/>
-        </w:rPr>
-        <w:t>ach to decisions on styling.</w:t>
+        <w:lastRenderedPageBreak/>
+        <w:t>Security</w:t>
+      </w:r>
+    </w:p>
+    <w:p>
+      <w:r>
+        <w:t>The main security in my application to make lists private.</w:t>
+      </w:r>
+      <w:r>
+        <w:t xml:space="preserve"> Means, only the current authenticated user can see his lists</w:t>
+      </w:r>
+      <w:r>
+        <w:t xml:space="preserve">. First of all, </w:t>
+      </w:r>
+      <w:r>
+        <w:t xml:space="preserve">I used attribute </w:t>
+      </w:r>
+      <w:r>
+        <w:rPr>
+          <w:rFonts w:ascii="Consolas" w:hAnsi="Consolas" w:cs="Consolas"/>
+          <w:color w:val="000000"/>
+          <w:sz w:val="19"/>
+          <w:szCs w:val="19"/>
+          <w:lang w:bidi="he-IL"/>
+        </w:rPr>
+        <w:t>[Authorize]</w:t>
+      </w:r>
+      <w:r>
+        <w:t xml:space="preserve"> </w:t>
+      </w:r>
+      <w:r>
+        <w:t xml:space="preserve">for all pages related to </w:t>
+      </w:r>
+      <w:r>
+        <w:t xml:space="preserve">Lists, Records, </w:t>
+      </w:r>
+      <w:r>
+        <w:t>Configuration</w:t>
+      </w:r>
+      <w:r>
+        <w:t xml:space="preserve"> and Game etc.</w:t>
+      </w:r>
+    </w:p>
+    <w:p>
+      <w:r>
+        <w:drawing>
+          <wp:inline distT="0" distB="0" distL="0" distR="0" wp14:anchorId="44E4C779" wp14:editId="17C54048">
+            <wp:extent cx="4734586" cy="2295845"/>
+            <wp:effectExtent l="0" t="0" r="8890" b="9525"/>
+            <wp:docPr id="16" name="Picture 16"/>
+            <wp:cNvGraphicFramePr>
+              <a:graphicFrameLocks xmlns:a="http://schemas.openxmlformats.org/drawingml/2006/main" noChangeAspect="1"/>
+            </wp:cNvGraphicFramePr>
+            <a:graphic xmlns:a="http://schemas.openxmlformats.org/drawingml/2006/main">
+              <a:graphicData uri="http://schemas.openxmlformats.org/drawingml/2006/picture">
+                <pic:pic xmlns:pic="http://schemas.openxmlformats.org/drawingml/2006/picture">
+                  <pic:nvPicPr>
+                    <pic:cNvPr id="1" name=""/>
+                    <pic:cNvPicPr/>
+                  </pic:nvPicPr>
+                  <pic:blipFill>
+                    <a:blip r:embed="rId39"/>
+                    <a:stretch>
+                      <a:fillRect/>
+                    </a:stretch>
+                  </pic:blipFill>
+                  <pic:spPr>
+                    <a:xfrm>
+                      <a:off x="0" y="0"/>
+                      <a:ext cx="4734586" cy="2295845"/>
+                    </a:xfrm>
+                    <a:prstGeom prst="rect">
+                      <a:avLst/>
+                    </a:prstGeom>
+                  </pic:spPr>
+                </pic:pic>
+              </a:graphicData>
+            </a:graphic>
+          </wp:inline>
+        </w:drawing>
+      </w:r>
+    </w:p>
+    <w:p>
+      <w:r>
+        <w:t>All my page</w:t>
+      </w:r>
+      <w:r>
+        <w:t>s</w:t>
+      </w:r>
+      <w:r>
+        <w:t xml:space="preserve"> that required authentication inherits from </w:t>
+      </w:r>
+      <w:r>
+        <w:rPr>
+          <w:rFonts w:ascii="Consolas" w:hAnsi="Consolas" w:cs="Consolas"/>
+          <w:color w:val="2B91AF"/>
+          <w:sz w:val="19"/>
+          <w:szCs w:val="19"/>
+          <w:lang w:bidi="he-IL"/>
+        </w:rPr>
+        <w:t>ApplicationPageBase</w:t>
+      </w:r>
+      <w:r>
+        <w:t>, prevents</w:t>
+      </w:r>
+      <w:r>
+        <w:t xml:space="preserve"> navigation</w:t>
+      </w:r>
+      <w:r>
+        <w:t xml:space="preserve"> to these pages without </w:t>
+      </w:r>
+      <w:r>
+        <w:t xml:space="preserve">authentication </w:t>
+      </w:r>
+      <w:r>
+        <w:t>and</w:t>
+      </w:r>
+      <w:r>
+        <w:t xml:space="preserve"> </w:t>
+      </w:r>
+      <w:r>
+        <w:t xml:space="preserve">redirect to </w:t>
+      </w:r>
+      <w:r>
+        <w:t xml:space="preserve">login page if </w:t>
+      </w:r>
+      <w:r>
+        <w:t>someone tries to navigate to these pages manually.</w:t>
+      </w:r>
+    </w:p>
+    <w:p>
+      <w:r>
+        <w:t>I used email confirmation while registration to avoid fake logins.</w:t>
+      </w:r>
+    </w:p>
+    <w:p>
+      <w:r>
+        <w:t xml:space="preserve">I also checked user id when it was sent through </w:t>
+      </w:r>
+      <w:r>
+        <w:t>URL</w:t>
+      </w:r>
+      <w:r>
+        <w:t xml:space="preserve"> to make sure it is the authenticated user.</w:t>
+      </w:r>
+      <w:r>
+        <w:t xml:space="preserve"> </w:t>
       </w:r>
     </w:p>
     <w:p/>
-    <w:p/>
     <w:p>
       <w:pPr>
         <w:pStyle w:val="Heading2"/>
       </w:pPr>
       <w:r>
-        <w:t>Accessibility</w:t>
-      </w:r>
-    </w:p>
-    <w:p>
-      <w:r>
-        <w:rPr>
-          <w:i/>
-        </w:rPr>
-        <w:t>Discuss your understanding about accessibility and explain how this relates to your application.</w:t>
-      </w:r>
-    </w:p>
-    <w:p/>
-    <w:p/>
-    <w:p>
-      <w:pPr>
-        <w:pStyle w:val="Heading2"/>
-      </w:pPr>
-      <w:r>
-        <w:t>Security</w:t>
-      </w:r>
-    </w:p>
-    <w:p>
-      <w:r>
-        <w:rPr>
-          <w:i/>
-        </w:rPr>
-        <w:t>Discuss the issues relating to web security and explain how this might affect your application.</w:t>
-      </w:r>
-    </w:p>
-    <w:p/>
-    <w:p>
-      <w:pPr>
-        <w:pStyle w:val="Heading2"/>
-      </w:pPr>
-      <w:r>
-        <w:lastRenderedPageBreak/>
         <w:t>Reflection</w:t>
       </w:r>
     </w:p>
     <w:p>
       <w:pPr>
         <w:rPr>
-          <w:i/>
-        </w:rPr>
-      </w:pPr>
-      <w:r>
-        <w:rPr>
-          <w:i/>
-        </w:rPr>
-        <w:t>Explain what you learned from your experience of designing web apps</w:t>
+          <w:iCs/>
+        </w:rPr>
+      </w:pPr>
+      <w:r>
+        <w:rPr>
+          <w:iCs/>
+        </w:rPr>
+        <w:t>I learned</w:t>
+      </w:r>
+      <w:r>
+        <w:rPr>
+          <w:iCs/>
+        </w:rPr>
+        <w:t xml:space="preserve"> how to develop with completely new technology in very short time.</w:t>
+      </w:r>
+      <w:r>
+        <w:rPr>
+          <w:iCs/>
+        </w:rPr>
+        <w:t xml:space="preserve"> I am new in web in general and in ASP in particular, consequently, that was </w:t>
+      </w:r>
+      <w:r>
+        <w:rPr>
+          <w:iCs/>
+        </w:rPr>
+        <w:t>challenging to implement all features</w:t>
+      </w:r>
+      <w:r>
+        <w:rPr>
+          <w:iCs/>
+        </w:rPr>
+        <w:t xml:space="preserve"> I needed: authentication, validation, </w:t>
+      </w:r>
+      <w:r>
+        <w:rPr>
+          <w:iCs/>
+        </w:rPr>
+        <w:t>navigation, database communication etc.</w:t>
       </w:r>
     </w:p>
     <w:p/>
@@ -3744,6 +4067,130 @@
       </w:r>
       <w:r>
         <w:t>used</w:t>
+      </w:r>
+    </w:p>
+    <w:p>
+      <w:r>
+        <w:t>I considered usage of Angular + Mongo or ASP + SQL Server or ASP + Mongo.</w:t>
+      </w:r>
+      <w:r>
+        <w:t xml:space="preserve"> New JavaScript framework such as Angular or React are popular and very interesting for personal research</w:t>
+      </w:r>
+      <w:r>
+        <w:t xml:space="preserve">. However, as I mentioned previously, I wanted to focus </w:t>
+      </w:r>
+      <w:r>
+        <w:t>on</w:t>
+      </w:r>
+      <w:r>
+        <w:t xml:space="preserve"> better preparation to the local market’s </w:t>
+      </w:r>
+      <w:r>
+        <w:t>demands.</w:t>
+      </w:r>
+      <w:r>
+        <w:t xml:space="preserve"> According to my research, the best choice is ASP and SQL Server, because more jobs are available </w:t>
+      </w:r>
+      <w:r>
+        <w:t>in local market with requirements of knowledge of these technologies.</w:t>
+      </w:r>
+      <w:r>
+        <w:t xml:space="preserve"> Decision to use MS SQL Server was easy, because it is more popular than other databases in NZ and works perfect with all version of ASP. Nevertheless, it was difficult to decide what version of ASP to use?</w:t>
+      </w:r>
+      <w:r>
+        <w:t xml:space="preserve"> </w:t>
+      </w:r>
+      <w:r>
+        <w:t>ASP classic and Web Forms are robust, solid and working technologies, but I wanted to learn something trendy and modern. Cons</w:t>
+      </w:r>
+      <w:r>
+        <w:t xml:space="preserve">equently, </w:t>
+      </w:r>
+      <w:r>
+        <w:t xml:space="preserve">I needed to choose between ASP Core Razor Pages and </w:t>
+      </w:r>
+      <w:r>
+        <w:t>ASP Core</w:t>
+      </w:r>
+      <w:r>
+        <w:t xml:space="preserve"> MVC.</w:t>
+      </w:r>
+      <w:r>
+        <w:t xml:space="preserve"> Based on result from reliable sources:</w:t>
+      </w:r>
+    </w:p>
+    <w:p>
+      <w:hyperlink r:id="rId40" w:history="1">
+        <w:r>
+          <w:rPr>
+            <w:rStyle w:val="Hyperlink"/>
+          </w:rPr>
+          <w:t>Why is Razor Pages the recommended approach to create a Web</w:t>
+        </w:r>
+        <w:r>
+          <w:rPr>
+            <w:rStyle w:val="Hyperlink"/>
+          </w:rPr>
+          <w:t xml:space="preserve"> </w:t>
+        </w:r>
+        <w:r>
+          <w:rPr>
+            <w:rStyle w:val="Hyperlink"/>
+          </w:rPr>
+          <w:t>UI in Asp.net Core 2.0?</w:t>
+        </w:r>
+      </w:hyperlink>
+    </w:p>
+    <w:p>
+      <w:hyperlink r:id="rId41" w:history="1">
+        <w:r>
+          <w:rPr>
+            <w:rStyle w:val="Hyperlink"/>
+          </w:rPr>
+          <w:t>ASP.NET Core 2.0 Razor pages vs Full MVC Core</w:t>
+        </w:r>
+      </w:hyperlink>
+    </w:p>
+    <w:p>
+      <w:r>
+        <w:t>I decided to work with Razor Pages.</w:t>
+      </w:r>
+      <w:r>
+        <w:t xml:space="preserve"> However, if I had done it today, I would have used ASP Web API to use the same Web API for Mobile</w:t>
+      </w:r>
+      <w:r>
+        <w:t xml:space="preserve"> and </w:t>
+      </w:r>
+      <w:r>
+        <w:t>desktop</w:t>
+      </w:r>
+      <w:r>
+        <w:t xml:space="preserve"> development.</w:t>
+      </w:r>
+    </w:p>
+    <w:p>
+      <w:r>
+        <w:t>My starting point was</w:t>
+      </w:r>
+      <w:r>
+        <w:t xml:space="preserve"> in</w:t>
+      </w:r>
+      <w:r>
+        <w:t xml:space="preserve"> </w:t>
+      </w:r>
+      <w:hyperlink r:id="rId42" w:history="1">
+        <w:r>
+          <w:rPr>
+            <w:rStyle w:val="Hyperlink"/>
+          </w:rPr>
+          <w:t>Introduction to Razor Pages in ASP.NET Core</w:t>
+        </w:r>
+      </w:hyperlink>
+      <w:r>
+        <w:t xml:space="preserve">. While seeing these examples I implemented my ideas and made </w:t>
+      </w:r>
+      <w:r>
+        <w:t>the application running.</w:t>
       </w:r>
     </w:p>
     <w:p>
@@ -3784,11 +4231,6 @@
       </w:r>
     </w:p>
     <w:p>
-      <w:pPr>
-        <w:rPr>
-          <w:iCs/>
-        </w:rPr>
-      </w:pPr>
       <w:r>
         <w:rPr>
           <w:iCs/>
@@ -3814,8 +4256,32 @@
           <w:sz w:val="24"/>
           <w:szCs w:val="24"/>
         </w:rPr>
-        <w:t xml:space="preserve"> not enough support, very new technology s</w:t>
-      </w:r>
+        <w:t xml:space="preserve"> </w:t>
+      </w:r>
+      <w:r>
+        <w:t xml:space="preserve">Razor Page is tight coupled to other MS technology as Entity Framework (EF) and SQL Server. I can change easily DB schema by migration scripts, because I used EF Code First. That means, I created C# Model classes and EF generated DB for me. I also run update DB scripts when I changed my Model. However, it will be very difficult to work together with another database. MySql for instance. </w:t>
+      </w:r>
+      <w:r>
+        <w:rPr>
+          <w:lang w:val="en-US"/>
+        </w:rPr>
+        <w:t>Means, if you change the database for Mongo for instance it will be less convenient and will take much more time to develop.</w:t>
+      </w:r>
+      <w:r>
+        <w:rPr>
+          <w:lang w:val="en-US"/>
+        </w:rPr>
+        <w:t xml:space="preserve"> Moreover, there is no enough support because this technology is relatively new and the community does not have enough experience.</w:t>
+      </w:r>
+      <w:bookmarkStart w:id="1" w:name="_GoBack"/>
+      <w:bookmarkEnd w:id="1"/>
+    </w:p>
+    <w:p>
+      <w:pPr>
+        <w:rPr>
+          <w:iCs/>
+        </w:rPr>
+      </w:pPr>
     </w:p>
     <w:p/>
     <w:p>
@@ -3879,6 +4345,7 @@
         <w:pStyle w:val="Heading2"/>
       </w:pPr>
       <w:r>
+        <w:lastRenderedPageBreak/>
         <w:t>Reflection</w:t>
       </w:r>
     </w:p>
@@ -6940,6 +7407,18 @@
       <w:lang w:val="ru-RU" w:bidi="he-IL"/>
     </w:rPr>
   </w:style>
+  <w:style w:type="character" w:styleId="FollowedHyperlink">
+    <w:name w:val="FollowedHyperlink"/>
+    <w:basedOn w:val="DefaultParagraphFont"/>
+    <w:uiPriority w:val="99"/>
+    <w:semiHidden/>
+    <w:unhideWhenUsed/>
+    <w:rsid w:val="00A31202"/>
+    <w:rPr>
+      <w:color w:val="800080" w:themeColor="followedHyperlink"/>
+      <w:u w:val="single"/>
+    </w:rPr>
+  </w:style>
 </w:styles>
 </file>
 
@@ -7243,11 +7722,23 @@
     <b:InternetSiteTitle>http://vatoz.atozdevelopment.co/user-story-template/</b:InternetSiteTitle>
     <b:RefOrder>1</b:RefOrder>
   </b:Source>
+  <b:Source>
+    <b:Tag>Wik</b:Tag>
+    <b:SourceType>InternetSite</b:SourceType>
+    <b:Guid>{0DEE0D00-B18D-4923-BE1C-077D656DC89F}</b:Guid>
+    <b:Author>
+      <b:Author>
+        <b:Corporate>Wikipedia</b:Corporate>
+      </b:Author>
+    </b:Author>
+    <b:Title>https://en.wikipedia.org/wiki/Accessibility</b:Title>
+    <b:RefOrder>2</b:RefOrder>
+  </b:Source>
 </b:Sources>
 </file>
 
 <file path=customXml/itemProps1.xml><?xml version="1.0" encoding="utf-8"?>
-<ds:datastoreItem xmlns:ds="http://schemas.openxmlformats.org/officeDocument/2006/customXml" ds:itemID="{2643A767-C520-4EC7-A069-524353F59ED9}">
+<ds:datastoreItem xmlns:ds="http://schemas.openxmlformats.org/officeDocument/2006/customXml" ds:itemID="{37F1EAEB-0EDD-43A6-AF80-023A34B39104}">
   <ds:schemaRefs>
     <ds:schemaRef ds:uri="http://schemas.openxmlformats.org/officeDocument/2006/bibliography"/>
   </ds:schemaRefs>

</xml_diff>

<commit_message>
Fixed bug: "cannot back to Lists page"
</commit_message>
<xml_diff>
--- a/790CWSDReport(Michael Braverman).docx
+++ b/790CWSDReport(Michael Braverman).docx
@@ -1305,19 +1305,6 @@
     </w:p>
     <w:p>
       <w:pPr>
-        <w:pStyle w:val="Heading2"/>
-        <w:rPr>
-          <w:rFonts w:asciiTheme="minorHAnsi" w:eastAsiaTheme="minorHAnsi" w:hAnsiTheme="minorHAnsi" w:cstheme="minorBidi"/>
-          <w:b w:val="0"/>
-          <w:bCs w:val="0"/>
-          <w:color w:val="auto"/>
-          <w:sz w:val="22"/>
-          <w:szCs w:val="22"/>
-        </w:rPr>
-      </w:pPr>
-    </w:p>
-    <w:p>
-      <w:pPr>
         <w:pStyle w:val="Heading1"/>
       </w:pPr>
       <w:r>
@@ -1820,19 +1807,6 @@
       <w:r>
         <w:t xml:space="preserve"> for a stubborn problem.</w:t>
       </w:r>
-    </w:p>
-    <w:p>
-      <w:pPr>
-        <w:pStyle w:val="Heading2"/>
-        <w:jc w:val="both"/>
-        <w:rPr>
-          <w:rFonts w:asciiTheme="minorHAnsi" w:hAnsiTheme="minorHAnsi"/>
-          <w:b w:val="0"/>
-          <w:color w:val="000000"/>
-          <w:sz w:val="24"/>
-          <w:szCs w:val="24"/>
-        </w:rPr>
-      </w:pPr>
     </w:p>
     <w:p/>
     <w:p/>
@@ -2675,6 +2649,7 @@
           <w:id w:val="942499307"/>
           <w:citation/>
         </w:sdtPr>
+        <w:sdtEndPr/>
         <w:sdtContent>
           <w:r>
             <w:fldChar w:fldCharType="begin"/>
@@ -2737,10 +2712,10 @@
             <v:path o:extrusionok="f" gradientshapeok="t" o:connecttype="rect"/>
             <o:lock v:ext="edit" aspectratio="t"/>
           </v:shapetype>
-          <v:shape id="_x0000_i1056" type="#_x0000_t75" style="width:450.75pt;height:353.25pt" o:ole="">
+          <v:shape id="_x0000_i1025" type="#_x0000_t75" style="width:450.75pt;height:353.25pt" o:ole="">
             <v:imagedata r:id="rId13" o:title=""/>
           </v:shape>
-          <o:OLEObject Type="Embed" ProgID="Visio.Drawing.15" ShapeID="_x0000_i1056" DrawAspect="Content" ObjectID="_1602507776" r:id="rId14"/>
+          <o:OLEObject Type="Embed" ProgID="Visio.Drawing.15" ShapeID="_x0000_i1025" DrawAspect="Content" ObjectID="_1602517933" r:id="rId14"/>
         </w:object>
       </w:r>
     </w:p>
@@ -2748,30 +2723,30 @@
     <w:p>
       <w:r>
         <w:object w:dxaOrig="10441" w:dyaOrig="6886" w14:anchorId="780C0F6A">
-          <v:shape id="_x0000_i1028" type="#_x0000_t75" style="width:450.75pt;height:297.75pt" o:ole="">
+          <v:shape id="_x0000_i1026" type="#_x0000_t75" style="width:450.75pt;height:297.75pt" o:ole="">
             <v:imagedata r:id="rId15" o:title=""/>
           </v:shape>
-          <o:OLEObject Type="Embed" ProgID="Visio.Drawing.15" ShapeID="_x0000_i1028" DrawAspect="Content" ObjectID="_1602507777" r:id="rId16"/>
+          <o:OLEObject Type="Embed" ProgID="Visio.Drawing.15" ShapeID="_x0000_i1026" DrawAspect="Content" ObjectID="_1602517934" r:id="rId16"/>
         </w:object>
       </w:r>
     </w:p>
     <w:p>
       <w:r>
         <w:object w:dxaOrig="9796" w:dyaOrig="5011" w14:anchorId="4B819CD4">
-          <v:shape id="_x0000_i1031" type="#_x0000_t75" style="width:450.75pt;height:231pt" o:ole="">
+          <v:shape id="_x0000_i1027" type="#_x0000_t75" style="width:450.75pt;height:231pt" o:ole="">
             <v:imagedata r:id="rId17" o:title=""/>
           </v:shape>
-          <o:OLEObject Type="Embed" ProgID="Visio.Drawing.15" ShapeID="_x0000_i1031" DrawAspect="Content" ObjectID="_1602507778" r:id="rId18"/>
+          <o:OLEObject Type="Embed" ProgID="Visio.Drawing.15" ShapeID="_x0000_i1027" DrawAspect="Content" ObjectID="_1602517935" r:id="rId18"/>
         </w:object>
       </w:r>
     </w:p>
     <w:p>
       <w:r>
         <w:object w:dxaOrig="15346" w:dyaOrig="13051" w14:anchorId="582869C2">
-          <v:shape id="_x0000_i1054" type="#_x0000_t75" style="width:451.5pt;height:384pt" o:ole="">
+          <v:shape id="_x0000_i1028" type="#_x0000_t75" style="width:451.5pt;height:384pt" o:ole="">
             <v:imagedata r:id="rId19" o:title=""/>
           </v:shape>
-          <o:OLEObject Type="Embed" ProgID="Visio.Drawing.15" ShapeID="_x0000_i1054" DrawAspect="Content" ObjectID="_1602507779" r:id="rId20"/>
+          <o:OLEObject Type="Embed" ProgID="Visio.Drawing.15" ShapeID="_x0000_i1028" DrawAspect="Content" ObjectID="_1602517936" r:id="rId20"/>
         </w:object>
       </w:r>
     </w:p>
@@ -2966,6 +2941,10 @@
     </w:p>
     <w:p>
       <w:r>
+        <w:rPr>
+          <w:noProof/>
+          <w:lang w:eastAsia="en-NZ" w:bidi="he-IL"/>
+        </w:rPr>
         <w:drawing>
           <wp:inline distT="0" distB="0" distL="0" distR="0" wp14:anchorId="1E810C36" wp14:editId="4F23DC44">
             <wp:extent cx="5731510" cy="3088005"/>
@@ -3005,6 +2984,10 @@
     </w:p>
     <w:p>
       <w:r>
+        <w:rPr>
+          <w:noProof/>
+          <w:lang w:eastAsia="en-NZ" w:bidi="he-IL"/>
+        </w:rPr>
         <w:drawing>
           <wp:inline distT="0" distB="0" distL="0" distR="0" wp14:anchorId="30DFF2FC" wp14:editId="531CDE86">
             <wp:extent cx="5731510" cy="1440180"/>
@@ -3091,6 +3074,10 @@
     </w:p>
     <w:p>
       <w:r>
+        <w:rPr>
+          <w:noProof/>
+          <w:lang w:eastAsia="en-NZ" w:bidi="he-IL"/>
+        </w:rPr>
         <w:drawing>
           <wp:inline distT="0" distB="0" distL="0" distR="0" wp14:anchorId="514843FC" wp14:editId="5C64FF79">
             <wp:extent cx="3210373" cy="2391109"/>
@@ -3150,6 +3137,10 @@
     </w:p>
     <w:p>
       <w:r>
+        <w:rPr>
+          <w:noProof/>
+          <w:lang w:eastAsia="en-NZ" w:bidi="he-IL"/>
+        </w:rPr>
         <w:drawing>
           <wp:inline distT="0" distB="0" distL="0" distR="0" wp14:anchorId="505BE9B4" wp14:editId="18E8D545">
             <wp:extent cx="5731510" cy="2928620"/>
@@ -3194,6 +3185,10 @@
     </w:p>
     <w:p>
       <w:r>
+        <w:rPr>
+          <w:noProof/>
+          <w:lang w:eastAsia="en-NZ" w:bidi="he-IL"/>
+        </w:rPr>
         <w:lastRenderedPageBreak/>
         <w:drawing>
           <wp:inline distT="0" distB="0" distL="0" distR="0" wp14:anchorId="4FAEB1B4" wp14:editId="7AF6FF1C">
@@ -3373,6 +3368,10 @@
         <w:br/>
       </w:r>
       <w:r>
+        <w:rPr>
+          <w:noProof/>
+          <w:lang w:eastAsia="en-NZ" w:bidi="he-IL"/>
+        </w:rPr>
         <w:drawing>
           <wp:inline distT="0" distB="0" distL="0" distR="0" wp14:anchorId="3240905B" wp14:editId="71EEC2DB">
             <wp:extent cx="3753374" cy="371527"/>
@@ -3413,6 +3412,10 @@
         <w:t xml:space="preserve">where the number is List Id. I implemented that by recreation of my URL in Razor Page code: </w:t>
       </w:r>
       <w:r>
+        <w:rPr>
+          <w:noProof/>
+          <w:lang w:eastAsia="en-NZ" w:bidi="he-IL"/>
+        </w:rPr>
         <w:drawing>
           <wp:inline distT="0" distB="0" distL="0" distR="0" wp14:anchorId="02A2DE04" wp14:editId="3D2BE824">
             <wp:extent cx="5677692" cy="619211"/>
@@ -3457,6 +3460,10 @@
     </w:p>
     <w:p>
       <w:r>
+        <w:rPr>
+          <w:noProof/>
+          <w:lang w:eastAsia="en-NZ" w:bidi="he-IL"/>
+        </w:rPr>
         <w:lastRenderedPageBreak/>
         <w:drawing>
           <wp:inline distT="0" distB="0" distL="0" distR="0" wp14:anchorId="63A44D54" wp14:editId="47A893CC">
@@ -3508,6 +3515,10 @@
     </w:p>
     <w:p>
       <w:r>
+        <w:rPr>
+          <w:noProof/>
+          <w:lang w:eastAsia="en-NZ" w:bidi="he-IL"/>
+        </w:rPr>
         <w:drawing>
           <wp:inline distT="0" distB="0" distL="0" distR="0" wp14:anchorId="57D10CD5" wp14:editId="09E62A23">
             <wp:extent cx="5134692" cy="914528"/>
@@ -3565,17 +3576,11 @@
         </w:rPr>
       </w:pPr>
       <w:r>
-        <w:t xml:space="preserve">As was mentioned previously, I faced </w:t>
-      </w:r>
-      <w:r>
-        <w:t>fatal error: “HTTP Error 502.3 - Bad Gateway”</w:t>
-      </w:r>
-      <w:r>
-        <w:t xml:space="preserve"> </w:t>
+        <w:t xml:space="preserve">As was mentioned previously, I faced fatal error: “HTTP Error 502.3 - Bad Gateway” </w:t>
       </w:r>
       <w:r>
         <w:pict w14:anchorId="31A33F55">
-          <v:shape id="_x0000_i1083" type="#_x0000_t75" style="width:450.75pt;height:253.5pt">
+          <v:shape id="_x0000_i1029" type="#_x0000_t75" style="width:450.75pt;height:253.5pt">
             <v:imagedata r:id="rId34" o:title="Untitled"/>
           </v:shape>
         </w:pict>
@@ -3704,6 +3709,7 @@
           <w:id w:val="-1046904086"/>
           <w:citation/>
         </w:sdtPr>
+        <w:sdtEndPr/>
         <w:sdtContent>
           <w:r>
             <w:fldChar w:fldCharType="begin"/>
@@ -3739,6 +3745,10 @@
     </w:p>
     <w:p>
       <w:r>
+        <w:rPr>
+          <w:noProof/>
+          <w:lang w:eastAsia="en-NZ" w:bidi="he-IL"/>
+        </w:rPr>
         <w:drawing>
           <wp:inline distT="0" distB="0" distL="0" distR="0" wp14:anchorId="0EB43070" wp14:editId="6B2FE392">
             <wp:extent cx="5731510" cy="1986280"/>
@@ -3778,6 +3788,10 @@
     </w:p>
     <w:p>
       <w:r>
+        <w:rPr>
+          <w:noProof/>
+          <w:lang w:eastAsia="en-NZ" w:bidi="he-IL"/>
+        </w:rPr>
         <w:drawing>
           <wp:inline distT="0" distB="0" distL="0" distR="0" wp14:anchorId="4C70CEF2" wp14:editId="068F48D3">
             <wp:extent cx="5731510" cy="1625600"/>
@@ -3872,10 +3886,7 @@
         <w:t>[Authorize]</w:t>
       </w:r>
       <w:r>
-        <w:t xml:space="preserve"> </w:t>
-      </w:r>
-      <w:r>
-        <w:t xml:space="preserve">for all pages related to </w:t>
+        <w:t xml:space="preserve"> for all pages related to </w:t>
       </w:r>
       <w:r>
         <w:t xml:space="preserve">Lists, Records, </w:t>
@@ -3889,6 +3900,10 @@
     </w:p>
     <w:p>
       <w:r>
+        <w:rPr>
+          <w:noProof/>
+          <w:lang w:eastAsia="en-NZ" w:bidi="he-IL"/>
+        </w:rPr>
         <w:drawing>
           <wp:inline distT="0" distB="0" distL="0" distR="0" wp14:anchorId="44E4C779" wp14:editId="17C54048">
             <wp:extent cx="4734586" cy="2295845"/>
@@ -3953,10 +3968,7 @@
         <w:t xml:space="preserve"> navigation</w:t>
       </w:r>
       <w:r>
-        <w:t xml:space="preserve"> to these pages without </w:t>
-      </w:r>
-      <w:r>
-        <w:t xml:space="preserve">authentication </w:t>
+        <w:t xml:space="preserve"> to these pages without authentication </w:t>
       </w:r>
       <w:r>
         <w:t>and</w:t>
@@ -4107,13 +4119,7 @@
         <w:t xml:space="preserve">equently, </w:t>
       </w:r>
       <w:r>
-        <w:t xml:space="preserve">I needed to choose between ASP Core Razor Pages and </w:t>
-      </w:r>
-      <w:r>
-        <w:t>ASP Core</w:t>
-      </w:r>
-      <w:r>
-        <w:t xml:space="preserve"> MVC.</w:t>
+        <w:t>I needed to choose between ASP Core Razor Pages and ASP Core MVC.</w:t>
       </w:r>
       <w:r>
         <w:t xml:space="preserve"> Based on result from reliable sources:</w:t>
@@ -4125,19 +4131,7 @@
           <w:rPr>
             <w:rStyle w:val="Hyperlink"/>
           </w:rPr>
-          <w:t>Why is Razor Pages the recommended approach to create a Web</w:t>
-        </w:r>
-        <w:r>
-          <w:rPr>
-            <w:rStyle w:val="Hyperlink"/>
-          </w:rPr>
-          <w:t xml:space="preserve"> </w:t>
-        </w:r>
-        <w:r>
-          <w:rPr>
-            <w:rStyle w:val="Hyperlink"/>
-          </w:rPr>
-          <w:t>UI in Asp.net Core 2.0?</w:t>
+          <w:t>Why is Razor Pages the recommended approach to create a Web UI in Asp.net Core 2.0?</w:t>
         </w:r>
       </w:hyperlink>
     </w:p>
@@ -4273,25 +4267,954 @@
         </w:rPr>
         <w:t xml:space="preserve"> Moreover, there is no enough support because this technology is relatively new and the community does not have enough experience.</w:t>
       </w:r>
+    </w:p>
+    <w:p>
+      <w:pPr>
+        <w:pStyle w:val="Heading2"/>
+      </w:pPr>
+      <w:r>
+        <w:t xml:space="preserve">Database schema </w:t>
+      </w:r>
+    </w:p>
+    <w:p>
+      <w:r>
+        <w:t xml:space="preserve">When you use built-in ASP authentication, Visual Studio generates </w:t>
+      </w:r>
+      <w:r>
+        <w:t>for you database with required data tables</w:t>
+      </w:r>
+      <w:r>
+        <w:t>. Most of the tables was generated for me. I added only 3 tables:</w:t>
+      </w:r>
+    </w:p>
+    <w:p>
+      <w:pPr>
+        <w:pStyle w:val="ListParagraph"/>
+        <w:numPr>
+          <w:ilvl w:val="0"/>
+          <w:numId w:val="22"/>
+        </w:numPr>
+      </w:pPr>
+      <w:r>
+        <w:t>List</w:t>
+      </w:r>
+    </w:p>
+    <w:p>
+      <w:pPr>
+        <w:pStyle w:val="ListParagraph"/>
+        <w:numPr>
+          <w:ilvl w:val="0"/>
+          <w:numId w:val="22"/>
+        </w:numPr>
+      </w:pPr>
+      <w:r>
+        <w:t>Record</w:t>
+      </w:r>
+    </w:p>
+    <w:p>
+      <w:pPr>
+        <w:pStyle w:val="ListParagraph"/>
+        <w:numPr>
+          <w:ilvl w:val="0"/>
+          <w:numId w:val="22"/>
+        </w:numPr>
+      </w:pPr>
+      <w:r>
+        <w:t>Config</w:t>
+      </w:r>
+    </w:p>
+    <w:p>
+      <w:r>
+        <w:t>And modified</w:t>
+      </w:r>
+      <w:r>
+        <w:t xml:space="preserve"> AspNetUsers</w:t>
+      </w:r>
+      <w:r>
+        <w:t xml:space="preserve">. </w:t>
+      </w:r>
+    </w:p>
+    <w:p>
+      <w:r>
+        <w:rPr>
+          <w:noProof/>
+          <w:lang w:eastAsia="en-NZ" w:bidi="he-IL"/>
+        </w:rPr>
+        <w:lastRenderedPageBreak/>
+        <w:drawing>
+          <wp:inline distT="0" distB="0" distL="0" distR="0" wp14:anchorId="14675A76" wp14:editId="5C062DD1">
+            <wp:extent cx="2648320" cy="2619741"/>
+            <wp:effectExtent l="0" t="0" r="0" b="9525"/>
+            <wp:docPr id="18" name="Picture 18"/>
+            <wp:cNvGraphicFramePr>
+              <a:graphicFrameLocks xmlns:a="http://schemas.openxmlformats.org/drawingml/2006/main" noChangeAspect="1"/>
+            </wp:cNvGraphicFramePr>
+            <a:graphic xmlns:a="http://schemas.openxmlformats.org/drawingml/2006/main">
+              <a:graphicData uri="http://schemas.openxmlformats.org/drawingml/2006/picture">
+                <pic:pic xmlns:pic="http://schemas.openxmlformats.org/drawingml/2006/picture">
+                  <pic:nvPicPr>
+                    <pic:cNvPr id="1" name=""/>
+                    <pic:cNvPicPr/>
+                  </pic:nvPicPr>
+                  <pic:blipFill>
+                    <a:blip r:embed="rId43"/>
+                    <a:stretch>
+                      <a:fillRect/>
+                    </a:stretch>
+                  </pic:blipFill>
+                  <pic:spPr>
+                    <a:xfrm>
+                      <a:off x="0" y="0"/>
+                      <a:ext cx="2648320" cy="2619741"/>
+                    </a:xfrm>
+                    <a:prstGeom prst="rect">
+                      <a:avLst/>
+                    </a:prstGeom>
+                  </pic:spPr>
+                </pic:pic>
+              </a:graphicData>
+            </a:graphic>
+          </wp:inline>
+        </w:drawing>
+      </w:r>
+    </w:p>
+    <w:p>
+      <w:r>
+        <w:t>In Users table I added 2 fields:</w:t>
+      </w:r>
+    </w:p>
+    <w:p>
+      <w:r>
+        <w:rPr>
+          <w:noProof/>
+          <w:lang w:eastAsia="en-NZ" w:bidi="he-IL"/>
+        </w:rPr>
+        <w:drawing>
+          <wp:inline distT="0" distB="0" distL="0" distR="0" wp14:anchorId="314B3429" wp14:editId="2D1CE56F">
+            <wp:extent cx="3115110" cy="3267531"/>
+            <wp:effectExtent l="0" t="0" r="9525" b="9525"/>
+            <wp:docPr id="9" name="Picture 9"/>
+            <wp:cNvGraphicFramePr>
+              <a:graphicFrameLocks xmlns:a="http://schemas.openxmlformats.org/drawingml/2006/main" noChangeAspect="1"/>
+            </wp:cNvGraphicFramePr>
+            <a:graphic xmlns:a="http://schemas.openxmlformats.org/drawingml/2006/main">
+              <a:graphicData uri="http://schemas.openxmlformats.org/drawingml/2006/picture">
+                <pic:pic xmlns:pic="http://schemas.openxmlformats.org/drawingml/2006/picture">
+                  <pic:nvPicPr>
+                    <pic:cNvPr id="1" name=""/>
+                    <pic:cNvPicPr/>
+                  </pic:nvPicPr>
+                  <pic:blipFill>
+                    <a:blip r:embed="rId44"/>
+                    <a:stretch>
+                      <a:fillRect/>
+                    </a:stretch>
+                  </pic:blipFill>
+                  <pic:spPr>
+                    <a:xfrm>
+                      <a:off x="0" y="0"/>
+                      <a:ext cx="3115110" cy="3267531"/>
+                    </a:xfrm>
+                    <a:prstGeom prst="rect">
+                      <a:avLst/>
+                    </a:prstGeom>
+                  </pic:spPr>
+                </pic:pic>
+              </a:graphicData>
+            </a:graphic>
+          </wp:inline>
+        </w:drawing>
+      </w:r>
+    </w:p>
+    <w:p>
+      <w:r>
+        <w:t>Lists</w:t>
+      </w:r>
+      <w:r>
+        <w:t xml:space="preserve"> and Config</w:t>
+      </w:r>
+      <w:r>
+        <w:t xml:space="preserve"> table</w:t>
+      </w:r>
+      <w:r>
+        <w:t>s have</w:t>
+      </w:r>
+      <w:r>
+        <w:t xml:space="preserve"> a Foreign Key to Users table:</w:t>
+      </w:r>
+    </w:p>
+    <w:p>
+      <w:r>
+        <w:rPr>
+          <w:noProof/>
+          <w:lang w:eastAsia="en-NZ" w:bidi="he-IL"/>
+        </w:rPr>
+        <w:drawing>
+          <wp:inline distT="0" distB="0" distL="0" distR="0" wp14:anchorId="007B8251" wp14:editId="1D4306F0">
+            <wp:extent cx="2667372" cy="1371791"/>
+            <wp:effectExtent l="0" t="0" r="0" b="0"/>
+            <wp:docPr id="14" name="Picture 14"/>
+            <wp:cNvGraphicFramePr>
+              <a:graphicFrameLocks xmlns:a="http://schemas.openxmlformats.org/drawingml/2006/main" noChangeAspect="1"/>
+            </wp:cNvGraphicFramePr>
+            <a:graphic xmlns:a="http://schemas.openxmlformats.org/drawingml/2006/main">
+              <a:graphicData uri="http://schemas.openxmlformats.org/drawingml/2006/picture">
+                <pic:pic xmlns:pic="http://schemas.openxmlformats.org/drawingml/2006/picture">
+                  <pic:nvPicPr>
+                    <pic:cNvPr id="1" name=""/>
+                    <pic:cNvPicPr/>
+                  </pic:nvPicPr>
+                  <pic:blipFill>
+                    <a:blip r:embed="rId45"/>
+                    <a:stretch>
+                      <a:fillRect/>
+                    </a:stretch>
+                  </pic:blipFill>
+                  <pic:spPr>
+                    <a:xfrm>
+                      <a:off x="0" y="0"/>
+                      <a:ext cx="2667372" cy="1371791"/>
+                    </a:xfrm>
+                    <a:prstGeom prst="rect">
+                      <a:avLst/>
+                    </a:prstGeom>
+                  </pic:spPr>
+                </pic:pic>
+              </a:graphicData>
+            </a:graphic>
+          </wp:inline>
+        </w:drawing>
+      </w:r>
+    </w:p>
+    <w:p>
+      <w:r>
+        <w:rPr>
+          <w:noProof/>
+          <w:lang w:eastAsia="en-NZ" w:bidi="he-IL"/>
+        </w:rPr>
+        <w:lastRenderedPageBreak/>
+        <w:drawing>
+          <wp:inline distT="0" distB="0" distL="0" distR="0" wp14:anchorId="04383666" wp14:editId="7B8BAA30">
+            <wp:extent cx="2819794" cy="1552792"/>
+            <wp:effectExtent l="0" t="0" r="0" b="9525"/>
+            <wp:docPr id="17" name="Picture 17"/>
+            <wp:cNvGraphicFramePr>
+              <a:graphicFrameLocks xmlns:a="http://schemas.openxmlformats.org/drawingml/2006/main" noChangeAspect="1"/>
+            </wp:cNvGraphicFramePr>
+            <a:graphic xmlns:a="http://schemas.openxmlformats.org/drawingml/2006/main">
+              <a:graphicData uri="http://schemas.openxmlformats.org/drawingml/2006/picture">
+                <pic:pic xmlns:pic="http://schemas.openxmlformats.org/drawingml/2006/picture">
+                  <pic:nvPicPr>
+                    <pic:cNvPr id="1" name=""/>
+                    <pic:cNvPicPr/>
+                  </pic:nvPicPr>
+                  <pic:blipFill>
+                    <a:blip r:embed="rId46"/>
+                    <a:stretch>
+                      <a:fillRect/>
+                    </a:stretch>
+                  </pic:blipFill>
+                  <pic:spPr>
+                    <a:xfrm>
+                      <a:off x="0" y="0"/>
+                      <a:ext cx="2819794" cy="1552792"/>
+                    </a:xfrm>
+                    <a:prstGeom prst="rect">
+                      <a:avLst/>
+                    </a:prstGeom>
+                  </pic:spPr>
+                </pic:pic>
+              </a:graphicData>
+            </a:graphic>
+          </wp:inline>
+        </w:drawing>
+      </w:r>
+    </w:p>
+    <w:p>
+      <w:r>
+        <w:t>Records has foreign key to List table:</w:t>
+      </w:r>
+    </w:p>
+    <w:p>
+      <w:r>
+        <w:rPr>
+          <w:noProof/>
+          <w:lang w:eastAsia="en-NZ" w:bidi="he-IL"/>
+        </w:rPr>
+        <w:drawing>
+          <wp:inline distT="0" distB="0" distL="0" distR="0" wp14:anchorId="52EF26A4" wp14:editId="3BAA3559">
+            <wp:extent cx="2591162" cy="1562318"/>
+            <wp:effectExtent l="0" t="0" r="0" b="0"/>
+            <wp:docPr id="20" name="Picture 20"/>
+            <wp:cNvGraphicFramePr>
+              <a:graphicFrameLocks xmlns:a="http://schemas.openxmlformats.org/drawingml/2006/main" noChangeAspect="1"/>
+            </wp:cNvGraphicFramePr>
+            <a:graphic xmlns:a="http://schemas.openxmlformats.org/drawingml/2006/main">
+              <a:graphicData uri="http://schemas.openxmlformats.org/drawingml/2006/picture">
+                <pic:pic xmlns:pic="http://schemas.openxmlformats.org/drawingml/2006/picture">
+                  <pic:nvPicPr>
+                    <pic:cNvPr id="1" name=""/>
+                    <pic:cNvPicPr/>
+                  </pic:nvPicPr>
+                  <pic:blipFill>
+                    <a:blip r:embed="rId47"/>
+                    <a:stretch>
+                      <a:fillRect/>
+                    </a:stretch>
+                  </pic:blipFill>
+                  <pic:spPr>
+                    <a:xfrm>
+                      <a:off x="0" y="0"/>
+                      <a:ext cx="2591162" cy="1562318"/>
+                    </a:xfrm>
+                    <a:prstGeom prst="rect">
+                      <a:avLst/>
+                    </a:prstGeom>
+                  </pic:spPr>
+                </pic:pic>
+              </a:graphicData>
+            </a:graphic>
+          </wp:inline>
+        </w:drawing>
+      </w:r>
+    </w:p>
+    <w:p/>
+    <w:p>
+      <w:r>
+        <w:t>I added these tables and modified existed by EF migration scripts while used technic Code-First. I created</w:t>
+      </w:r>
+      <w:r>
+        <w:t>.</w:t>
+      </w:r>
+      <w:r>
+        <w:t xml:space="preserve"> Following Models:</w:t>
+      </w:r>
+    </w:p>
+    <w:p>
+      <w:r>
+        <w:rPr>
+          <w:noProof/>
+          <w:lang w:eastAsia="en-NZ" w:bidi="he-IL"/>
+        </w:rPr>
+        <w:drawing>
+          <wp:inline distT="0" distB="0" distL="0" distR="0" wp14:anchorId="0DF8C154" wp14:editId="73D94AF7">
+            <wp:extent cx="5731510" cy="2186305"/>
+            <wp:effectExtent l="0" t="0" r="2540" b="4445"/>
+            <wp:docPr id="12" name="Picture 12"/>
+            <wp:cNvGraphicFramePr>
+              <a:graphicFrameLocks xmlns:a="http://schemas.openxmlformats.org/drawingml/2006/main" noChangeAspect="1"/>
+            </wp:cNvGraphicFramePr>
+            <a:graphic xmlns:a="http://schemas.openxmlformats.org/drawingml/2006/main">
+              <a:graphicData uri="http://schemas.openxmlformats.org/drawingml/2006/picture">
+                <pic:pic xmlns:pic="http://schemas.openxmlformats.org/drawingml/2006/picture">
+                  <pic:nvPicPr>
+                    <pic:cNvPr id="1" name=""/>
+                    <pic:cNvPicPr/>
+                  </pic:nvPicPr>
+                  <pic:blipFill>
+                    <a:blip r:embed="rId48"/>
+                    <a:stretch>
+                      <a:fillRect/>
+                    </a:stretch>
+                  </pic:blipFill>
+                  <pic:spPr>
+                    <a:xfrm>
+                      <a:off x="0" y="0"/>
+                      <a:ext cx="5731510" cy="2186305"/>
+                    </a:xfrm>
+                    <a:prstGeom prst="rect">
+                      <a:avLst/>
+                    </a:prstGeom>
+                  </pic:spPr>
+                </pic:pic>
+              </a:graphicData>
+            </a:graphic>
+          </wp:inline>
+        </w:drawing>
+      </w:r>
+    </w:p>
+    <w:p>
+      <w:r>
+        <w:rPr>
+          <w:noProof/>
+          <w:lang w:eastAsia="en-NZ" w:bidi="he-IL"/>
+        </w:rPr>
+        <w:lastRenderedPageBreak/>
+        <w:drawing>
+          <wp:inline distT="0" distB="0" distL="0" distR="0" wp14:anchorId="7264763C" wp14:editId="1318DBB4">
+            <wp:extent cx="4696480" cy="2238687"/>
+            <wp:effectExtent l="0" t="0" r="8890" b="9525"/>
+            <wp:docPr id="21" name="Picture 21"/>
+            <wp:cNvGraphicFramePr>
+              <a:graphicFrameLocks xmlns:a="http://schemas.openxmlformats.org/drawingml/2006/main" noChangeAspect="1"/>
+            </wp:cNvGraphicFramePr>
+            <a:graphic xmlns:a="http://schemas.openxmlformats.org/drawingml/2006/main">
+              <a:graphicData uri="http://schemas.openxmlformats.org/drawingml/2006/picture">
+                <pic:pic xmlns:pic="http://schemas.openxmlformats.org/drawingml/2006/picture">
+                  <pic:nvPicPr>
+                    <pic:cNvPr id="1" name=""/>
+                    <pic:cNvPicPr/>
+                  </pic:nvPicPr>
+                  <pic:blipFill>
+                    <a:blip r:embed="rId49"/>
+                    <a:stretch>
+                      <a:fillRect/>
+                    </a:stretch>
+                  </pic:blipFill>
+                  <pic:spPr>
+                    <a:xfrm>
+                      <a:off x="0" y="0"/>
+                      <a:ext cx="4696480" cy="2238687"/>
+                    </a:xfrm>
+                    <a:prstGeom prst="rect">
+                      <a:avLst/>
+                    </a:prstGeom>
+                  </pic:spPr>
+                </pic:pic>
+              </a:graphicData>
+            </a:graphic>
+          </wp:inline>
+        </w:drawing>
+      </w:r>
+    </w:p>
+    <w:p>
+      <w:r>
+        <w:rPr>
+          <w:noProof/>
+          <w:lang w:eastAsia="en-NZ" w:bidi="he-IL"/>
+        </w:rPr>
+        <w:drawing>
+          <wp:inline distT="0" distB="0" distL="0" distR="0" wp14:anchorId="1424D591" wp14:editId="64C10100">
+            <wp:extent cx="5731510" cy="1979295"/>
+            <wp:effectExtent l="0" t="0" r="2540" b="1905"/>
+            <wp:docPr id="22" name="Picture 22"/>
+            <wp:cNvGraphicFramePr>
+              <a:graphicFrameLocks xmlns:a="http://schemas.openxmlformats.org/drawingml/2006/main" noChangeAspect="1"/>
+            </wp:cNvGraphicFramePr>
+            <a:graphic xmlns:a="http://schemas.openxmlformats.org/drawingml/2006/main">
+              <a:graphicData uri="http://schemas.openxmlformats.org/drawingml/2006/picture">
+                <pic:pic xmlns:pic="http://schemas.openxmlformats.org/drawingml/2006/picture">
+                  <pic:nvPicPr>
+                    <pic:cNvPr id="1" name=""/>
+                    <pic:cNvPicPr/>
+                  </pic:nvPicPr>
+                  <pic:blipFill>
+                    <a:blip r:embed="rId50"/>
+                    <a:stretch>
+                      <a:fillRect/>
+                    </a:stretch>
+                  </pic:blipFill>
+                  <pic:spPr>
+                    <a:xfrm>
+                      <a:off x="0" y="0"/>
+                      <a:ext cx="5731510" cy="1979295"/>
+                    </a:xfrm>
+                    <a:prstGeom prst="rect">
+                      <a:avLst/>
+                    </a:prstGeom>
+                  </pic:spPr>
+                </pic:pic>
+              </a:graphicData>
+            </a:graphic>
+          </wp:inline>
+        </w:drawing>
+      </w:r>
+    </w:p>
+    <w:p>
+      <w:r>
+        <w:rPr>
+          <w:noProof/>
+          <w:lang w:eastAsia="en-NZ" w:bidi="he-IL"/>
+        </w:rPr>
+        <w:drawing>
+          <wp:inline distT="0" distB="0" distL="0" distR="0" wp14:anchorId="77E04C94" wp14:editId="682A3734">
+            <wp:extent cx="5731510" cy="2018030"/>
+            <wp:effectExtent l="0" t="0" r="2540" b="1270"/>
+            <wp:docPr id="23" name="Picture 23"/>
+            <wp:cNvGraphicFramePr>
+              <a:graphicFrameLocks xmlns:a="http://schemas.openxmlformats.org/drawingml/2006/main" noChangeAspect="1"/>
+            </wp:cNvGraphicFramePr>
+            <a:graphic xmlns:a="http://schemas.openxmlformats.org/drawingml/2006/main">
+              <a:graphicData uri="http://schemas.openxmlformats.org/drawingml/2006/picture">
+                <pic:pic xmlns:pic="http://schemas.openxmlformats.org/drawingml/2006/picture">
+                  <pic:nvPicPr>
+                    <pic:cNvPr id="1" name=""/>
+                    <pic:cNvPicPr/>
+                  </pic:nvPicPr>
+                  <pic:blipFill>
+                    <a:blip r:embed="rId51"/>
+                    <a:stretch>
+                      <a:fillRect/>
+                    </a:stretch>
+                  </pic:blipFill>
+                  <pic:spPr>
+                    <a:xfrm>
+                      <a:off x="0" y="0"/>
+                      <a:ext cx="5731510" cy="2018030"/>
+                    </a:xfrm>
+                    <a:prstGeom prst="rect">
+                      <a:avLst/>
+                    </a:prstGeom>
+                  </pic:spPr>
+                </pic:pic>
+              </a:graphicData>
+            </a:graphic>
+          </wp:inline>
+        </w:drawing>
+      </w:r>
+    </w:p>
+    <w:p>
+      <w:r>
+        <w:t>After all models where created, I generated the database with EF core scripts:</w:t>
+      </w:r>
+    </w:p>
+    <w:p>
+      <w:r>
+        <w:rPr>
+          <w:rFonts w:ascii="Courier New" w:hAnsi="Courier New" w:cs="Courier New"/>
+          <w:color w:val="000000"/>
+          <w:sz w:val="21"/>
+          <w:szCs w:val="21"/>
+          <w:shd w:val="clear" w:color="auto" w:fill="FAFAFA"/>
+        </w:rPr>
+        <w:t xml:space="preserve">Add-Migration </w:t>
+      </w:r>
+      <w:r>
+        <w:rPr>
+          <w:rFonts w:ascii="Courier New" w:hAnsi="Courier New" w:cs="Courier New"/>
+          <w:b/>
+          <w:bCs/>
+          <w:color w:val="000000"/>
+          <w:sz w:val="21"/>
+          <w:szCs w:val="21"/>
+          <w:shd w:val="clear" w:color="auto" w:fill="FAFAFA"/>
+        </w:rPr>
+        <w:t>Initial</w:t>
+      </w:r>
+      <w:r>
+        <w:rPr>
+          <w:rFonts w:ascii="Courier New" w:hAnsi="Courier New" w:cs="Courier New"/>
+          <w:b/>
+          <w:bCs/>
+          <w:color w:val="000000"/>
+          <w:sz w:val="21"/>
+          <w:szCs w:val="21"/>
+          <w:shd w:val="clear" w:color="auto" w:fill="FAFAFA"/>
+        </w:rPr>
+        <w:t xml:space="preserve"> - </w:t>
+      </w:r>
+      <w:r>
+        <w:t>Generate Migration code that creates database in the second command.</w:t>
+      </w:r>
+      <w:r>
+        <w:rPr>
+          <w:rFonts w:ascii="Courier New" w:hAnsi="Courier New" w:cs="Courier New"/>
+          <w:color w:val="000000"/>
+          <w:sz w:val="21"/>
+          <w:szCs w:val="21"/>
+          <w:shd w:val="clear" w:color="auto" w:fill="FAFAFA"/>
+        </w:rPr>
+        <w:br/>
+        <w:t>Update-Database</w:t>
+      </w:r>
+      <w:r>
+        <w:rPr>
+          <w:rFonts w:ascii="Courier New" w:hAnsi="Courier New" w:cs="Courier New"/>
+          <w:color w:val="000000"/>
+          <w:sz w:val="21"/>
+          <w:szCs w:val="21"/>
+          <w:shd w:val="clear" w:color="auto" w:fill="FAFAFA"/>
+        </w:rPr>
+        <w:t xml:space="preserve"> - </w:t>
+      </w:r>
+      <w:r>
+        <w:t>Create database file with required schema</w:t>
+      </w:r>
+    </w:p>
+    <w:p>
+      <w:r>
+        <w:t xml:space="preserve">I spent a couple of days to build required db scheme, because of some issue. </w:t>
+      </w:r>
+      <w:r>
+        <w:rPr>
+          <w:i/>
+          <w:iCs/>
+        </w:rPr>
+        <w:t>Users</w:t>
+      </w:r>
+      <w:r>
+        <w:t xml:space="preserve"> table has Primary Key of type </w:t>
+      </w:r>
+      <w:r>
+        <w:rPr>
+          <w:i/>
+          <w:iCs/>
+        </w:rPr>
+        <w:t>nvarchar</w:t>
+      </w:r>
+      <w:r>
+        <w:t xml:space="preserve">, and Foreign Key in tables </w:t>
+      </w:r>
+      <w:r>
+        <w:rPr>
+          <w:i/>
+          <w:iCs/>
+        </w:rPr>
+        <w:t>Config</w:t>
+      </w:r>
+      <w:r>
+        <w:t xml:space="preserve"> and </w:t>
+      </w:r>
+      <w:r>
+        <w:rPr>
+          <w:i/>
+          <w:iCs/>
+        </w:rPr>
+        <w:t>List</w:t>
+      </w:r>
+      <w:r>
+        <w:t xml:space="preserve"> </w:t>
+      </w:r>
+      <w:r>
+        <w:t>were</w:t>
+      </w:r>
+      <w:r>
+        <w:t xml:space="preserve"> generated as Nullable and that was wrong.</w:t>
+      </w:r>
+      <w:r>
+        <w:t xml:space="preserve"> </w:t>
+      </w:r>
+      <w:r>
+        <w:t>List and Configuration instances do not make sense without connection to the user.</w:t>
+      </w:r>
+      <w:r>
+        <w:t xml:space="preserve"> I did not find information how to fix this issue and consequently I made </w:t>
+      </w:r>
+      <w:hyperlink r:id="rId52" w:history="1">
+        <w:r>
+          <w:rPr>
+            <w:rStyle w:val="Hyperlink"/>
+          </w:rPr>
+          <w:t>reverse</w:t>
+        </w:r>
+        <w:r>
+          <w:rPr>
+            <w:rStyle w:val="Hyperlink"/>
+          </w:rPr>
+          <w:t xml:space="preserve"> engineering</w:t>
+        </w:r>
+      </w:hyperlink>
+      <w:r>
+        <w:t xml:space="preserve">. I changed </w:t>
+      </w:r>
+      <w:r>
+        <w:lastRenderedPageBreak/>
+        <w:t>the</w:t>
+      </w:r>
+      <w:r>
+        <w:t xml:space="preserve"> database manually and generated Model and Migration code. </w:t>
+      </w:r>
+      <w:r>
+        <w:t xml:space="preserve">Based on generated code I modified my </w:t>
+      </w:r>
+      <w:r>
+        <w:rPr>
+          <w:rFonts w:ascii="Consolas" w:hAnsi="Consolas" w:cs="Consolas"/>
+          <w:color w:val="2B91AF"/>
+          <w:sz w:val="19"/>
+          <w:szCs w:val="19"/>
+          <w:lang w:bidi="he-IL"/>
+        </w:rPr>
+        <w:t>MemoryGameContext</w:t>
+      </w:r>
+      <w:r>
+        <w:t>:</w:t>
+      </w:r>
+    </w:p>
+    <w:p>
+      <w:r>
+        <w:rPr>
+          <w:noProof/>
+          <w:lang w:eastAsia="en-NZ" w:bidi="he-IL"/>
+        </w:rPr>
+        <w:drawing>
+          <wp:inline distT="0" distB="0" distL="0" distR="0" wp14:anchorId="2EC1AA3E" wp14:editId="2EC4D9A6">
+            <wp:extent cx="5731510" cy="2908300"/>
+            <wp:effectExtent l="0" t="0" r="2540" b="6350"/>
+            <wp:docPr id="24" name="Picture 24"/>
+            <wp:cNvGraphicFramePr>
+              <a:graphicFrameLocks xmlns:a="http://schemas.openxmlformats.org/drawingml/2006/main" noChangeAspect="1"/>
+            </wp:cNvGraphicFramePr>
+            <a:graphic xmlns:a="http://schemas.openxmlformats.org/drawingml/2006/main">
+              <a:graphicData uri="http://schemas.openxmlformats.org/drawingml/2006/picture">
+                <pic:pic xmlns:pic="http://schemas.openxmlformats.org/drawingml/2006/picture">
+                  <pic:nvPicPr>
+                    <pic:cNvPr id="1" name=""/>
+                    <pic:cNvPicPr/>
+                  </pic:nvPicPr>
+                  <pic:blipFill>
+                    <a:blip r:embed="rId53"/>
+                    <a:stretch>
+                      <a:fillRect/>
+                    </a:stretch>
+                  </pic:blipFill>
+                  <pic:spPr>
+                    <a:xfrm>
+                      <a:off x="0" y="0"/>
+                      <a:ext cx="5731510" cy="2908300"/>
+                    </a:xfrm>
+                    <a:prstGeom prst="rect">
+                      <a:avLst/>
+                    </a:prstGeom>
+                  </pic:spPr>
+                </pic:pic>
+              </a:graphicData>
+            </a:graphic>
+          </wp:inline>
+        </w:drawing>
+      </w:r>
+    </w:p>
+    <w:p>
+      <w:pPr>
+        <w:pStyle w:val="Heading2"/>
+      </w:pPr>
+      <w:r>
+        <w:t>Screen shots</w:t>
+      </w:r>
+      <w:r>
+        <w:t xml:space="preserve"> </w:t>
+      </w:r>
+    </w:p>
+    <w:p>
+      <w:pPr>
+        <w:pStyle w:val="Heading3"/>
+      </w:pPr>
+      <w:r>
+        <w:t>Main Page</w:t>
+      </w:r>
+    </w:p>
+    <w:p>
+      <w:pPr>
+        <w:rPr>
+          <w:iCs/>
+        </w:rPr>
+      </w:pPr>
+      <w:r>
+        <w:rPr>
+          <w:iCs/>
+          <w:noProof/>
+          <w:lang w:eastAsia="en-NZ" w:bidi="he-IL"/>
+        </w:rPr>
+        <w:drawing>
+          <wp:inline distT="0" distB="0" distL="0" distR="0" wp14:anchorId="7CCE5212" wp14:editId="0E52E675">
+            <wp:extent cx="5731510" cy="1736725"/>
+            <wp:effectExtent l="0" t="0" r="2540" b="0"/>
+            <wp:docPr id="25" name="Picture 25"/>
+            <wp:cNvGraphicFramePr>
+              <a:graphicFrameLocks xmlns:a="http://schemas.openxmlformats.org/drawingml/2006/main" noChangeAspect="1"/>
+            </wp:cNvGraphicFramePr>
+            <a:graphic xmlns:a="http://schemas.openxmlformats.org/drawingml/2006/main">
+              <a:graphicData uri="http://schemas.openxmlformats.org/drawingml/2006/picture">
+                <pic:pic xmlns:pic="http://schemas.openxmlformats.org/drawingml/2006/picture">
+                  <pic:nvPicPr>
+                    <pic:cNvPr id="1" name=""/>
+                    <pic:cNvPicPr/>
+                  </pic:nvPicPr>
+                  <pic:blipFill>
+                    <a:blip r:embed="rId54"/>
+                    <a:stretch>
+                      <a:fillRect/>
+                    </a:stretch>
+                  </pic:blipFill>
+                  <pic:spPr>
+                    <a:xfrm>
+                      <a:off x="0" y="0"/>
+                      <a:ext cx="5731510" cy="1736725"/>
+                    </a:xfrm>
+                    <a:prstGeom prst="rect">
+                      <a:avLst/>
+                    </a:prstGeom>
+                  </pic:spPr>
+                </pic:pic>
+              </a:graphicData>
+            </a:graphic>
+          </wp:inline>
+        </w:drawing>
+      </w:r>
+    </w:p>
+    <w:p>
+      <w:pPr>
+        <w:pStyle w:val="Heading3"/>
+      </w:pPr>
+      <w:r>
+        <w:t>Edit List</w:t>
+      </w:r>
+    </w:p>
+    <w:p>
+      <w:r>
+        <w:rPr>
+          <w:noProof/>
+          <w:lang w:eastAsia="en-NZ" w:bidi="he-IL"/>
+        </w:rPr>
+        <w:drawing>
+          <wp:inline distT="0" distB="0" distL="0" distR="0" wp14:anchorId="1FDA7287" wp14:editId="33A42E76">
+            <wp:extent cx="5731510" cy="2232025"/>
+            <wp:effectExtent l="0" t="0" r="2540" b="0"/>
+            <wp:docPr id="26" name="Picture 26"/>
+            <wp:cNvGraphicFramePr>
+              <a:graphicFrameLocks xmlns:a="http://schemas.openxmlformats.org/drawingml/2006/main" noChangeAspect="1"/>
+            </wp:cNvGraphicFramePr>
+            <a:graphic xmlns:a="http://schemas.openxmlformats.org/drawingml/2006/main">
+              <a:graphicData uri="http://schemas.openxmlformats.org/drawingml/2006/picture">
+                <pic:pic xmlns:pic="http://schemas.openxmlformats.org/drawingml/2006/picture">
+                  <pic:nvPicPr>
+                    <pic:cNvPr id="1" name=""/>
+                    <pic:cNvPicPr/>
+                  </pic:nvPicPr>
+                  <pic:blipFill>
+                    <a:blip r:embed="rId55"/>
+                    <a:stretch>
+                      <a:fillRect/>
+                    </a:stretch>
+                  </pic:blipFill>
+                  <pic:spPr>
+                    <a:xfrm>
+                      <a:off x="0" y="0"/>
+                      <a:ext cx="5731510" cy="2232025"/>
+                    </a:xfrm>
+                    <a:prstGeom prst="rect">
+                      <a:avLst/>
+                    </a:prstGeom>
+                  </pic:spPr>
+                </pic:pic>
+              </a:graphicData>
+            </a:graphic>
+          </wp:inline>
+        </w:drawing>
+      </w:r>
+    </w:p>
+    <w:p>
+      <w:pPr>
+        <w:pStyle w:val="Heading3"/>
+      </w:pPr>
+      <w:r>
+        <w:lastRenderedPageBreak/>
+        <w:t>All records for a List</w:t>
+      </w:r>
+    </w:p>
+    <w:p>
+      <w:r>
+        <w:drawing>
+          <wp:inline distT="0" distB="0" distL="0" distR="0" wp14:anchorId="7A8081A3" wp14:editId="263522FC">
+            <wp:extent cx="5731510" cy="3054350"/>
+            <wp:effectExtent l="0" t="0" r="2540" b="0"/>
+            <wp:docPr id="19" name="Picture 19"/>
+            <wp:cNvGraphicFramePr>
+              <a:graphicFrameLocks xmlns:a="http://schemas.openxmlformats.org/drawingml/2006/main" noChangeAspect="1"/>
+            </wp:cNvGraphicFramePr>
+            <a:graphic xmlns:a="http://schemas.openxmlformats.org/drawingml/2006/main">
+              <a:graphicData uri="http://schemas.openxmlformats.org/drawingml/2006/picture">
+                <pic:pic xmlns:pic="http://schemas.openxmlformats.org/drawingml/2006/picture">
+                  <pic:nvPicPr>
+                    <pic:cNvPr id="1" name=""/>
+                    <pic:cNvPicPr/>
+                  </pic:nvPicPr>
+                  <pic:blipFill>
+                    <a:blip r:embed="rId56"/>
+                    <a:stretch>
+                      <a:fillRect/>
+                    </a:stretch>
+                  </pic:blipFill>
+                  <pic:spPr>
+                    <a:xfrm>
+                      <a:off x="0" y="0"/>
+                      <a:ext cx="5731510" cy="3054350"/>
+                    </a:xfrm>
+                    <a:prstGeom prst="rect">
+                      <a:avLst/>
+                    </a:prstGeom>
+                  </pic:spPr>
+                </pic:pic>
+              </a:graphicData>
+            </a:graphic>
+          </wp:inline>
+        </w:drawing>
+      </w:r>
+    </w:p>
+    <w:p>
+      <w:pPr>
+        <w:pStyle w:val="Heading3"/>
+      </w:pPr>
+      <w:r>
+        <w:t>Configuration Page</w:t>
+      </w:r>
+    </w:p>
+    <w:p>
+      <w:r>
+        <w:drawing>
+          <wp:inline distT="0" distB="0" distL="0" distR="0" wp14:anchorId="299AB9CB" wp14:editId="7FE6E255">
+            <wp:extent cx="5731510" cy="3054350"/>
+            <wp:effectExtent l="0" t="0" r="2540" b="0"/>
+            <wp:docPr id="27" name="Picture 27"/>
+            <wp:cNvGraphicFramePr>
+              <a:graphicFrameLocks xmlns:a="http://schemas.openxmlformats.org/drawingml/2006/main" noChangeAspect="1"/>
+            </wp:cNvGraphicFramePr>
+            <a:graphic xmlns:a="http://schemas.openxmlformats.org/drawingml/2006/main">
+              <a:graphicData uri="http://schemas.openxmlformats.org/drawingml/2006/picture">
+                <pic:pic xmlns:pic="http://schemas.openxmlformats.org/drawingml/2006/picture">
+                  <pic:nvPicPr>
+                    <pic:cNvPr id="1" name=""/>
+                    <pic:cNvPicPr/>
+                  </pic:nvPicPr>
+                  <pic:blipFill>
+                    <a:blip r:embed="rId57"/>
+                    <a:stretch>
+                      <a:fillRect/>
+                    </a:stretch>
+                  </pic:blipFill>
+                  <pic:spPr>
+                    <a:xfrm>
+                      <a:off x="0" y="0"/>
+                      <a:ext cx="5731510" cy="3054350"/>
+                    </a:xfrm>
+                    <a:prstGeom prst="rect">
+                      <a:avLst/>
+                    </a:prstGeom>
+                  </pic:spPr>
+                </pic:pic>
+              </a:graphicData>
+            </a:graphic>
+          </wp:inline>
+        </w:drawing>
+      </w:r>
+    </w:p>
+    <w:p>
       <w:bookmarkStart w:id="1" w:name="_GoBack"/>
       <w:bookmarkEnd w:id="1"/>
     </w:p>
-    <w:p>
-      <w:pPr>
-        <w:rPr>
-          <w:iCs/>
-        </w:rPr>
-      </w:pPr>
-    </w:p>
     <w:p/>
     <w:p>
       <w:pPr>
         <w:pStyle w:val="Heading2"/>
       </w:pPr>
       <w:r>
-        <w:t xml:space="preserve">Database schema </w:t>
-      </w:r>
-    </w:p>
+        <w:t>Reflection</w:t>
+      </w:r>
+    </w:p>
+    <w:p>
+      <w:pPr>
+        <w:rPr>
+          <w:iCs/>
+        </w:rPr>
+      </w:pPr>
+      <w:r>
+        <w:rPr>
+          <w:iCs/>
+        </w:rPr>
+        <w:t xml:space="preserve">My Application is ASP .NET Core Razor Page web site that works online only. However, I want to extend it in further courses (Windows and Mobile). I want to </w:t>
+      </w:r>
+    </w:p>
+    <w:p/>
     <w:p>
       <w:pPr>
         <w:rPr>
@@ -4302,33 +5225,48 @@
         <w:rPr>
           <w:i/>
         </w:rPr>
-        <w:t>Show the database schema</w:t>
-      </w:r>
-      <w:r>
+        <w:t>Explain what you learned from your experience of implementing web apps</w:t>
+      </w:r>
+    </w:p>
+    <w:p/>
+    <w:p>
+      <w:pPr>
+        <w:pStyle w:val="Heading1"/>
+      </w:pPr>
+      <w:r>
+        <w:lastRenderedPageBreak/>
+        <w:t>Cloud Deployment</w:t>
+      </w:r>
+    </w:p>
+    <w:p>
+      <w:pPr>
+        <w:pStyle w:val="Heading2"/>
+      </w:pPr>
+      <w:r>
+        <w:t>Disc</w:t>
+      </w:r>
+      <w:r>
+        <w:t xml:space="preserve">ussion of </w:t>
+      </w:r>
+      <w:r>
+        <w:t xml:space="preserve">cloud </w:t>
+      </w:r>
+      <w:r>
+        <w:t xml:space="preserve">technologies </w:t>
+      </w:r>
+    </w:p>
+    <w:p>
+      <w:pPr>
         <w:rPr>
           <w:i/>
         </w:rPr>
-        <w:t xml:space="preserve"> used</w:t>
-      </w:r>
-    </w:p>
-    <w:p/>
-    <w:p>
-      <w:pPr>
-        <w:pStyle w:val="Heading2"/>
-      </w:pPr>
-      <w:r>
-        <w:t>Screen shots</w:t>
-      </w:r>
-      <w:r>
-        <w:t xml:space="preserve"> </w:t>
-      </w:r>
-    </w:p>
-    <w:p>
-      <w:pPr>
+      </w:pPr>
+      <w:r>
         <w:rPr>
           <w:i/>
         </w:rPr>
-      </w:pPr>
+        <w:t>Describe and compare architectures and infrastructures for three cloud platforms</w:t>
+      </w:r>
       <w:r>
         <w:rPr>
           <w:i/>
@@ -4336,33 +5274,23 @@
           <w:sz w:val="24"/>
           <w:szCs w:val="24"/>
         </w:rPr>
-        <w:t>Screen shots of working app</w:t>
+        <w:t>.</w:t>
       </w:r>
     </w:p>
     <w:p/>
+    <w:p/>
+    <w:p/>
     <w:p>
       <w:pPr>
         <w:pStyle w:val="Heading2"/>
       </w:pPr>
       <w:r>
-        <w:lastRenderedPageBreak/>
-        <w:t>Reflection</w:t>
-      </w:r>
-    </w:p>
-    <w:p>
-      <w:pPr>
-        <w:rPr>
-          <w:iCs/>
-        </w:rPr>
-      </w:pPr>
-      <w:r>
-        <w:rPr>
-          <w:iCs/>
-        </w:rPr>
-        <w:t xml:space="preserve">My Application is ASP .NET Core Razor Page web site that works online only. However, I want to extend it in further courses (Windows and Mobile). I want to </w:t>
-      </w:r>
-    </w:p>
-    <w:p/>
+        <w:t>Deployment</w:t>
+      </w:r>
+      <w:r>
+        <w:t xml:space="preserve"> </w:t>
+      </w:r>
+    </w:p>
     <w:p>
       <w:pPr>
         <w:rPr>
@@ -4373,47 +5301,7 @@
         <w:rPr>
           <w:i/>
         </w:rPr>
-        <w:t>Explain what you learned from your experience of implementing web apps</w:t>
-      </w:r>
-    </w:p>
-    <w:p/>
-    <w:p>
-      <w:pPr>
-        <w:pStyle w:val="Heading1"/>
-      </w:pPr>
-      <w:r>
-        <w:lastRenderedPageBreak/>
-        <w:t>Cloud Deployment</w:t>
-      </w:r>
-    </w:p>
-    <w:p>
-      <w:pPr>
-        <w:pStyle w:val="Heading2"/>
-      </w:pPr>
-      <w:r>
-        <w:t>Disc</w:t>
-      </w:r>
-      <w:r>
-        <w:t xml:space="preserve">ussion of </w:t>
-      </w:r>
-      <w:r>
-        <w:t xml:space="preserve">cloud </w:t>
-      </w:r>
-      <w:r>
-        <w:t xml:space="preserve">technologies </w:t>
-      </w:r>
-    </w:p>
-    <w:p>
-      <w:pPr>
-        <w:rPr>
-          <w:i/>
-        </w:rPr>
-      </w:pPr>
-      <w:r>
-        <w:rPr>
-          <w:i/>
-        </w:rPr>
-        <w:t>Describe and compare architectures and infrastructures for three cloud platforms</w:t>
+        <w:t>Discuss the process of deploying an application to the cloud and your experiences with this process</w:t>
       </w:r>
       <w:r>
         <w:rPr>
@@ -4426,42 +5314,6 @@
       </w:r>
     </w:p>
     <w:p/>
-    <w:p/>
-    <w:p/>
-    <w:p>
-      <w:pPr>
-        <w:pStyle w:val="Heading2"/>
-      </w:pPr>
-      <w:r>
-        <w:t>Deployment</w:t>
-      </w:r>
-      <w:r>
-        <w:t xml:space="preserve"> </w:t>
-      </w:r>
-    </w:p>
-    <w:p>
-      <w:pPr>
-        <w:rPr>
-          <w:i/>
-        </w:rPr>
-      </w:pPr>
-      <w:r>
-        <w:rPr>
-          <w:i/>
-        </w:rPr>
-        <w:t>Discuss the process of deploying an application to the cloud and your experiences with this process</w:t>
-      </w:r>
-      <w:r>
-        <w:rPr>
-          <w:i/>
-          <w:color w:val="000000"/>
-          <w:sz w:val="24"/>
-          <w:szCs w:val="24"/>
-        </w:rPr>
-        <w:t>.</w:t>
-      </w:r>
-    </w:p>
-    <w:p/>
     <w:p>
       <w:pPr>
         <w:pStyle w:val="Heading1"/>
@@ -4566,25 +5418,6 @@
         </w:rPr>
         <w:t xml:space="preserve"> web apps</w:t>
       </w:r>
-    </w:p>
-    <w:p>
-      <w:pPr>
-        <w:pStyle w:val="Heading2"/>
-      </w:pPr>
-    </w:p>
-    <w:p/>
-    <w:p>
-      <w:pPr>
-        <w:pStyle w:val="Heading2"/>
-        <w:jc w:val="both"/>
-        <w:rPr>
-          <w:rFonts w:asciiTheme="minorHAnsi" w:hAnsiTheme="minorHAnsi"/>
-          <w:b w:val="0"/>
-          <w:color w:val="000000"/>
-          <w:sz w:val="24"/>
-          <w:szCs w:val="24"/>
-        </w:rPr>
-      </w:pPr>
     </w:p>
     <w:p/>
     <w:p>
@@ -5455,6 +6288,92 @@
     </w:lvl>
   </w:abstractNum>
   <w:abstractNum w:abstractNumId="8" w15:restartNumberingAfterBreak="0">
+    <w:nsid w:val="45297C16"/>
+    <w:multiLevelType w:val="hybridMultilevel"/>
+    <w:tmpl w:val="621E9FF6"/>
+    <w:lvl w:ilvl="0" w:tplc="1409000F">
+      <w:start w:val="1"/>
+      <w:numFmt w:val="decimal"/>
+      <w:lvlText w:val="%1."/>
+      <w:lvlJc w:val="left"/>
+      <w:pPr>
+        <w:ind w:left="720" w:hanging="360"/>
+      </w:pPr>
+    </w:lvl>
+    <w:lvl w:ilvl="1" w:tplc="14090019" w:tentative="1">
+      <w:start w:val="1"/>
+      <w:numFmt w:val="lowerLetter"/>
+      <w:lvlText w:val="%2."/>
+      <w:lvlJc w:val="left"/>
+      <w:pPr>
+        <w:ind w:left="1440" w:hanging="360"/>
+      </w:pPr>
+    </w:lvl>
+    <w:lvl w:ilvl="2" w:tplc="1409001B" w:tentative="1">
+      <w:start w:val="1"/>
+      <w:numFmt w:val="lowerRoman"/>
+      <w:lvlText w:val="%3."/>
+      <w:lvlJc w:val="right"/>
+      <w:pPr>
+        <w:ind w:left="2160" w:hanging="180"/>
+      </w:pPr>
+    </w:lvl>
+    <w:lvl w:ilvl="3" w:tplc="1409000F" w:tentative="1">
+      <w:start w:val="1"/>
+      <w:numFmt w:val="decimal"/>
+      <w:lvlText w:val="%4."/>
+      <w:lvlJc w:val="left"/>
+      <w:pPr>
+        <w:ind w:left="2880" w:hanging="360"/>
+      </w:pPr>
+    </w:lvl>
+    <w:lvl w:ilvl="4" w:tplc="14090019" w:tentative="1">
+      <w:start w:val="1"/>
+      <w:numFmt w:val="lowerLetter"/>
+      <w:lvlText w:val="%5."/>
+      <w:lvlJc w:val="left"/>
+      <w:pPr>
+        <w:ind w:left="3600" w:hanging="360"/>
+      </w:pPr>
+    </w:lvl>
+    <w:lvl w:ilvl="5" w:tplc="1409001B" w:tentative="1">
+      <w:start w:val="1"/>
+      <w:numFmt w:val="lowerRoman"/>
+      <w:lvlText w:val="%6."/>
+      <w:lvlJc w:val="right"/>
+      <w:pPr>
+        <w:ind w:left="4320" w:hanging="180"/>
+      </w:pPr>
+    </w:lvl>
+    <w:lvl w:ilvl="6" w:tplc="1409000F" w:tentative="1">
+      <w:start w:val="1"/>
+      <w:numFmt w:val="decimal"/>
+      <w:lvlText w:val="%7."/>
+      <w:lvlJc w:val="left"/>
+      <w:pPr>
+        <w:ind w:left="5040" w:hanging="360"/>
+      </w:pPr>
+    </w:lvl>
+    <w:lvl w:ilvl="7" w:tplc="14090019" w:tentative="1">
+      <w:start w:val="1"/>
+      <w:numFmt w:val="lowerLetter"/>
+      <w:lvlText w:val="%8."/>
+      <w:lvlJc w:val="left"/>
+      <w:pPr>
+        <w:ind w:left="5760" w:hanging="360"/>
+      </w:pPr>
+    </w:lvl>
+    <w:lvl w:ilvl="8" w:tplc="1409001B" w:tentative="1">
+      <w:start w:val="1"/>
+      <w:numFmt w:val="lowerRoman"/>
+      <w:lvlText w:val="%9."/>
+      <w:lvlJc w:val="right"/>
+      <w:pPr>
+        <w:ind w:left="6480" w:hanging="180"/>
+      </w:pPr>
+    </w:lvl>
+  </w:abstractNum>
+  <w:abstractNum w:abstractNumId="9" w15:restartNumberingAfterBreak="0">
     <w:nsid w:val="4B9D7A1D"/>
     <w:multiLevelType w:val="hybridMultilevel"/>
     <w:tmpl w:val="C9E02DE8"/>
@@ -5543,7 +6462,7 @@
       </w:pPr>
     </w:lvl>
   </w:abstractNum>
-  <w:abstractNum w:abstractNumId="9" w15:restartNumberingAfterBreak="0">
+  <w:abstractNum w:abstractNumId="10" w15:restartNumberingAfterBreak="0">
     <w:nsid w:val="4F0237E0"/>
     <w:multiLevelType w:val="hybridMultilevel"/>
     <w:tmpl w:val="9BAA343C"/>
@@ -5629,7 +6548,7 @@
       </w:pPr>
     </w:lvl>
   </w:abstractNum>
-  <w:abstractNum w:abstractNumId="10" w15:restartNumberingAfterBreak="0">
+  <w:abstractNum w:abstractNumId="11" w15:restartNumberingAfterBreak="0">
     <w:nsid w:val="5065700D"/>
     <w:multiLevelType w:val="hybridMultilevel"/>
     <w:tmpl w:val="C9E02DE8"/>
@@ -5718,7 +6637,7 @@
       </w:pPr>
     </w:lvl>
   </w:abstractNum>
-  <w:abstractNum w:abstractNumId="11" w15:restartNumberingAfterBreak="0">
+  <w:abstractNum w:abstractNumId="12" w15:restartNumberingAfterBreak="0">
     <w:nsid w:val="56EA0A32"/>
     <w:multiLevelType w:val="hybridMultilevel"/>
     <w:tmpl w:val="C9E02DE8"/>
@@ -5807,7 +6726,7 @@
       </w:pPr>
     </w:lvl>
   </w:abstractNum>
-  <w:abstractNum w:abstractNumId="12" w15:restartNumberingAfterBreak="0">
+  <w:abstractNum w:abstractNumId="13" w15:restartNumberingAfterBreak="0">
     <w:nsid w:val="5E715E5C"/>
     <w:multiLevelType w:val="hybridMultilevel"/>
     <w:tmpl w:val="6380A718"/>
@@ -5893,7 +6812,7 @@
       </w:pPr>
     </w:lvl>
   </w:abstractNum>
-  <w:abstractNum w:abstractNumId="13" w15:restartNumberingAfterBreak="0">
+  <w:abstractNum w:abstractNumId="14" w15:restartNumberingAfterBreak="0">
     <w:nsid w:val="62691157"/>
     <w:multiLevelType w:val="hybridMultilevel"/>
     <w:tmpl w:val="AC9E9DCC"/>
@@ -5982,7 +6901,7 @@
       </w:pPr>
     </w:lvl>
   </w:abstractNum>
-  <w:abstractNum w:abstractNumId="14" w15:restartNumberingAfterBreak="0">
+  <w:abstractNum w:abstractNumId="15" w15:restartNumberingAfterBreak="0">
     <w:nsid w:val="64D4648F"/>
     <w:multiLevelType w:val="hybridMultilevel"/>
     <w:tmpl w:val="1F30C3E8"/>
@@ -6068,7 +6987,7 @@
       </w:pPr>
     </w:lvl>
   </w:abstractNum>
-  <w:abstractNum w:abstractNumId="15" w15:restartNumberingAfterBreak="0">
+  <w:abstractNum w:abstractNumId="16" w15:restartNumberingAfterBreak="0">
     <w:nsid w:val="6EFB6B6B"/>
     <w:multiLevelType w:val="hybridMultilevel"/>
     <w:tmpl w:val="D3B416CE"/>
@@ -6157,7 +7076,7 @@
       </w:pPr>
     </w:lvl>
   </w:abstractNum>
-  <w:abstractNum w:abstractNumId="16" w15:restartNumberingAfterBreak="0">
+  <w:abstractNum w:abstractNumId="17" w15:restartNumberingAfterBreak="0">
     <w:nsid w:val="71173CA2"/>
     <w:multiLevelType w:val="hybridMultilevel"/>
     <w:tmpl w:val="90AC8656"/>
@@ -6243,7 +7162,7 @@
       </w:pPr>
     </w:lvl>
   </w:abstractNum>
-  <w:abstractNum w:abstractNumId="17" w15:restartNumberingAfterBreak="0">
+  <w:abstractNum w:abstractNumId="18" w15:restartNumberingAfterBreak="0">
     <w:nsid w:val="79FA448B"/>
     <w:multiLevelType w:val="hybridMultilevel"/>
     <w:tmpl w:val="0FE63B04"/>
@@ -6332,7 +7251,7 @@
       </w:pPr>
     </w:lvl>
   </w:abstractNum>
-  <w:abstractNum w:abstractNumId="18" w15:restartNumberingAfterBreak="0">
+  <w:abstractNum w:abstractNumId="19" w15:restartNumberingAfterBreak="0">
     <w:nsid w:val="7A625B08"/>
     <w:multiLevelType w:val="hybridMultilevel"/>
     <w:tmpl w:val="BEA2E4DC"/>
@@ -6421,7 +7340,7 @@
       </w:pPr>
     </w:lvl>
   </w:abstractNum>
-  <w:abstractNum w:abstractNumId="19" w15:restartNumberingAfterBreak="0">
+  <w:abstractNum w:abstractNumId="20" w15:restartNumberingAfterBreak="0">
     <w:nsid w:val="7BF23FA5"/>
     <w:multiLevelType w:val="hybridMultilevel"/>
     <w:tmpl w:val="712E5E82"/>
@@ -6510,7 +7429,7 @@
       </w:pPr>
     </w:lvl>
   </w:abstractNum>
-  <w:abstractNum w:abstractNumId="20" w15:restartNumberingAfterBreak="0">
+  <w:abstractNum w:abstractNumId="21" w15:restartNumberingAfterBreak="0">
     <w:nsid w:val="7F9E14A2"/>
     <w:multiLevelType w:val="hybridMultilevel"/>
     <w:tmpl w:val="9EAA857E"/>
@@ -6606,28 +7525,28 @@
     <w:abstractNumId w:val="2"/>
   </w:num>
   <w:num w:numId="4">
-    <w:abstractNumId w:val="8"/>
+    <w:abstractNumId w:val="9"/>
   </w:num>
   <w:num w:numId="5">
+    <w:abstractNumId w:val="12"/>
+  </w:num>
+  <w:num w:numId="6">
     <w:abstractNumId w:val="11"/>
   </w:num>
-  <w:num w:numId="6">
-    <w:abstractNumId w:val="10"/>
+  <w:num w:numId="7">
+    <w:abstractNumId w:val="20"/>
   </w:num>
-  <w:num w:numId="7">
+  <w:num w:numId="8">
     <w:abstractNumId w:val="19"/>
   </w:num>
-  <w:num w:numId="8">
+  <w:num w:numId="9">
     <w:abstractNumId w:val="18"/>
-  </w:num>
-  <w:num w:numId="9">
-    <w:abstractNumId w:val="17"/>
   </w:num>
   <w:num w:numId="10">
     <w:abstractNumId w:val="0"/>
   </w:num>
   <w:num w:numId="11">
-    <w:abstractNumId w:val="15"/>
+    <w:abstractNumId w:val="16"/>
   </w:num>
   <w:num w:numId="12">
     <w:abstractNumId w:val="7"/>
@@ -6636,28 +7555,31 @@
     <w:abstractNumId w:val="1"/>
   </w:num>
   <w:num w:numId="14">
-    <w:abstractNumId w:val="13"/>
+    <w:abstractNumId w:val="14"/>
   </w:num>
   <w:num w:numId="15">
     <w:abstractNumId w:val="3"/>
   </w:num>
   <w:num w:numId="16">
-    <w:abstractNumId w:val="20"/>
+    <w:abstractNumId w:val="21"/>
   </w:num>
   <w:num w:numId="17">
     <w:abstractNumId w:val="6"/>
   </w:num>
   <w:num w:numId="18">
-    <w:abstractNumId w:val="12"/>
+    <w:abstractNumId w:val="13"/>
   </w:num>
   <w:num w:numId="19">
-    <w:abstractNumId w:val="16"/>
+    <w:abstractNumId w:val="17"/>
   </w:num>
   <w:num w:numId="20">
-    <w:abstractNumId w:val="9"/>
+    <w:abstractNumId w:val="10"/>
   </w:num>
   <w:num w:numId="21">
-    <w:abstractNumId w:val="14"/>
+    <w:abstractNumId w:val="15"/>
+  </w:num>
+  <w:num w:numId="22">
+    <w:abstractNumId w:val="8"/>
   </w:num>
 </w:numbering>
 </file>
@@ -7103,9 +8025,32 @@
       <w:szCs w:val="26"/>
     </w:rPr>
   </w:style>
+  <w:style w:type="paragraph" w:styleId="Heading3">
+    <w:name w:val="heading 3"/>
+    <w:basedOn w:val="Normal"/>
+    <w:next w:val="Normal"/>
+    <w:link w:val="Heading3Char"/>
+    <w:uiPriority w:val="9"/>
+    <w:unhideWhenUsed/>
+    <w:qFormat/>
+    <w:rsid w:val="00375D72"/>
+    <w:pPr>
+      <w:keepNext/>
+      <w:keepLines/>
+      <w:spacing w:before="40" w:after="0"/>
+      <w:outlineLvl w:val="2"/>
+    </w:pPr>
+    <w:rPr>
+      <w:rFonts w:asciiTheme="majorHAnsi" w:eastAsiaTheme="majorEastAsia" w:hAnsiTheme="majorHAnsi" w:cstheme="majorBidi"/>
+      <w:color w:val="243F60" w:themeColor="accent1" w:themeShade="7F"/>
+      <w:sz w:val="24"/>
+      <w:szCs w:val="24"/>
+    </w:rPr>
+  </w:style>
   <w:style w:type="character" w:default="1" w:styleId="DefaultParagraphFont">
     <w:name w:val="Default Paragraph Font"/>
     <w:uiPriority w:val="1"/>
+    <w:semiHidden/>
     <w:unhideWhenUsed/>
   </w:style>
   <w:style w:type="table" w:default="1" w:styleId="TableNormal">
@@ -7417,6 +8362,19 @@
     <w:rPr>
       <w:color w:val="800080" w:themeColor="followedHyperlink"/>
       <w:u w:val="single"/>
+    </w:rPr>
+  </w:style>
+  <w:style w:type="character" w:customStyle="1" w:styleId="Heading3Char">
+    <w:name w:val="Heading 3 Char"/>
+    <w:basedOn w:val="DefaultParagraphFont"/>
+    <w:link w:val="Heading3"/>
+    <w:uiPriority w:val="9"/>
+    <w:rsid w:val="00375D72"/>
+    <w:rPr>
+      <w:rFonts w:asciiTheme="majorHAnsi" w:eastAsiaTheme="majorEastAsia" w:hAnsiTheme="majorHAnsi" w:cstheme="majorBidi"/>
+      <w:color w:val="243F60" w:themeColor="accent1" w:themeShade="7F"/>
+      <w:sz w:val="24"/>
+      <w:szCs w:val="24"/>
     </w:rPr>
   </w:style>
 </w:styles>
@@ -7738,7 +8696,7 @@
 </file>
 
 <file path=customXml/itemProps1.xml><?xml version="1.0" encoding="utf-8"?>
-<ds:datastoreItem xmlns:ds="http://schemas.openxmlformats.org/officeDocument/2006/customXml" ds:itemID="{37F1EAEB-0EDD-43A6-AF80-023A34B39104}">
+<ds:datastoreItem xmlns:ds="http://schemas.openxmlformats.org/officeDocument/2006/customXml" ds:itemID="{6A44A106-3009-40F4-A87B-2140EBADE2D9}">
   <ds:schemaRefs>
     <ds:schemaRef ds:uri="http://schemas.openxmlformats.org/officeDocument/2006/bibliography"/>
   </ds:schemaRefs>

</xml_diff>

<commit_message>
strings moved to constants
</commit_message>
<xml_diff>
--- a/790CWSDReport(Michael Braverman).docx
+++ b/790CWSDReport(Michael Braverman).docx
@@ -1912,6 +1912,7 @@
           <w:id w:val="-188452769"/>
           <w:citation/>
         </w:sdtPr>
+        <w:sdtEndPr/>
         <w:sdtContent>
           <w:r>
             <w:fldChar w:fldCharType="begin"/>
@@ -2000,6 +2001,7 @@
           <w:id w:val="2118319265"/>
           <w:citation/>
         </w:sdtPr>
+        <w:sdtEndPr/>
         <w:sdtContent>
           <w:r>
             <w:rPr>
@@ -2079,6 +2081,7 @@
           <w:id w:val="-845247119"/>
           <w:citation/>
         </w:sdtPr>
+        <w:sdtEndPr/>
         <w:sdtContent>
           <w:r>
             <w:rPr>
@@ -2179,6 +2182,7 @@
           <w:id w:val="1018974090"/>
           <w:citation/>
         </w:sdtPr>
+        <w:sdtEndPr/>
         <w:sdtContent>
           <w:r>
             <w:rPr>
@@ -3117,6 +3121,7 @@
           <w:id w:val="-1910917442"/>
           <w:citation/>
         </w:sdtPr>
+        <w:sdtEndPr/>
         <w:sdtContent>
           <w:r>
             <w:rPr>
@@ -3165,6 +3170,7 @@
           <w:id w:val="-1468193996"/>
           <w:citation/>
         </w:sdtPr>
+        <w:sdtEndPr/>
         <w:sdtContent>
           <w:r>
             <w:rPr>
@@ -3229,20 +3235,20 @@
             <v:path o:extrusionok="f" gradientshapeok="t" o:connecttype="rect"/>
             <o:lock v:ext="edit" aspectratio="t"/>
           </v:shapetype>
-          <v:shape id="_x0000_i1072" type="#_x0000_t75" style="width:450.75pt;height:306pt" o:ole="">
+          <v:shape id="_x0000_i1025" type="#_x0000_t75" style="width:450.75pt;height:306pt" o:ole="">
             <v:imagedata r:id="rId13" o:title=""/>
           </v:shape>
-          <o:OLEObject Type="Embed" ProgID="Visio.Drawing.15" ShapeID="_x0000_i1072" DrawAspect="Content" ObjectID="_1602579054" r:id="rId14"/>
+          <o:OLEObject Type="Embed" ProgID="Visio.Drawing.15" ShapeID="_x0000_i1025" DrawAspect="Content" ObjectID="_1602586905" r:id="rId14"/>
         </w:object>
       </w:r>
     </w:p>
     <w:p>
       <w:r>
         <w:object w:dxaOrig="10621" w:dyaOrig="6796" w14:anchorId="792A7FD8">
-          <v:shape id="_x0000_i1076" type="#_x0000_t75" style="width:450.75pt;height:288.75pt" o:ole="">
+          <v:shape id="_x0000_i1026" type="#_x0000_t75" style="width:450.75pt;height:288.75pt" o:ole="">
             <v:imagedata r:id="rId15" o:title=""/>
           </v:shape>
-          <o:OLEObject Type="Embed" ProgID="Visio.Drawing.15" ShapeID="_x0000_i1076" DrawAspect="Content" ObjectID="_1602579055" r:id="rId16"/>
+          <o:OLEObject Type="Embed" ProgID="Visio.Drawing.15" ShapeID="_x0000_i1026" DrawAspect="Content" ObjectID="_1602586906" r:id="rId16"/>
         </w:object>
       </w:r>
     </w:p>
@@ -3250,20 +3256,20 @@
     <w:p>
       <w:r>
         <w:object w:dxaOrig="9045" w:dyaOrig="4411" w14:anchorId="0AC0B30D">
-          <v:shape id="_x0000_i1080" type="#_x0000_t75" style="width:452.25pt;height:220.5pt" o:ole="">
+          <v:shape id="_x0000_i1027" type="#_x0000_t75" style="width:452.25pt;height:220.5pt" o:ole="">
             <v:imagedata r:id="rId17" o:title=""/>
           </v:shape>
-          <o:OLEObject Type="Embed" ProgID="Visio.Drawing.15" ShapeID="_x0000_i1080" DrawAspect="Content" ObjectID="_1602579056" r:id="rId18"/>
+          <o:OLEObject Type="Embed" ProgID="Visio.Drawing.15" ShapeID="_x0000_i1027" DrawAspect="Content" ObjectID="_1602586907" r:id="rId18"/>
         </w:object>
       </w:r>
     </w:p>
     <w:p>
       <w:r>
         <w:object w:dxaOrig="15781" w:dyaOrig="13081" w14:anchorId="2149C995">
-          <v:shape id="_x0000_i1083" type="#_x0000_t75" style="width:450.75pt;height:373.5pt" o:ole="">
+          <v:shape id="_x0000_i1028" type="#_x0000_t75" style="width:450.75pt;height:373.5pt" o:ole="">
             <v:imagedata r:id="rId19" o:title=""/>
           </v:shape>
-          <o:OLEObject Type="Embed" ProgID="Visio.Drawing.15" ShapeID="_x0000_i1083" DrawAspect="Content" ObjectID="_1602579057" r:id="rId20"/>
+          <o:OLEObject Type="Embed" ProgID="Visio.Drawing.15" ShapeID="_x0000_i1028" DrawAspect="Content" ObjectID="_1602586908" r:id="rId20"/>
         </w:object>
       </w:r>
     </w:p>
@@ -3365,6 +3371,7 @@
           <w:id w:val="-2120743623"/>
           <w:citation/>
         </w:sdtPr>
+        <w:sdtEndPr/>
         <w:sdtContent>
           <w:r>
             <w:rPr>
@@ -4027,6 +4034,7 @@
           <w:id w:val="-1716955144"/>
           <w:citation/>
         </w:sdtPr>
+        <w:sdtEndPr/>
         <w:sdtContent>
           <w:r>
             <w:fldChar w:fldCharType="begin"/>
@@ -4087,6 +4095,10 @@
     </w:p>
     <w:p>
       <w:r>
+        <w:rPr>
+          <w:noProof/>
+          <w:lang w:eastAsia="en-NZ" w:bidi="he-IL"/>
+        </w:rPr>
         <w:drawing>
           <wp:inline distT="0" distB="0" distL="0" distR="0" wp14:anchorId="65753655" wp14:editId="358B7E67">
             <wp:extent cx="5731510" cy="2646680"/>
@@ -4175,6 +4187,10 @@
     </w:p>
     <w:p>
       <w:r>
+        <w:rPr>
+          <w:noProof/>
+          <w:lang w:eastAsia="en-NZ" w:bidi="he-IL"/>
+        </w:rPr>
         <w:lastRenderedPageBreak/>
         <w:drawing>
           <wp:inline distT="0" distB="0" distL="0" distR="0" wp14:anchorId="134414CC" wp14:editId="4143C415">
@@ -4230,6 +4246,10 @@
     </w:p>
     <w:p>
       <w:r>
+        <w:rPr>
+          <w:noProof/>
+          <w:lang w:eastAsia="en-NZ" w:bidi="he-IL"/>
+        </w:rPr>
         <w:drawing>
           <wp:inline distT="0" distB="0" distL="0" distR="0" wp14:anchorId="0FA992A8" wp14:editId="358205EE">
             <wp:extent cx="5731510" cy="2291080"/>
@@ -4312,6 +4332,10 @@
     </w:p>
     <w:p>
       <w:r>
+        <w:rPr>
+          <w:noProof/>
+          <w:lang w:eastAsia="en-NZ" w:bidi="he-IL"/>
+        </w:rPr>
         <w:lastRenderedPageBreak/>
         <w:drawing>
           <wp:inline distT="0" distB="0" distL="0" distR="0" wp14:anchorId="5B676F71" wp14:editId="64A06CBF">
@@ -4352,6 +4376,10 @@
     </w:p>
     <w:p>
       <w:r>
+        <w:rPr>
+          <w:noProof/>
+          <w:lang w:eastAsia="en-NZ" w:bidi="he-IL"/>
+        </w:rPr>
         <w:drawing>
           <wp:inline distT="0" distB="0" distL="0" distR="0" wp14:anchorId="2C995B9A" wp14:editId="1175806A">
             <wp:extent cx="5731510" cy="1764665"/>
@@ -4437,6 +4465,7 @@
           <w:id w:val="-1665920629"/>
           <w:citation/>
         </w:sdtPr>
+        <w:sdtEndPr/>
         <w:sdtContent>
           <w:r>
             <w:fldChar w:fldCharType="begin"/>
@@ -4463,6 +4492,7 @@
           <w:id w:val="1861075676"/>
           <w:citation/>
         </w:sdtPr>
+        <w:sdtEndPr/>
         <w:sdtContent>
           <w:r>
             <w:fldChar w:fldCharType="begin"/>
@@ -4489,11 +4519,11 @@
       <w:r>
         <w:t xml:space="preserve">I used </w:t>
       </w:r>
-      <w:proofErr w:type="gramStart"/>
-      <w:r>
-        <w:t>2</w:t>
-      </w:r>
-      <w:proofErr w:type="gramEnd"/>
+      <w:r>
+        <w:t>two</w:t>
+      </w:r>
+      <w:bookmarkStart w:id="1" w:name="_GoBack"/>
+      <w:bookmarkEnd w:id="1"/>
       <w:r>
         <w:t xml:space="preserve"> kinds of navigations:</w:t>
       </w:r>
@@ -4520,6 +4550,7 @@
           <w:id w:val="1793405419"/>
           <w:citation/>
         </w:sdtPr>
+        <w:sdtEndPr/>
         <w:sdtContent>
           <w:r>
             <w:fldChar w:fldCharType="begin"/>
@@ -4552,6 +4583,10 @@
     </w:p>
     <w:p>
       <w:r>
+        <w:rPr>
+          <w:noProof/>
+          <w:lang w:eastAsia="en-NZ" w:bidi="he-IL"/>
+        </w:rPr>
         <w:lastRenderedPageBreak/>
         <w:drawing>
           <wp:inline distT="0" distB="0" distL="0" distR="0" wp14:anchorId="5537FB7A" wp14:editId="76469CA9">
@@ -4589,11 +4624,13 @@
           </wp:inline>
         </w:drawing>
       </w:r>
-      <w:bookmarkStart w:id="1" w:name="_GoBack"/>
-      <w:bookmarkEnd w:id="1"/>
-    </w:p>
-    <w:p>
-      <w:r>
+    </w:p>
+    <w:p>
+      <w:r>
+        <w:rPr>
+          <w:noProof/>
+          <w:lang w:eastAsia="en-NZ" w:bidi="he-IL"/>
+        </w:rPr>
         <w:drawing>
           <wp:inline distT="0" distB="0" distL="0" distR="0" wp14:anchorId="382AB35C" wp14:editId="0A434A95">
             <wp:extent cx="5731510" cy="3683000"/>
@@ -4662,6 +4699,7 @@
           <w:id w:val="-1364432071"/>
           <w:citation/>
         </w:sdtPr>
+        <w:sdtEndPr/>
         <w:sdtContent>
           <w:r>
             <w:fldChar w:fldCharType="begin"/>
@@ -4689,6 +4727,10 @@
     </w:p>
     <w:p>
       <w:r>
+        <w:rPr>
+          <w:noProof/>
+          <w:lang w:eastAsia="en-NZ" w:bidi="he-IL"/>
+        </w:rPr>
         <w:lastRenderedPageBreak/>
         <w:drawing>
           <wp:inline distT="0" distB="0" distL="0" distR="0" wp14:anchorId="55DB3EDB" wp14:editId="6CDDAEC2">
@@ -5425,7 +5467,7 @@
       </w:r>
       <w:r>
         <w:pict w14:anchorId="31A33F55">
-          <v:shape id="_x0000_i1070" type="#_x0000_t75" style="width:450.75pt;height:253.5pt">
+          <v:shape id="_x0000_i1029" type="#_x0000_t75" style="width:450.75pt;height:253.5pt">
             <v:imagedata r:id="rId42" o:title="Untitled"/>
           </v:shape>
         </w:pict>
@@ -7093,6 +7135,10 @@
     </w:p>
     <w:p>
       <w:r>
+        <w:rPr>
+          <w:noProof/>
+          <w:lang w:eastAsia="en-NZ" w:bidi="he-IL"/>
+        </w:rPr>
         <w:drawing>
           <wp:inline distT="0" distB="0" distL="0" distR="0" wp14:anchorId="20D3AC3C" wp14:editId="2BA2954E">
             <wp:extent cx="5731510" cy="3919220"/>
@@ -11740,7 +11786,7 @@
 </file>
 
 <file path=customXml/itemProps1.xml><?xml version="1.0" encoding="utf-8"?>
-<ds:datastoreItem xmlns:ds="http://schemas.openxmlformats.org/officeDocument/2006/customXml" ds:itemID="{2CBFC848-98B2-4F41-9B3F-0A7D80041283}">
+<ds:datastoreItem xmlns:ds="http://schemas.openxmlformats.org/officeDocument/2006/customXml" ds:itemID="{2AA2BC8A-D97A-419F-B2D6-9FB87152683C}">
   <ds:schemaRefs>
     <ds:schemaRef ds:uri="http://schemas.openxmlformats.org/officeDocument/2006/bibliography"/>
   </ds:schemaRefs>

</xml_diff>

<commit_message>
reported updated database backup file added
</commit_message>
<xml_diff>
--- a/790CWSDReport(Michael Braverman).docx
+++ b/790CWSDReport(Michael Braverman).docx
@@ -1663,8 +1663,6 @@
         </w:rPr>
         <w:t>Cloud research and publishing</w:t>
       </w:r>
-      <w:bookmarkStart w:id="1" w:name="_GoBack"/>
-      <w:bookmarkEnd w:id="1"/>
     </w:p>
     <w:p>
       <w:pPr>
@@ -1854,6 +1852,7 @@
           <w:id w:val="-188452769"/>
           <w:citation/>
         </w:sdtPr>
+        <w:sdtEndPr/>
         <w:sdtContent>
           <w:r>
             <w:fldChar w:fldCharType="begin"/>
@@ -1942,6 +1941,7 @@
           <w:id w:val="2118319265"/>
           <w:citation/>
         </w:sdtPr>
+        <w:sdtEndPr/>
         <w:sdtContent>
           <w:r>
             <w:rPr>
@@ -2007,6 +2007,7 @@
           <w:id w:val="-845247119"/>
           <w:citation/>
         </w:sdtPr>
+        <w:sdtEndPr/>
         <w:sdtContent>
           <w:r>
             <w:rPr>
@@ -2079,6 +2080,7 @@
           <w:id w:val="1018974090"/>
           <w:citation/>
         </w:sdtPr>
+        <w:sdtEndPr/>
         <w:sdtContent>
           <w:r>
             <w:rPr>
@@ -2119,7 +2121,16 @@
         <w:t>I thought about this software for quite a lot time, because I used a couple of similar application and learnt about their benefits and flaws.</w:t>
       </w:r>
       <w:r>
-        <w:t xml:space="preserve"> For instance, if you do not separate your words to lists, your memory game will be too long. From my experience more than 15 minutes it is too long</w:t>
+        <w:t xml:space="preserve"> For instance, if separation of </w:t>
+      </w:r>
+      <w:r>
+        <w:t>your words to lists</w:t>
+      </w:r>
+      <w:r>
+        <w:t xml:space="preserve"> is not available</w:t>
+      </w:r>
+      <w:r>
+        <w:t>, your memory game will be too long. From my experience more than 15 minutes it is too long</w:t>
       </w:r>
       <w:r>
         <w:t xml:space="preserve">, consequently, words should be separated to independent lists about 100 records length. </w:t>
@@ -2936,6 +2947,15 @@
         <w:t>User story</w:t>
       </w:r>
       <w:r>
+        <w:t xml:space="preserve">. </w:t>
+      </w:r>
+      <w:r>
+        <w:t>The idea to keep</w:t>
+      </w:r>
+      <w:r>
+        <w:t xml:space="preserve"> them in a table is taken from</w:t>
+      </w:r>
+      <w:r>
         <w:t xml:space="preserve"> </w:t>
       </w:r>
       <w:sdt>
@@ -2943,6 +2963,7 @@
           <w:id w:val="942499307"/>
           <w:citation/>
         </w:sdtPr>
+        <w:sdtEndPr/>
         <w:sdtContent>
           <w:r>
             <w:fldChar w:fldCharType="begin"/>
@@ -3008,6 +3029,7 @@
           <w:id w:val="-1910917442"/>
           <w:citation/>
         </w:sdtPr>
+        <w:sdtEndPr/>
         <w:sdtContent>
           <w:r>
             <w:rPr>
@@ -3056,6 +3078,7 @@
           <w:id w:val="-1468193996"/>
           <w:citation/>
         </w:sdtPr>
+        <w:sdtEndPr/>
         <w:sdtContent>
           <w:r>
             <w:rPr>
@@ -3123,7 +3146,7 @@
           <v:shape id="_x0000_i1025" type="#_x0000_t75" style="width:450.75pt;height:306pt" o:ole="">
             <v:imagedata r:id="rId15" o:title=""/>
           </v:shape>
-          <o:OLEObject Type="Embed" ProgID="Visio.Drawing.15" ShapeID="_x0000_i1025" DrawAspect="Content" ObjectID="_1602679145" r:id="rId16"/>
+          <o:OLEObject Type="Embed" ProgID="Visio.Drawing.15" ShapeID="_x0000_i1025" DrawAspect="Content" ObjectID="_1603029509" r:id="rId16"/>
         </w:object>
       </w:r>
     </w:p>
@@ -3133,7 +3156,7 @@
           <v:shape id="_x0000_i1026" type="#_x0000_t75" style="width:450.75pt;height:288.75pt" o:ole="">
             <v:imagedata r:id="rId17" o:title=""/>
           </v:shape>
-          <o:OLEObject Type="Embed" ProgID="Visio.Drawing.15" ShapeID="_x0000_i1026" DrawAspect="Content" ObjectID="_1602679146" r:id="rId18"/>
+          <o:OLEObject Type="Embed" ProgID="Visio.Drawing.15" ShapeID="_x0000_i1026" DrawAspect="Content" ObjectID="_1603029510" r:id="rId18"/>
         </w:object>
       </w:r>
     </w:p>
@@ -3144,7 +3167,7 @@
           <v:shape id="_x0000_i1027" type="#_x0000_t75" style="width:452.25pt;height:220.5pt" o:ole="">
             <v:imagedata r:id="rId19" o:title=""/>
           </v:shape>
-          <o:OLEObject Type="Embed" ProgID="Visio.Drawing.15" ShapeID="_x0000_i1027" DrawAspect="Content" ObjectID="_1602679147" r:id="rId20"/>
+          <o:OLEObject Type="Embed" ProgID="Visio.Drawing.15" ShapeID="_x0000_i1027" DrawAspect="Content" ObjectID="_1603029511" r:id="rId20"/>
         </w:object>
       </w:r>
     </w:p>
@@ -3154,7 +3177,7 @@
           <v:shape id="_x0000_i1028" type="#_x0000_t75" style="width:450.75pt;height:373.5pt" o:ole="">
             <v:imagedata r:id="rId21" o:title=""/>
           </v:shape>
-          <o:OLEObject Type="Embed" ProgID="Visio.Drawing.15" ShapeID="_x0000_i1028" DrawAspect="Content" ObjectID="_1602679148" r:id="rId22"/>
+          <o:OLEObject Type="Embed" ProgID="Visio.Drawing.15" ShapeID="_x0000_i1028" DrawAspect="Content" ObjectID="_1603029512" r:id="rId22"/>
         </w:object>
       </w:r>
     </w:p>
@@ -3256,6 +3279,7 @@
           <w:id w:val="-2120743623"/>
           <w:citation/>
         </w:sdtPr>
+        <w:sdtEndPr/>
         <w:sdtContent>
           <w:r>
             <w:rPr>
@@ -3821,6 +3845,7 @@
           <w:id w:val="-1716955144"/>
           <w:citation/>
         </w:sdtPr>
+        <w:sdtEndPr/>
         <w:sdtContent>
           <w:r>
             <w:fldChar w:fldCharType="begin"/>
@@ -4219,6 +4244,7 @@
           <w:id w:val="-1665920629"/>
           <w:citation/>
         </w:sdtPr>
+        <w:sdtEndPr/>
         <w:sdtContent>
           <w:r>
             <w:fldChar w:fldCharType="begin"/>
@@ -4245,6 +4271,7 @@
           <w:id w:val="1861075676"/>
           <w:citation/>
         </w:sdtPr>
+        <w:sdtEndPr/>
         <w:sdtContent>
           <w:r>
             <w:fldChar w:fldCharType="begin"/>
@@ -4300,6 +4327,7 @@
           <w:id w:val="1793405419"/>
           <w:citation/>
         </w:sdtPr>
+        <w:sdtEndPr/>
         <w:sdtContent>
           <w:r>
             <w:fldChar w:fldCharType="begin"/>
@@ -4448,6 +4476,7 @@
           <w:id w:val="-1364432071"/>
           <w:citation/>
         </w:sdtPr>
+        <w:sdtEndPr/>
         <w:sdtContent>
           <w:r>
             <w:fldChar w:fldCharType="begin"/>
@@ -4622,8 +4651,8 @@
       <w:pPr>
         <w:pStyle w:val="Heading3"/>
       </w:pPr>
-      <w:bookmarkStart w:id="2" w:name="_Problem"/>
-      <w:bookmarkEnd w:id="2"/>
+      <w:bookmarkStart w:id="1" w:name="_Problem"/>
+      <w:bookmarkEnd w:id="1"/>
       <w:r>
         <w:lastRenderedPageBreak/>
         <w:t>Problem</w:t>
@@ -5170,12 +5199,105 @@
       </w:r>
     </w:p>
     <w:p>
+      <w:r>
+        <w:t>Application has works through authentication</w:t>
+      </w:r>
+      <w:r>
+        <w:t xml:space="preserve"> and works online only</w:t>
+      </w:r>
+      <w:r>
+        <w:t>.</w:t>
+      </w:r>
+      <w:r>
+        <w:t xml:space="preserve"> I believe, it is possible to make application </w:t>
+      </w:r>
+      <w:r>
+        <w:t>work</w:t>
+      </w:r>
+      <w:r>
+        <w:t xml:space="preserve"> offline after taking data to the client’s machine, however, it requires further research and development.</w:t>
+      </w:r>
+      <w:r>
+        <w:t xml:space="preserve"> </w:t>
+      </w:r>
+      <w:r>
+        <w:t>The web site works this way:</w:t>
+      </w:r>
+      <w:r>
+        <w:t xml:space="preserve"> After user</w:t>
+      </w:r>
+      <w:r>
+        <w:t xml:space="preserve"> register, confirm his email and</w:t>
+      </w:r>
+      <w:r>
+        <w:t xml:space="preserve"> login</w:t>
+      </w:r>
+      <w:r>
+        <w:t xml:space="preserve">. Afterwards, </w:t>
+      </w:r>
+      <w:r>
+        <w:t>he has</w:t>
+      </w:r>
+      <w:r>
+        <w:t xml:space="preserve"> an</w:t>
+      </w:r>
+      <w:r>
+        <w:t xml:space="preserve"> access to the application’s pages. </w:t>
+      </w:r>
+      <w:r>
+        <w:t xml:space="preserve">Means, he can CRUD his and </w:t>
+      </w:r>
+      <w:r>
+        <w:rPr>
+          <w:u w:val="single"/>
+        </w:rPr>
+        <w:t>only his</w:t>
+      </w:r>
+      <w:r>
+        <w:t xml:space="preserve"> lists</w:t>
+      </w:r>
+      <w:r>
+        <w:t>.</w:t>
+      </w:r>
+      <w:r>
+        <w:t xml:space="preserve"> Once </w:t>
+      </w:r>
+      <w:r>
+        <w:t xml:space="preserve">a </w:t>
+      </w:r>
+      <w:r>
+        <w:t>list is created, user can CRUD records for the list.</w:t>
+      </w:r>
+      <w:r>
+        <w:t xml:space="preserve"> User cannot move record between lists.</w:t>
+      </w:r>
+      <w:r>
+        <w:t xml:space="preserve"> The relation between records and lists is static and constant.</w:t>
+      </w:r>
+      <w:r>
+        <w:t xml:space="preserve"> User can play the memory game for concreate list if it has more </w:t>
+      </w:r>
+      <w:r>
+        <w:t>than</w:t>
+      </w:r>
+      <w:r>
+        <w:t xml:space="preserve"> 5</w:t>
+      </w:r>
+      <w:r>
+        <w:t xml:space="preserve"> records</w:t>
+      </w:r>
+      <w:r>
+        <w:t xml:space="preserve"> in this list.</w:t>
+      </w:r>
+    </w:p>
+    <w:p>
       <w:pPr>
         <w:pStyle w:val="Heading3"/>
       </w:pPr>
-      <w:bookmarkStart w:id="3" w:name="_Problem_1"/>
-      <w:bookmarkEnd w:id="3"/>
-      <w:r>
+      <w:bookmarkStart w:id="2" w:name="_Problem_1"/>
+      <w:bookmarkEnd w:id="2"/>
+      <w:r>
+        <w:lastRenderedPageBreak/>
         <w:t>Problem</w:t>
       </w:r>
     </w:p>
@@ -5226,16 +5348,10 @@
         <w:t>in server side</w:t>
       </w:r>
       <w:r>
-        <w:t xml:space="preserve"> generally </w:t>
-      </w:r>
-      <w:r>
-        <w:t>DAL</w:t>
-      </w:r>
-      <w:r>
-        <w:t xml:space="preserve"> </w:t>
-      </w:r>
-      <w:r>
-        <w:t xml:space="preserve">through </w:t>
+        <w:t xml:space="preserve"> generally DAL</w:t>
+      </w:r>
+      <w:r>
+        <w:t xml:space="preserve"> through </w:t>
       </w:r>
       <w:r>
         <w:t>EF objects</w:t>
@@ -5249,7 +5365,6 @@
         <w:pStyle w:val="Heading2"/>
       </w:pPr>
       <w:r>
-        <w:lastRenderedPageBreak/>
         <w:t>Styling</w:t>
       </w:r>
     </w:p>
@@ -5334,6 +5449,7 @@
           <w:id w:val="-1046904086"/>
           <w:citation/>
         </w:sdtPr>
+        <w:sdtEndPr/>
         <w:sdtContent>
           <w:r>
             <w:fldChar w:fldCharType="begin"/>
@@ -5373,6 +5489,7 @@
           <w:noProof/>
           <w:lang w:eastAsia="en-NZ" w:bidi="he-IL"/>
         </w:rPr>
+        <w:lastRenderedPageBreak/>
         <w:drawing>
           <wp:inline distT="0" distB="0" distL="0" distR="0" wp14:anchorId="0EB43070" wp14:editId="6B2FE392">
             <wp:extent cx="5731510" cy="1986280"/>
@@ -5482,7 +5599,6 @@
         <w:pStyle w:val="Heading2"/>
       </w:pPr>
       <w:r>
-        <w:lastRenderedPageBreak/>
         <w:t>Security</w:t>
       </w:r>
     </w:p>
@@ -5491,7 +5607,16 @@
         <w:t>The main security in my application to make lists private.</w:t>
       </w:r>
       <w:r>
-        <w:t xml:space="preserve"> Means, only the current authenticated user can see his lists</w:t>
+        <w:t xml:space="preserve"> Means, only the current authenticated user can see </w:t>
+      </w:r>
+      <w:r>
+        <w:rPr>
+          <w:u w:val="single"/>
+        </w:rPr>
+        <w:t>his</w:t>
+      </w:r>
+      <w:r>
+        <w:t xml:space="preserve"> lists</w:t>
       </w:r>
       <w:r>
         <w:t xml:space="preserve">. First of all, </w:t>
@@ -5612,6 +5737,7 @@
     </w:p>
     <w:p>
       <w:r>
+        <w:lastRenderedPageBreak/>
         <w:t>I used email confirmation while registration to avoid fake logins.</w:t>
       </w:r>
     </w:p>
@@ -5689,7 +5815,6 @@
     </w:p>
     <w:p>
       <w:r>
-        <w:lastRenderedPageBreak/>
         <w:t>It is possible to pass another user id to the URL and without this checking – wrong user will be updated.</w:t>
       </w:r>
     </w:p>
@@ -5719,19 +5844,43 @@
         <w:rPr>
           <w:iCs/>
         </w:rPr>
-        <w:t xml:space="preserve"> how to develop with completely new technology in very short time.</w:t>
+        <w:t xml:space="preserve"> how to </w:t>
       </w:r>
       <w:r>
         <w:rPr>
           <w:iCs/>
         </w:rPr>
+        <w:t>design and plan a development</w:t>
+      </w:r>
+      <w:r>
+        <w:rPr>
+          <w:iCs/>
+        </w:rPr>
+        <w:t xml:space="preserve"> with completely new technology in very short time.</w:t>
+      </w:r>
+      <w:r>
+        <w:rPr>
+          <w:iCs/>
+        </w:rPr>
         <w:t xml:space="preserve"> I am new in web in general and in ASP in particular, consequently, that was </w:t>
       </w:r>
       <w:r>
         <w:rPr>
           <w:iCs/>
         </w:rPr>
-        <w:t>challenging to implement all features</w:t>
+        <w:t xml:space="preserve">challenging to </w:t>
+      </w:r>
+      <w:r>
+        <w:rPr>
+          <w:iCs/>
+        </w:rPr>
+        <w:t xml:space="preserve">design and </w:t>
+      </w:r>
+      <w:r>
+        <w:rPr>
+          <w:iCs/>
+        </w:rPr>
+        <w:t>implement all features</w:t>
       </w:r>
       <w:r>
         <w:rPr>
@@ -5790,13 +5939,66 @@
         <w:t>demands.</w:t>
       </w:r>
       <w:r>
-        <w:t xml:space="preserve"> According to my research, the best choice is ASP and SQL Server, because more jobs are available </w:t>
-      </w:r>
-      <w:r>
-        <w:t>in local market with requirements of knowledge of these technologies.</w:t>
-      </w:r>
-      <w:r>
-        <w:t xml:space="preserve"> Decision to use MS SQL Server was easy, because it is more popular than other databases in NZ and works perfect with all version of ASP. Nevertheless, it was difficult to decide what version of ASP to use?</w:t>
+        <w:t xml:space="preserve"> According to my research, the best choice is ASP and SQL Server, because</w:t>
+      </w:r>
+      <w:r>
+        <w:t xml:space="preserve"> </w:t>
+      </w:r>
+      <w:r>
+        <w:t>many</w:t>
+      </w:r>
+      <w:r>
+        <w:t xml:space="preserve"> </w:t>
+      </w:r>
+      <w:r>
+        <w:t xml:space="preserve">jobs </w:t>
+      </w:r>
+      <w:r>
+        <w:t xml:space="preserve">in </w:t>
+      </w:r>
+      <w:r>
+        <w:t xml:space="preserve">the </w:t>
+      </w:r>
+      <w:r>
+        <w:t xml:space="preserve">local market </w:t>
+      </w:r>
+      <w:r>
+        <w:t>require</w:t>
+      </w:r>
+      <w:r>
+        <w:t xml:space="preserve"> knowledge of these technologies.</w:t>
+      </w:r>
+      <w:r>
+        <w:t xml:space="preserve"> </w:t>
+      </w:r>
+      <w:r>
+        <w:t xml:space="preserve">Furthermore, I believe that enhancing of knowledge of another Microsoft technology will make </w:t>
+      </w:r>
+      <w:r>
+        <w:t xml:space="preserve">more desirable asset in an organization, </w:t>
+      </w:r>
+      <w:r>
+        <w:t xml:space="preserve">than </w:t>
+      </w:r>
+      <w:r>
+        <w:t xml:space="preserve">beginner in Angular. </w:t>
+      </w:r>
+      <w:r>
+        <w:t>Decision to use MS SQL Server was easy, because it is more popular than other databases</w:t>
+      </w:r>
+      <w:r>
+        <w:t xml:space="preserve"> engines</w:t>
+      </w:r>
+      <w:r>
+        <w:t xml:space="preserve"> in NZ</w:t>
+      </w:r>
+      <w:r>
+        <w:t>,</w:t>
+      </w:r>
+      <w:bookmarkStart w:id="3" w:name="_GoBack"/>
+      <w:bookmarkEnd w:id="3"/>
+      <w:r>
+        <w:t xml:space="preserve"> and works perfect with all version of ASP. Nevertheless, it was difficult to decide what version of ASP to use?</w:t>
       </w:r>
       <w:r>
         <w:t xml:space="preserve"> </w:t>
@@ -7120,6 +7322,10 @@
     </w:p>
     <w:p>
       <w:r>
+        <w:rPr>
+          <w:noProof/>
+          <w:lang w:eastAsia="en-NZ" w:bidi="he-IL"/>
+        </w:rPr>
         <w:drawing>
           <wp:inline distT="0" distB="0" distL="0" distR="0" wp14:anchorId="12CE8975" wp14:editId="04C8F415">
             <wp:extent cx="5731510" cy="2647315"/>
@@ -7212,25 +7418,128 @@
         <w:rPr>
           <w:iCs/>
         </w:rPr>
-        <w:t xml:space="preserve"> Moreover, I learn how to work with GitHub as a source control. I have never used GitHub before.</w:t>
-      </w:r>
-    </w:p>
-    <w:p/>
-    <w:p>
-      <w:pPr>
-        <w:rPr>
-          <w:i/>
-        </w:rPr>
-      </w:pPr>
-      <w:r>
-        <w:rPr>
-          <w:i/>
-          <w:highlight w:val="yellow"/>
-        </w:rPr>
-        <w:t>Right here about the cloud</w:t>
-      </w:r>
-    </w:p>
-    <w:p/>
+        <w:t xml:space="preserve"> </w:t>
+      </w:r>
+    </w:p>
+    <w:p>
+      <w:pPr>
+        <w:rPr>
+          <w:iCs/>
+        </w:rPr>
+      </w:pPr>
+      <w:r>
+        <w:rPr>
+          <w:iCs/>
+        </w:rPr>
+        <w:t>Moreover, I learn how to work with GitHub as a source control. I have never used GitHub before.</w:t>
+      </w:r>
+      <w:r>
+        <w:rPr>
+          <w:iCs/>
+        </w:rPr>
+        <w:t xml:space="preserve"> </w:t>
+      </w:r>
+      <w:r>
+        <w:rPr>
+          <w:iCs/>
+        </w:rPr>
+        <w:t xml:space="preserve">Furthermore, </w:t>
+      </w:r>
+      <w:r>
+        <w:rPr>
+          <w:iCs/>
+        </w:rPr>
+        <w:t xml:space="preserve">GitHub is also platform as a </w:t>
+      </w:r>
+      <w:r>
+        <w:rPr>
+          <w:iCs/>
+        </w:rPr>
+        <w:t>cloud, therefore I it was additional experience of working with cloud</w:t>
+      </w:r>
+      <w:r>
+        <w:rPr>
+          <w:iCs/>
+        </w:rPr>
+        <w:t>. It was not easy</w:t>
+      </w:r>
+      <w:r>
+        <w:rPr>
+          <w:iCs/>
+        </w:rPr>
+        <w:t xml:space="preserve">, because </w:t>
+      </w:r>
+      <w:r>
+        <w:rPr>
+          <w:iCs/>
+        </w:rPr>
+        <w:t>GitHub</w:t>
+      </w:r>
+      <w:r>
+        <w:rPr>
+          <w:iCs/>
+        </w:rPr>
+        <w:t xml:space="preserve"> is not such friendly as Microsof</w:t>
+      </w:r>
+      <w:r>
+        <w:rPr>
+          <w:iCs/>
+        </w:rPr>
+        <w:t>t</w:t>
+      </w:r>
+      <w:r>
+        <w:rPr>
+          <w:iCs/>
+        </w:rPr>
+        <w:t xml:space="preserve"> </w:t>
+      </w:r>
+      <w:hyperlink r:id="rId73" w:history="1">
+        <w:r>
+          <w:rPr>
+            <w:rStyle w:val="Hyperlink"/>
+            <w:iCs/>
+          </w:rPr>
+          <w:t>TFS Server</w:t>
+        </w:r>
+      </w:hyperlink>
+      <w:r>
+        <w:rPr>
+          <w:iCs/>
+        </w:rPr>
+        <w:t>, because GitHub has its own rules, standards and weird behaviour</w:t>
+      </w:r>
+      <w:r>
+        <w:rPr>
+          <w:iCs/>
+        </w:rPr>
+        <w:t>s</w:t>
+      </w:r>
+      <w:r>
+        <w:rPr>
+          <w:iCs/>
+        </w:rPr>
+        <w:t xml:space="preserve"> that is different from other </w:t>
+      </w:r>
+      <w:r>
+        <w:rPr>
+          <w:iCs/>
+        </w:rPr>
+        <w:t>source control systems.</w:t>
+      </w:r>
+      <w:r>
+        <w:rPr>
+          <w:iCs/>
+        </w:rPr>
+        <w:t xml:space="preserve"> Nevertheless, after I configured GitHub to work through Visual Studio GUI – it worked perfect without problems.</w:t>
+      </w:r>
+    </w:p>
+    <w:p>
+      <w:pPr>
+        <w:rPr>
+          <w:iCs/>
+        </w:rPr>
+      </w:pPr>
+    </w:p>
     <w:p>
       <w:pPr>
         <w:pStyle w:val="Heading1"/>
@@ -7255,6 +7564,7 @@
           <w:id w:val="1405496324"/>
           <w:citation/>
         </w:sdtPr>
+        <w:sdtEndPr/>
         <w:sdtContent>
           <w:r>
             <w:fldChar w:fldCharType="begin"/>
@@ -7279,7 +7589,13 @@
     </w:p>
     <w:p>
       <w:r>
-        <w:t>From my point of view, the mail benefit of clouds is abstraction for a lot of redundant details and usage of API to get functionality you want.</w:t>
+        <w:t xml:space="preserve">From my point of view, the mail benefit of clouds is abstraction </w:t>
+      </w:r>
+      <w:r>
+        <w:t>from</w:t>
+      </w:r>
+      <w:r>
+        <w:t xml:space="preserve"> a lot of redundant details and usage of API to get functionality you want.</w:t>
       </w:r>
       <w:r>
         <w:t xml:space="preserve"> Moreover, you do not need to care for hardware and software in remote machine </w:t>
@@ -7293,18 +7609,130 @@
     </w:p>
     <w:p>
       <w:r>
-        <w:t xml:space="preserve">In my case I was needed to find some free cloud infrastructure as a service that provides hosting for ASP .NET Core web site together with MS SQL </w:t>
-      </w:r>
-      <w:r>
-        <w:t>Database</w:t>
+        <w:t>In my first work place 10 years ago, company’s website hosted in company’s local server</w:t>
+      </w:r>
+      <w:r>
+        <w:t xml:space="preserve">. I remember how difficult </w:t>
+      </w:r>
+      <w:r>
+        <w:t xml:space="preserve">and expensive </w:t>
+      </w:r>
+      <w:r>
+        <w:t>was to maintain, back up</w:t>
+      </w:r>
+      <w:r>
+        <w:t xml:space="preserve"> and take care for web site and hardware.</w:t>
+      </w:r>
+      <w:r>
+        <w:t xml:space="preserve"> I believe the owner of the company </w:t>
+      </w:r>
+      <w:r>
+        <w:t xml:space="preserve">had spent much more money, than he </w:t>
+      </w:r>
+      <w:r>
+        <w:t>would have spent on cloud service.</w:t>
+      </w:r>
+    </w:p>
+    <w:p>
+      <w:r>
+        <w:t xml:space="preserve">On contrary, in one of my previous companies we worked with </w:t>
+      </w:r>
+      <w:hyperlink r:id="rId74" w:history="1">
+        <w:r>
+          <w:rPr>
+            <w:rStyle w:val="Hyperlink"/>
+          </w:rPr>
+          <w:t>Jenkins</w:t>
+        </w:r>
+      </w:hyperlink>
+      <w:r>
+        <w:t xml:space="preserve"> </w:t>
+      </w:r>
+      <w:r>
+        <w:t>platform</w:t>
+      </w:r>
+      <w:r>
+        <w:t xml:space="preserve">-as-a-service </w:t>
+      </w:r>
+      <w:r>
+        <w:t>for continuous integration (version managing, deployment etc.)</w:t>
       </w:r>
       <w:r>
         <w:t>.</w:t>
       </w:r>
       <w:r>
-        <w:t xml:space="preserve"> Most of MS products are not free in comparison to Apache, MySql and Linux for instance. That is why I found only a few free services that do not work for me due to different issues.</w:t>
-      </w:r>
-    </w:p>
+        <w:t xml:space="preserve"> You ca install Jenkins on your own server or use a cloud service from a company who use Jenkins</w:t>
+      </w:r>
+      <w:r>
+        <w:t xml:space="preserve"> platform</w:t>
+      </w:r>
+      <w:r>
+        <w:t xml:space="preserve"> as a service.</w:t>
+      </w:r>
+      <w:r>
+        <w:t xml:space="preserve"> After one </w:t>
+      </w:r>
+      <w:r>
+        <w:t>employee</w:t>
+      </w:r>
+      <w:r>
+        <w:t xml:space="preserve"> from development</w:t>
+      </w:r>
+      <w:r>
+        <w:t xml:space="preserve"> </w:t>
+      </w:r>
+      <w:r>
+        <w:t xml:space="preserve">team </w:t>
+      </w:r>
+      <w:r>
+        <w:t>spent a couple of days to configure and set up environment</w:t>
+      </w:r>
+      <w:r>
+        <w:t xml:space="preserve"> – mechanism worked </w:t>
+      </w:r>
+      <w:r>
+        <w:t>perfectly without problems.</w:t>
+      </w:r>
+      <w:r>
+        <w:t xml:space="preserve"> I also worked with Jenkins when it is installed on company’</w:t>
+      </w:r>
+      <w:r>
+        <w:t>s service. It was successful enough, however we spent less time when dealt with Jenkins as a service.</w:t>
+      </w:r>
+    </w:p>
+    <w:p>
+      <w:r>
+        <w:t xml:space="preserve">That is why cloud computing thrives </w:t>
+      </w:r>
+      <w:r>
+        <w:t>nowadays</w:t>
+      </w:r>
+      <w:r>
+        <w:t xml:space="preserve">. Instead of spending your time for learning a new technology or paying for professional who already knows how to do what you need, you pay some modest money monthly to a cloud company.  As a result, </w:t>
+      </w:r>
+      <w:r>
+        <w:t>i</w:t>
+      </w:r>
+      <w:r>
+        <w:t>t saves your time, money and saves your data in hands of professionals.</w:t>
+      </w:r>
+      <w:r>
+        <w:t xml:space="preserve"> However, there is one big disadvantage: </w:t>
+      </w:r>
+      <w:r>
+        <w:t>security.</w:t>
+      </w:r>
+      <w:r>
+        <w:t xml:space="preserve"> You never know what this cloud company does with the data</w:t>
+      </w:r>
+      <w:r>
+        <w:t>. If it is too sensitive</w:t>
+      </w:r>
+      <w:r>
+        <w:t>, you need to think about keeping all hardware and software in your own servers.</w:t>
+      </w:r>
+    </w:p>
+    <w:p/>
     <w:p>
       <w:pPr>
         <w:pStyle w:val="Heading2"/>
@@ -7324,18 +7752,221 @@
     </w:p>
     <w:p>
       <w:r>
-        <w:t xml:space="preserve">This is very difficult to find </w:t>
-      </w:r>
-      <w:r>
-        <w:t>free and working ASP .NET Core hosting.</w:t>
-      </w:r>
-      <w:r>
-        <w:t xml:space="preserve"> I spent all day by trying to upload </w:t>
-      </w:r>
-      <w:r>
-        <w:t xml:space="preserve">my web site to </w:t>
-      </w:r>
-      <w:hyperlink r:id="rId73" w:history="1">
+        <w:t>I dealt with three different cloud services in my life</w:t>
+      </w:r>
+      <w:r>
+        <w:t>:</w:t>
+      </w:r>
+    </w:p>
+    <w:p>
+      <w:pPr>
+        <w:pStyle w:val="ListParagraph"/>
+        <w:numPr>
+          <w:ilvl w:val="0"/>
+          <w:numId w:val="23"/>
+        </w:numPr>
+      </w:pPr>
+      <w:hyperlink r:id="rId75" w:history="1">
+        <w:r>
+          <w:rPr>
+            <w:rStyle w:val="Hyperlink"/>
+          </w:rPr>
+          <w:t>mLab</w:t>
+        </w:r>
+      </w:hyperlink>
+      <w:r>
+        <w:t xml:space="preserve"> – Mongo</w:t>
+      </w:r>
+      <w:r>
+        <w:t xml:space="preserve"> (Infrastructure)</w:t>
+      </w:r>
+      <w:r>
+        <w:t xml:space="preserve"> Db as a Service</w:t>
+      </w:r>
+      <w:r>
+        <w:t xml:space="preserve"> – totally free</w:t>
+      </w:r>
+    </w:p>
+    <w:p>
+      <w:r>
+        <w:t>I love to work with this cloud. It allows hosting of your Mongo DB in cloud and access it by special connection string.</w:t>
+      </w:r>
+      <w:r>
+        <w:t xml:space="preserve"> Very simple and convenient.</w:t>
+      </w:r>
+      <w:r>
+        <w:t xml:space="preserve"> Disadvantage: extremely horrible Interface. I would say there is no interface. You need to create database manually, create your own way to add documents to it and CRUD it through your application.</w:t>
+      </w:r>
+      <w:r>
+        <w:t xml:space="preserve"> </w:t>
+      </w:r>
+      <w:r>
+        <w:t>However, t</w:t>
+      </w:r>
+      <w:r>
+        <w:t xml:space="preserve">hey have also very friendly support. They helped my very fast and even checked my </w:t>
+      </w:r>
+      <w:r>
+        <w:t xml:space="preserve">code for bugs </w:t>
+      </w:r>
+      <w:r>
+        <w:sym w:font="Wingdings" w:char="F04A"/>
+      </w:r>
+      <w:r>
+        <w:t xml:space="preserve"> </w:t>
+      </w:r>
+      <w:r>
+        <w:t xml:space="preserve">Additional problem was when I sent my solution to the third party: he could not access to the cloud from his work PC due to some firewall issue and consequently I moved my DB to </w:t>
+      </w:r>
+      <w:hyperlink r:id="rId76" w:history="1">
+        <w:r>
+          <w:rPr>
+            <w:rStyle w:val="Hyperlink"/>
+          </w:rPr>
+          <w:t>gearhost</w:t>
+        </w:r>
+      </w:hyperlink>
+      <w:r>
+        <w:t>.</w:t>
+      </w:r>
+    </w:p>
+    <w:p>
+      <w:pPr>
+        <w:pStyle w:val="ListParagraph"/>
+        <w:numPr>
+          <w:ilvl w:val="0"/>
+          <w:numId w:val="23"/>
+        </w:numPr>
+      </w:pPr>
+      <w:hyperlink r:id="rId77" w:history="1">
+        <w:r>
+          <w:rPr>
+            <w:rStyle w:val="Hyperlink"/>
+          </w:rPr>
+          <w:t>gearhost</w:t>
+        </w:r>
+      </w:hyperlink>
+      <w:r>
+        <w:t xml:space="preserve"> – database as a service</w:t>
+      </w:r>
+      <w:r>
+        <w:t>. Provides platform-as-a-service.</w:t>
+      </w:r>
+      <w:r>
+        <w:t xml:space="preserve"> Hosting, databases etc.</w:t>
+      </w:r>
+      <w:r>
+        <w:t xml:space="preserve"> you can host your </w:t>
+      </w:r>
+      <w:r>
+        <w:t xml:space="preserve">database in Mongo, MS Sql, MySQL etc. In comparison mLab, you can keep only one database with very </w:t>
+      </w:r>
+      <w:r>
+        <w:t>little disk space</w:t>
+      </w:r>
+      <w:r>
+        <w:t xml:space="preserve">, however they have very </w:t>
+      </w:r>
+      <w:r>
+        <w:t xml:space="preserve">friendly interface and it is accessible from any </w:t>
+      </w:r>
+      <w:r>
+        <w:t>PC</w:t>
+      </w:r>
+      <w:r>
+        <w:t>.</w:t>
+      </w:r>
+    </w:p>
+    <w:p>
+      <w:pPr>
+        <w:pStyle w:val="ListParagraph"/>
+        <w:numPr>
+          <w:ilvl w:val="0"/>
+          <w:numId w:val="23"/>
+        </w:numPr>
+        <w:rPr>
+          <w:rStyle w:val="Hyperlink"/>
+          <w:color w:val="00000A"/>
+          <w:u w:val="none"/>
+        </w:rPr>
+      </w:pPr>
+      <w:hyperlink r:id="rId78" w:history="1">
+        <w:r>
+          <w:rPr>
+            <w:rStyle w:val="Hyperlink"/>
+          </w:rPr>
+          <w:t>Jenkins</w:t>
+        </w:r>
+      </w:hyperlink>
+      <w:r>
+        <w:rPr>
+          <w:rStyle w:val="Hyperlink"/>
+          <w:color w:val="00000A"/>
+          <w:u w:val="none"/>
+        </w:rPr>
+        <w:t xml:space="preserve"> – software as a service</w:t>
+      </w:r>
+    </w:p>
+    <w:p>
+      <w:r>
+        <w:rPr>
+          <w:rStyle w:val="Hyperlink"/>
+          <w:color w:val="00000A"/>
+          <w:u w:val="none"/>
+        </w:rPr>
+        <w:t xml:space="preserve">It is a tool for continuous integration. In the times when software product become more and more sophisticated, it is not easy to provide robust continuous integration. That is why the demands for a new profession </w:t>
+      </w:r>
+      <w:r>
+        <w:rPr>
+          <w:rStyle w:val="Hyperlink"/>
+          <w:i/>
+          <w:iCs/>
+          <w:color w:val="00000A"/>
+          <w:u w:val="none"/>
+        </w:rPr>
+        <w:t>DevOps Engineer</w:t>
+      </w:r>
+      <w:r>
+        <w:rPr>
+          <w:rStyle w:val="Hyperlink"/>
+          <w:color w:val="00000A"/>
+          <w:u w:val="none"/>
+        </w:rPr>
+        <w:t xml:space="preserve"> came from. Jenkins server installed on your server or you can use it as a service. It allows you do run builds/scripts/processes, CRUD files/exe/dlls, create installation files, manage versions etc. it is huge platform with a lot of settings, configurations and sophistications. When we worked with Jenkins installed on our server, that was the nightmare when we needed to change/update it. Whereas it was transparent for us when we use it as a service. If you ask my recommendation to a company, is it worth to save 20$ a month and maintain it on your server – </w:t>
+      </w:r>
+      <w:r>
+        <w:rPr>
+          <w:rStyle w:val="Hyperlink"/>
+          <w:color w:val="00000A"/>
+          <w:u w:val="none"/>
+        </w:rPr>
+        <w:t xml:space="preserve">hell, </w:t>
+      </w:r>
+      <w:r>
+        <w:rPr>
+          <w:rStyle w:val="Hyperlink"/>
+          <w:color w:val="00000A"/>
+          <w:u w:val="none"/>
+        </w:rPr>
+        <w:t>NO!</w:t>
+      </w:r>
+    </w:p>
+    <w:p>
+      <w:pPr>
+        <w:pStyle w:val="Heading2"/>
+      </w:pPr>
+      <w:r>
+        <w:t>Deployment</w:t>
+      </w:r>
+      <w:r>
+        <w:t xml:space="preserve"> </w:t>
+      </w:r>
+    </w:p>
+    <w:p>
+      <w:r>
+        <w:t xml:space="preserve">This is very difficult to find free and working ASP .NET Core hosting. I spent all day by trying to upload my web site to </w:t>
+      </w:r>
+      <w:hyperlink r:id="rId79" w:history="1">
         <w:r>
           <w:rPr>
             <w:rStyle w:val="Hyperlink"/>
@@ -7344,16 +7975,10 @@
         </w:r>
       </w:hyperlink>
       <w:r>
-        <w:t>, but it was all to no avail.</w:t>
-      </w:r>
-      <w:r>
-        <w:t xml:space="preserve"> I tried to do that through Visual </w:t>
-      </w:r>
-      <w:r>
-        <w:t>Studio (</w:t>
-      </w:r>
-      <w:r>
-        <w:t xml:space="preserve">VS) wizard but got different errors like “invalid url” or “invalid credentials” </w:t>
+        <w:t>, but it was all to no avail. I tried to do that through Visual Studio (VS) wizard but got different errors like “invali</w:t>
+      </w:r>
+      <w:r>
+        <w:t>d url” or “invalid credentials”:</w:t>
       </w:r>
     </w:p>
     <w:p>
@@ -7363,7 +7988,7 @@
           <w:lang w:eastAsia="en-NZ" w:bidi="he-IL"/>
         </w:rPr>
         <w:drawing>
-          <wp:inline distT="0" distB="0" distL="0" distR="0" wp14:anchorId="5C8B4FF9" wp14:editId="14AAF7D2">
+          <wp:inline distT="0" distB="0" distL="0" distR="0" wp14:anchorId="09B16A47" wp14:editId="7646E1A8">
             <wp:extent cx="5731510" cy="3100705"/>
             <wp:effectExtent l="0" t="0" r="2540" b="4445"/>
             <wp:docPr id="33" name="Picture 33"/>
@@ -7378,7 +8003,7 @@
                     <pic:cNvPicPr/>
                   </pic:nvPicPr>
                   <pic:blipFill>
-                    <a:blip r:embed="rId74"/>
+                    <a:blip r:embed="rId80"/>
                     <a:stretch>
                       <a:fillRect/>
                     </a:stretch>
@@ -7410,11 +8035,10 @@
           <w:noProof/>
           <w:lang w:eastAsia="en-NZ" w:bidi="he-IL"/>
         </w:rPr>
-        <w:lastRenderedPageBreak/>
         <w:drawing>
-          <wp:inline distT="0" distB="0" distL="0" distR="0" wp14:anchorId="55887E54" wp14:editId="729BB834">
-            <wp:extent cx="5731510" cy="2642870"/>
-            <wp:effectExtent l="0" t="0" r="2540" b="5080"/>
+          <wp:inline distT="0" distB="0" distL="0" distR="0" wp14:anchorId="4B506493" wp14:editId="48B58EF4">
+            <wp:extent cx="4876800" cy="2248753"/>
+            <wp:effectExtent l="0" t="0" r="0" b="0"/>
             <wp:docPr id="35" name="Picture 35"/>
             <wp:cNvGraphicFramePr>
               <a:graphicFrameLocks xmlns:a="http://schemas.openxmlformats.org/drawingml/2006/main" noChangeAspect="1"/>
@@ -7427,7 +8051,7 @@
                     <pic:cNvPicPr/>
                   </pic:nvPicPr>
                   <pic:blipFill>
-                    <a:blip r:embed="rId75"/>
+                    <a:blip r:embed="rId81"/>
                     <a:stretch>
                       <a:fillRect/>
                     </a:stretch>
@@ -7435,7 +8059,7 @@
                   <pic:spPr>
                     <a:xfrm>
                       <a:off x="0" y="0"/>
-                      <a:ext cx="5731510" cy="2642870"/>
+                      <a:ext cx="4898591" cy="2258801"/>
                     </a:xfrm>
                     <a:prstGeom prst="rect">
                       <a:avLst/>
@@ -7448,74 +8072,21 @@
         </w:drawing>
       </w:r>
     </w:p>
-    <w:p>
-      <w:r>
-        <w:t xml:space="preserve">I also tried MS Azure, but it </w:t>
-      </w:r>
-      <w:r>
-        <w:t>wanted my credit card “just for confirmation, we do not charge you”.</w:t>
-      </w:r>
-      <w:r>
-        <w:t xml:space="preserve"> I declined this idea directly.</w:t>
-      </w:r>
-    </w:p>
-    <w:p>
-      <w:pPr>
-        <w:pStyle w:val="ListParagraph"/>
-        <w:numPr>
-          <w:ilvl w:val="0"/>
-          <w:numId w:val="23"/>
-        </w:numPr>
-      </w:pPr>
-      <w:hyperlink r:id="rId76" w:history="1">
-        <w:r>
-          <w:rPr>
-            <w:rStyle w:val="Hyperlink"/>
-          </w:rPr>
-          <w:t>mLab</w:t>
-        </w:r>
-      </w:hyperlink>
-      <w:r>
-        <w:t xml:space="preserve"> – Mongo Db as a Service</w:t>
-      </w:r>
-      <w:r>
-        <w:t xml:space="preserve"> – totally free</w:t>
-      </w:r>
-    </w:p>
-    <w:p>
-      <w:r>
-        <w:t>I love to work with this cloud. It allows hosting of your Mongo DB in cloud and access it by special connection string.</w:t>
-      </w:r>
-      <w:r>
-        <w:t xml:space="preserve"> Very simple and convenient.</w:t>
-      </w:r>
-      <w:r>
-        <w:t xml:space="preserve"> Disadvantage: extremely horrible Interface. I would say there is no interface. You need to create database manually, create your own way to add documents to it and CRUD it through your application.</w:t>
-      </w:r>
-      <w:r>
-        <w:t xml:space="preserve"> Additional problem was when I sent my solution to the third party: he could not access to the cloud from his work PC due to some firewall issue and consequently I moved my DB to </w:t>
-      </w:r>
-      <w:hyperlink r:id="rId77" w:history="1">
-        <w:r>
-          <w:rPr>
-            <w:rStyle w:val="Hyperlink"/>
-          </w:rPr>
-          <w:t>gearhost</w:t>
-        </w:r>
-      </w:hyperlink>
-      <w:r>
-        <w:t>.</w:t>
-      </w:r>
-    </w:p>
-    <w:p>
-      <w:pPr>
-        <w:pStyle w:val="ListParagraph"/>
-        <w:numPr>
-          <w:ilvl w:val="0"/>
-          <w:numId w:val="23"/>
-        </w:numPr>
-      </w:pPr>
-      <w:hyperlink r:id="rId78" w:history="1">
+    <w:p/>
+    <w:p>
+      <w:r>
+        <w:t xml:space="preserve">I do not mention that this is impossible, but with my knowledge, experience and available time I could not do that. </w:t>
+      </w:r>
+      <w:r>
+        <w:t>In my case</w:t>
+      </w:r>
+      <w:r>
+        <w:t>,</w:t>
+      </w:r>
+      <w:r>
+        <w:t xml:space="preserve"> I was needed to find some free cloud infrastructure as a service, that provides hosting for ASP .NET Core web site together with MS SQL Database. Most of MS products are not free in comparison to Apache, MySql and Linux for instance. That is why I found only a few free services that do not work for me due to different issues. One of these services is </w:t>
+      </w:r>
+      <w:hyperlink r:id="rId82" w:history="1">
         <w:r>
           <w:rPr>
             <w:rStyle w:val="Hyperlink"/>
@@ -7524,132 +8095,109 @@
         </w:r>
       </w:hyperlink>
       <w:r>
-        <w:t xml:space="preserve"> – </w:t>
-      </w:r>
-      <w:r>
-        <w:t xml:space="preserve">Infrastructure as a </w:t>
-      </w:r>
-      <w:r>
-        <w:t>service</w:t>
-      </w:r>
-      <w:r>
-        <w:t xml:space="preserve"> – 60 days free</w:t>
-      </w:r>
-    </w:p>
-    <w:p>
-      <w:pPr>
-        <w:pStyle w:val="ListParagraph"/>
-        <w:numPr>
-          <w:ilvl w:val="0"/>
-          <w:numId w:val="23"/>
-        </w:numPr>
-      </w:pPr>
-      <w:hyperlink r:id="rId79" w:history="1">
+        <w:rPr>
+          <w:rStyle w:val="Hyperlink"/>
+        </w:rPr>
+        <w:t xml:space="preserve"> </w:t>
+      </w:r>
+      <w:r>
+        <w:t>is free for trial. Theoretically, this is enough for my needs, but practically I could not do that due to different issues. First, it is very complicated to understanding and lack of documentation. As a new in web and as a someone who did not publish a project for 8 years (I did that once for classic ASP and old IIS version), I need detailed instructions how to do that. However, they has a couple of words for someone who has enough experience.</w:t>
+      </w:r>
+      <w:r>
+        <w:t xml:space="preserve"> </w:t>
+      </w:r>
+      <w:r>
+        <w:t>Secondly, I faced some technical issue. For instance, when I tried to publish my app through their wizard, I got message that I need to have flash installed, even though it is installed.</w:t>
+      </w:r>
+      <w:r>
+        <w:t xml:space="preserve"> </w:t>
+      </w:r>
+      <w:r>
+        <w:t>This “free lunch” cost me a couple of wasted days.</w:t>
+      </w:r>
+    </w:p>
+    <w:p>
+      <w:r>
+        <w:t xml:space="preserve">I also tried MS Azure, but it wanted my credit card “just for confirmation, we </w:t>
+      </w:r>
+      <w:r>
+        <w:t>will</w:t>
+      </w:r>
+      <w:r>
+        <w:t xml:space="preserve"> not charge you”. I declined this idea directly.</w:t>
+      </w:r>
+      <w:r>
+        <w:t xml:space="preserve"> </w:t>
+      </w:r>
+    </w:p>
+    <w:p>
+      <w:r>
+        <w:t xml:space="preserve">I also tried </w:t>
+      </w:r>
+      <w:hyperlink r:id="rId83" w:history="1">
         <w:r>
           <w:rPr>
             <w:rStyle w:val="Hyperlink"/>
           </w:rPr>
-          <w:t>gearhost</w:t>
+          <w:t>Heroku</w:t>
         </w:r>
       </w:hyperlink>
       <w:r>
-        <w:t xml:space="preserve"> – database as a service</w:t>
-      </w:r>
-    </w:p>
-    <w:p>
-      <w:pPr>
-        <w:pStyle w:val="ListParagraph"/>
-        <w:numPr>
-          <w:ilvl w:val="0"/>
-          <w:numId w:val="23"/>
-        </w:numPr>
-      </w:pPr>
-      <w:r>
-        <w:t xml:space="preserve">MS Azure </w:t>
-      </w:r>
-      <w:r>
-        <w:t>– Infrastructure as a server</w:t>
-      </w:r>
-      <w:r>
-        <w:t xml:space="preserve"> – free, but they want credit card</w:t>
-      </w:r>
-    </w:p>
-    <w:p/>
-    <w:p/>
-    <w:p>
-      <w:pPr>
-        <w:rPr>
-          <w:i/>
-        </w:rPr>
-      </w:pPr>
-      <w:r>
-        <w:rPr>
-          <w:i/>
-        </w:rPr>
-        <w:t>Describe and compare architectures and infrastructures for three cloud platforms</w:t>
-      </w:r>
-      <w:r>
-        <w:rPr>
-          <w:i/>
-          <w:color w:val="000000"/>
+        <w:t xml:space="preserve"> even though they officially do not support .NET. I found a few instructions how to publish .NET Core project to Herocu (</w:t>
+      </w:r>
+      <w:hyperlink r:id="rId84" w:history="1">
+        <w:r>
+          <w:rPr>
+            <w:rStyle w:val="Hyperlink"/>
+          </w:rPr>
+          <w:t>Example</w:t>
+        </w:r>
+      </w:hyperlink>
+      <w:r>
+        <w:t>), however, that was too complicated and nothing worked form me.</w:t>
+      </w:r>
+    </w:p>
+    <w:p>
+      <w:r>
+        <w:t>As I thought deployment and publishing of ASP project was much more difficult task when pleasure of development.</w:t>
+      </w:r>
+      <w:r>
+        <w:t xml:space="preserve"> I could not found free hosting.</w:t>
+      </w:r>
+      <w:r>
+        <w:t xml:space="preserve"> </w:t>
+      </w:r>
+    </w:p>
+    <w:p>
+      <w:pPr>
+        <w:pStyle w:val="Heading1"/>
+      </w:pPr>
+      <w:r>
+        <w:lastRenderedPageBreak/>
+        <w:t>Testing</w:t>
+      </w:r>
+    </w:p>
+    <w:p>
+      <w:pPr>
+        <w:rPr>
+          <w:sz w:val="20"/>
+          <w:szCs w:val="20"/>
+        </w:rPr>
+      </w:pPr>
+    </w:p>
+    <w:p>
+      <w:pPr>
+        <w:pStyle w:val="Heading2"/>
+        <w:rPr>
           <w:sz w:val="24"/>
           <w:szCs w:val="24"/>
         </w:rPr>
-        <w:t>.</w:t>
-      </w:r>
-    </w:p>
-    <w:p/>
-    <w:p/>
-    <w:p/>
-    <w:p>
-      <w:pPr>
-        <w:pStyle w:val="Heading2"/>
-      </w:pPr>
-      <w:r>
-        <w:t>Deployment</w:t>
-      </w:r>
-      <w:r>
-        <w:t xml:space="preserve"> </w:t>
-      </w:r>
-    </w:p>
-    <w:p>
-      <w:pPr>
-        <w:rPr>
-          <w:i/>
-        </w:rPr>
-      </w:pPr>
-      <w:r>
-        <w:rPr>
-          <w:i/>
-        </w:rPr>
-        <w:t>Discuss the process of deploying an application to the cloud and your experiences with this process</w:t>
-      </w:r>
-      <w:r>
-        <w:rPr>
-          <w:i/>
-          <w:color w:val="000000"/>
+      </w:pPr>
+      <w:r>
+        <w:rPr>
           <w:sz w:val="24"/>
           <w:szCs w:val="24"/>
         </w:rPr>
-        <w:t>.</w:t>
-      </w:r>
-    </w:p>
-    <w:p/>
-    <w:p>
-      <w:pPr>
-        <w:pStyle w:val="Heading1"/>
-      </w:pPr>
-      <w:r>
-        <w:lastRenderedPageBreak/>
-        <w:t>Testing</w:t>
-      </w:r>
-    </w:p>
-    <w:p/>
-    <w:p>
-      <w:pPr>
-        <w:pStyle w:val="Heading2"/>
-      </w:pPr>
-      <w:r>
         <w:t>Test planning</w:t>
       </w:r>
     </w:p>
@@ -7676,11 +8224,15 @@
           <w:p>
             <w:pPr>
               <w:rPr>
+                <w:sz w:val="20"/>
+                <w:szCs w:val="20"/>
                 <w:lang w:val="en-NZ"/>
               </w:rPr>
             </w:pPr>
             <w:r>
               <w:rPr>
+                <w:sz w:val="20"/>
+                <w:szCs w:val="20"/>
                 <w:lang w:val="en-NZ"/>
               </w:rPr>
               <w:t>Number</w:t>
@@ -7695,11 +8247,15 @@
             <w:pPr>
               <w:cnfStyle w:val="100000000000" w:firstRow="1" w:lastRow="0" w:firstColumn="0" w:lastColumn="0" w:oddVBand="0" w:evenVBand="0" w:oddHBand="0" w:evenHBand="0" w:firstRowFirstColumn="0" w:firstRowLastColumn="0" w:lastRowFirstColumn="0" w:lastRowLastColumn="0"/>
               <w:rPr>
+                <w:sz w:val="20"/>
+                <w:szCs w:val="20"/>
                 <w:lang w:val="en-NZ"/>
               </w:rPr>
             </w:pPr>
             <w:r>
               <w:rPr>
+                <w:sz w:val="20"/>
+                <w:szCs w:val="20"/>
                 <w:lang w:val="en-NZ"/>
               </w:rPr>
               <w:t>Test Case</w:t>
@@ -7714,11 +8270,15 @@
             <w:pPr>
               <w:cnfStyle w:val="100000000000" w:firstRow="1" w:lastRow="0" w:firstColumn="0" w:lastColumn="0" w:oddVBand="0" w:evenVBand="0" w:oddHBand="0" w:evenHBand="0" w:firstRowFirstColumn="0" w:firstRowLastColumn="0" w:lastRowFirstColumn="0" w:lastRowLastColumn="0"/>
               <w:rPr>
+                <w:sz w:val="20"/>
+                <w:szCs w:val="20"/>
                 <w:lang w:val="en-NZ"/>
               </w:rPr>
             </w:pPr>
             <w:r>
               <w:rPr>
+                <w:sz w:val="20"/>
+                <w:szCs w:val="20"/>
                 <w:lang w:val="en-NZ"/>
               </w:rPr>
               <w:t>Result</w:t>
@@ -11408,9 +11968,6 @@
           <w:ilvl w:val="0"/>
           <w:numId w:val="27"/>
         </w:numPr>
-        <w:rPr>
-          <w:lang w:val="ru-RU"/>
-        </w:rPr>
       </w:pPr>
       <w:r>
         <w:t>Improved my JavaScript development skills. I hate JavaScript because it is too dynamic with not enough compilation errors, bad intellisense</w:t>
@@ -11425,13 +11982,7 @@
         <w:t xml:space="preserve"> However, during this project I rewrote all BL and fixed bugs during about 20 hours.</w:t>
       </w:r>
       <w:r>
-        <w:t xml:space="preserve"> </w:t>
-      </w:r>
-      <w:r>
-        <w:rPr>
-          <w:lang w:val="ru-RU"/>
-        </w:rPr>
-        <w:t>Devil is not so black as he is painted.</w:t>
+        <w:t xml:space="preserve"> Devil is not so black as he is painted.</w:t>
       </w:r>
     </w:p>
     <w:p>
@@ -11467,7 +12018,13 @@
         <w:t xml:space="preserve"> Razor Page/ASP is well structured, organized platform. It is pleasure to develop with this technology.</w:t>
       </w:r>
       <w:r>
-        <w:t xml:space="preserve"> It is also easy to troubleshoot, because usually ASP shows your problem very precisely with exact line of code – and this is really cool, whereas working with Angular and React was real nightmare: a lot of times it did not work without error message and I did not know what is a problem and what to do! I proofed to myself again that MS technologies are most convenient in the marked</w:t>
+        <w:t xml:space="preserve"> It is also easy to troubleshoot, because usually ASP shows your problem very precisely with exact line of code – and this is really cool, whereas working with Angular and React was real nightmare: a lot of times it did not work without error message and I did not know what is a problem and what to do!</w:t>
+      </w:r>
+      <w:r>
+        <w:t xml:space="preserve"> Consequently, during the testing I could compare between C# .net and JavaScript testing and debugging. As a result,</w:t>
+      </w:r>
+      <w:r>
+        <w:t xml:space="preserve"> I proofed to myself again that MS technologies are most convenient in the marked</w:t>
       </w:r>
       <w:r>
         <w:t>!</w:t>
@@ -11621,7 +12178,7 @@
       <w:r>
         <w:t xml:space="preserve"> According to </w:t>
       </w:r>
-      <w:hyperlink r:id="rId80" w:history="1">
+      <w:hyperlink r:id="rId85" w:history="1">
         <w:r>
           <w:rPr>
             <w:rStyle w:val="Hyperlink"/>
@@ -11638,7 +12195,7 @@
         </w:rPr>
         <w:t xml:space="preserve">freeware </w:t>
       </w:r>
-      <w:hyperlink r:id="rId81" w:history="1">
+      <w:hyperlink r:id="rId86" w:history="1">
         <w:r>
           <w:rPr>
             <w:rStyle w:val="Hyperlink"/>
@@ -11699,7 +12256,7 @@
       <w:r>
         <w:t xml:space="preserve"> I believe, Microsoft recommend </w:t>
       </w:r>
-      <w:hyperlink r:id="rId82" w:history="1">
+      <w:hyperlink r:id="rId87" w:history="1">
         <w:r>
           <w:rPr>
             <w:rStyle w:val="Hyperlink"/>
@@ -12030,7 +12587,7 @@
                     <pic:cNvPicPr/>
                   </pic:nvPicPr>
                   <pic:blipFill>
-                    <a:blip r:embed="rId83"/>
+                    <a:blip r:embed="rId88"/>
                     <a:stretch>
                       <a:fillRect/>
                     </a:stretch>
@@ -12181,7 +12738,7 @@
                     <pic:cNvPicPr/>
                   </pic:nvPicPr>
                   <pic:blipFill>
-                    <a:blip r:embed="rId84"/>
+                    <a:blip r:embed="rId89"/>
                     <a:stretch>
                       <a:fillRect/>
                     </a:stretch>
@@ -12243,7 +12800,7 @@
                     <pic:cNvPicPr/>
                   </pic:nvPicPr>
                   <pic:blipFill>
-                    <a:blip r:embed="rId85"/>
+                    <a:blip r:embed="rId90"/>
                     <a:stretch>
                       <a:fillRect/>
                     </a:stretch>
@@ -12305,7 +12862,7 @@
                     <pic:cNvPicPr/>
                   </pic:nvPicPr>
                   <pic:blipFill>
-                    <a:blip r:embed="rId86"/>
+                    <a:blip r:embed="rId91"/>
                     <a:stretch>
                       <a:fillRect/>
                     </a:stretch>
@@ -12560,13 +13117,7 @@
         <w:t xml:space="preserve"> The idea was to create a mobile app in future with shared database.</w:t>
       </w:r>
       <w:r>
-        <w:t xml:space="preserve"> But the most horrible issue with </w:t>
-      </w:r>
-      <w:r>
-        <w:t>MyVocabulary</w:t>
-      </w:r>
-      <w:r>
-        <w:t xml:space="preserve"> is saving everything in local files. </w:t>
+        <w:t xml:space="preserve"> But the most horrible issue with MyVocabulary is saving everything in local files. </w:t>
       </w:r>
       <w:r>
         <w:t xml:space="preserve">I am so scaring to </w:t>
@@ -12575,13 +13126,7 @@
         <w:t>break or loose my smartphone, because I have been gathering my 3000 words dictionary for last 2 years I do not want to think about my mental health in the case of disaster.</w:t>
       </w:r>
       <w:r>
-        <w:t xml:space="preserve"> I faced the same problem before I found </w:t>
-      </w:r>
-      <w:r>
-        <w:t>MyVocabulary</w:t>
-      </w:r>
-      <w:r>
-        <w:t xml:space="preserve"> with the similar app: I used it for almost a year, but after </w:t>
+        <w:t xml:space="preserve"> I faced the same problem before I found MyVocabulary with the similar app: I used it for almost a year, but after </w:t>
       </w:r>
       <w:r>
         <w:t>an upgrade,</w:t>
@@ -12678,20 +13223,19 @@
     <w:p/>
     <w:sdt>
       <w:sdtPr>
+        <w:rPr>
+          <w:rFonts w:asciiTheme="minorHAnsi" w:eastAsiaTheme="minorHAnsi" w:hAnsiTheme="minorHAnsi" w:cstheme="minorBidi"/>
+          <w:color w:val="auto"/>
+          <w:sz w:val="22"/>
+          <w:szCs w:val="22"/>
+        </w:rPr>
         <w:id w:val="1468699669"/>
         <w:docPartObj>
           <w:docPartGallery w:val="Bibliographies"/>
           <w:docPartUnique/>
         </w:docPartObj>
       </w:sdtPr>
-      <w:sdtEndPr>
-        <w:rPr>
-          <w:rFonts w:asciiTheme="minorHAnsi" w:eastAsiaTheme="minorHAnsi" w:hAnsiTheme="minorHAnsi" w:cstheme="minorBidi"/>
-          <w:color w:val="auto"/>
-          <w:sz w:val="22"/>
-          <w:szCs w:val="22"/>
-        </w:rPr>
-      </w:sdtEndPr>
+      <w:sdtEndPr/>
       <w:sdtContent>
         <w:p>
           <w:pPr>
@@ -12706,6 +13250,7 @@
             <w:id w:val="-573587230"/>
             <w:bibliography/>
           </w:sdtPr>
+          <w:sdtEndPr/>
           <w:sdtContent>
             <w:p>
               <w:pPr>
@@ -17036,7 +17581,7 @@
 </file>
 
 <file path=customXml/itemProps1.xml><?xml version="1.0" encoding="utf-8"?>
-<ds:datastoreItem xmlns:ds="http://schemas.openxmlformats.org/officeDocument/2006/customXml" ds:itemID="{95FBB936-FEF8-41C6-9C1C-0D283475048A}">
+<ds:datastoreItem xmlns:ds="http://schemas.openxmlformats.org/officeDocument/2006/customXml" ds:itemID="{F696E370-8977-4802-B413-A25181CF1F78}">
   <ds:schemaRefs>
     <ds:schemaRef ds:uri="http://schemas.openxmlformats.org/officeDocument/2006/bibliography"/>
   </ds:schemaRefs>

</xml_diff>